<commit_message>
working on finalizing figures
</commit_message>
<xml_diff>
--- a/Peterson_Recombination_v1_BP_acceptALL.docx
+++ b/Peterson_Recombination_v1_BP_acceptALL.docx
@@ -463,60 +463,55 @@
         <w:t>* C</w:t>
       </w:r>
       <w:r>
-        <w:t xml:space="preserve">. Alexa Fluor 488 donkey anti-rabbit IgG </w:t>
-      </w:r>
-      <w:bookmarkStart w:id="2" w:name="_GoBack"/>
+        <w:t xml:space="preserve">. Alexa Fluor 488 donkey anti-rabbit IgG (Invitrgoen, location; diluted to 1:100) and Coumarin AMCA donkey anti-human IgG (Jackson ImmunoResearch; diluted to 1:200) were suspended in ADB. The last incubation of Alexa Fluor 568 donkey anti-goat (Invitrogen; diluted 1:100) was incubated at 1:100 for 2 hours at </w:t>
+      </w:r>
+      <w:r>
+        <w:t>37* C</w:t>
+      </w:r>
+      <w:r>
+        <w:t>. Slides were fixed with Prolong Gold Antifade (Invitrogen) for 24 hours after a final wash in 1x PBS.</w:t>
+      </w:r>
+    </w:p>
+    <w:p>
+      <w:pPr>
+        <w:pStyle w:val="Heading3"/>
+      </w:pPr>
+      <w:bookmarkStart w:id="2" w:name="image-processing"/>
+    </w:p>
+    <w:p>
+      <w:pPr>
+        <w:pStyle w:val="Heading3"/>
+      </w:pPr>
+      <w:r>
+        <w:t>Image Processing</w:t>
+      </w:r>
       <w:bookmarkEnd w:id="2"/>
-      <w:r>
-        <w:t xml:space="preserve">(Invitrgoen, location; diluted to 1:100) and Coumarin AMCA donkey anti-human IgG (Jackson ImmunoResearch; diluted to 1:200) were suspended in ADB. The last incubation of Alexa Fluor 568 donkey anti-goat (Invitrogen; diluted 1:100) was incubated at 1:100 for 2 hours at </w:t>
-      </w:r>
-      <w:r>
-        <w:t>37* C</w:t>
-      </w:r>
-      <w:r>
-        <w:t>. Slides were fixed with Prolong Gold Antifade (Invitrogen) for 24 hours after a final wash in 1x PBS.</w:t>
+    </w:p>
+    <w:p>
+      <w:pPr>
+        <w:pStyle w:val="FirstParagraph"/>
+      </w:pPr>
+      <w:r>
+        <w:t>Images were capture using a Zeiss Axioplan 2 microscope with AxioLab camera and AxioVision software (Zeiss, Cambridge, UK). Preprocessing, including cropping, noise reduction, and histogram adjustments, was performed using Photoshop (v13.0). Image file names were anonymized before manual scoring of MLH1 or DMC1 foci using photoshop.</w:t>
       </w:r>
     </w:p>
     <w:p>
       <w:pPr>
         <w:pStyle w:val="Heading3"/>
       </w:pPr>
-      <w:bookmarkStart w:id="3" w:name="image-processing"/>
+      <w:bookmarkStart w:id="3" w:name="analysis"/>
     </w:p>
     <w:p>
       <w:pPr>
         <w:pStyle w:val="Heading3"/>
       </w:pPr>
       <w:r>
-        <w:t>Image Processing</w:t>
+        <w:t>Analysis</w:t>
       </w:r>
       <w:bookmarkEnd w:id="3"/>
     </w:p>
     <w:p>
       <w:pPr>
-        <w:pStyle w:val="FirstParagraph"/>
-      </w:pPr>
-      <w:r>
-        <w:t>Images were capture using a Zeiss Axioplan 2 microscope with AxioLab camera and AxioVision software (Zeiss, Cambridge, UK). Preprocessing, including cropping, noise reduction, and histogram adjustments, was performed using Photoshop (v13.0). Image file names were anonymized before manual scoring of MLH1 or DMC1 foci using photoshop.</w:t>
-      </w:r>
-    </w:p>
-    <w:p>
-      <w:pPr>
-        <w:pStyle w:val="Heading3"/>
-      </w:pPr>
-      <w:bookmarkStart w:id="4" w:name="analysis"/>
-    </w:p>
-    <w:p>
-      <w:pPr>
-        <w:pStyle w:val="Heading3"/>
-      </w:pPr>
-      <w:r>
-        <w:t>Analysis</w:t>
-      </w:r>
-      <w:bookmarkEnd w:id="4"/>
-    </w:p>
-    <w:p>
-      <w:pPr>
         <w:pStyle w:val="BodyText"/>
       </w:pPr>
       <w:r>
@@ -582,16 +577,16 @@
       <w:r>
         <w:t>for normality (</w:t>
       </w:r>
-      <w:commentRangeStart w:id="5"/>
+      <w:commentRangeStart w:id="4"/>
       <w:r>
         <w:t>supplemental figure</w:t>
       </w:r>
-      <w:commentRangeEnd w:id="5"/>
+      <w:commentRangeEnd w:id="4"/>
       <w:r>
         <w:rPr>
           <w:rStyle w:val="CommentReference"/>
         </w:rPr>
-        <w:commentReference w:id="5"/>
+        <w:commentReference w:id="4"/>
       </w:r>
       <w:r>
         <w:t>). MLH1 foci located on the XY in spermatocytes were excluded</w:t>
@@ -829,6 +824,7 @@
       <w:pPr>
         <w:pStyle w:val="BodyText"/>
       </w:pPr>
+      <w:commentRangeStart w:id="5"/>
       <w:r>
         <w:t xml:space="preserve">SC length of individual bivalents was quantified in pachytene cell images (Peterson, Miller, and Payseur 2019). </w:t>
       </w:r>
@@ -854,7 +850,17 @@
         <w:t xml:space="preserve"> (Peterson, Miller, and Payseur 2019)</w:t>
       </w:r>
       <w:r>
-        <w:t xml:space="preserve"> isolates single</w:t>
+        <w:t xml:space="preserve"> </w:t>
+      </w:r>
+      <w:commentRangeEnd w:id="5"/>
+      <w:r>
+        <w:rPr>
+          <w:rStyle w:val="CommentReference"/>
+        </w:rPr>
+        <w:commentReference w:id="5"/>
+      </w:r>
+      <w:r>
+        <w:t>isolates single</w:t>
       </w:r>
       <w:r>
         <w:t>,</w:t>
@@ -911,7 +917,15 @@
         <w:t xml:space="preserve"> data set, </w:t>
       </w:r>
       <w:r>
-        <w:t xml:space="preserve">average proportions of bivalents per cell isolated by the algorithm </w:t>
+        <w:t xml:space="preserve">average proportions of bivalents per cell </w:t>
+      </w:r>
+      <w:ins w:id="6" w:author="April Peterson" w:date="2020-05-22T10:08:00Z">
+        <w:r>
+          <w:t xml:space="preserve">correctly </w:t>
+        </w:r>
+      </w:ins>
+      <w:r>
+        <w:t xml:space="preserve">isolated by the algorithm </w:t>
       </w:r>
       <w:r>
         <w:t>range</w:t>
@@ -958,7 +972,11 @@
         <w:t xml:space="preserve"> </w:t>
       </w:r>
       <w:r>
-        <w:t xml:space="preserve">From the total set of cell images, 10,458 bivalent objects were isolated by the </w:t>
+        <w:t xml:space="preserve">From the total set of cell images, </w:t>
+      </w:r>
+      <w:commentRangeStart w:id="7"/>
+      <w:r>
+        <w:t xml:space="preserve">10,458 bivalent objects were isolated by the </w:t>
       </w:r>
       <w:r>
         <w:t>algorithm</w:t>
@@ -976,10 +994,20 @@
         <w:t>manual curation</w:t>
       </w:r>
       <w:r>
-        <w:t xml:space="preserve">, 9,829 single-bivalent observations remained. The accuracy of the algorithm is high compared to hand measures after this curation step (Peterson, Miller, and Payseur 2019). </w:t>
-      </w:r>
-      <w:commentRangeStart w:id="6"/>
-      <w:commentRangeStart w:id="7"/>
+        <w:t>, 9,829</w:t>
+      </w:r>
+      <w:commentRangeEnd w:id="7"/>
+      <w:r>
+        <w:rPr>
+          <w:rStyle w:val="CommentReference"/>
+        </w:rPr>
+        <w:commentReference w:id="7"/>
+      </w:r>
+      <w:r>
+        <w:t xml:space="preserve"> single-bivalent observations remained. The accuracy of the algorithm is high compared to hand measures after this curation step (Peterson, Miller, and Payseur 2019). </w:t>
+      </w:r>
+      <w:commentRangeStart w:id="8"/>
+      <w:commentRangeStart w:id="9"/>
       <w:r>
         <w:t>From the curated single</w:t>
       </w:r>
@@ -1001,19 +1029,19 @@
       <w:r>
         <w:t xml:space="preserve"> of bivalents by crossover number were quantified and tested by chi-square tests with the prop.test().</w:t>
       </w:r>
-      <w:commentRangeEnd w:id="6"/>
+      <w:commentRangeEnd w:id="8"/>
       <w:r>
         <w:rPr>
           <w:rStyle w:val="CommentReference"/>
         </w:rPr>
-        <w:commentReference w:id="6"/>
-      </w:r>
-      <w:commentRangeEnd w:id="7"/>
+        <w:commentReference w:id="8"/>
+      </w:r>
+      <w:commentRangeEnd w:id="9"/>
       <w:r>
         <w:rPr>
           <w:rStyle w:val="CommentReference"/>
         </w:rPr>
-        <w:commentReference w:id="7"/>
+        <w:commentReference w:id="9"/>
       </w:r>
     </w:p>
     <w:p>
@@ -1080,13 +1108,13 @@
       <w:r>
         <w:t xml:space="preserve"> above the 4th quartile in SC lengths per cell.</w:t>
       </w:r>
-      <w:commentRangeStart w:id="8"/>
-      <w:commentRangeEnd w:id="8"/>
+      <w:commentRangeStart w:id="10"/>
+      <w:commentRangeEnd w:id="10"/>
       <w:r>
         <w:rPr>
           <w:rStyle w:val="CommentReference"/>
         </w:rPr>
-        <w:commentReference w:id="8"/>
+        <w:commentReference w:id="10"/>
       </w:r>
     </w:p>
     <w:p>
@@ -1182,7 +1210,7 @@
       <w:r>
         <w:t>In this model, s</w:t>
       </w:r>
-      <w:commentRangeStart w:id="9"/>
+      <w:commentRangeStart w:id="11"/>
       <w:r>
         <w:t>train was coded as a random effect</w:t>
       </w:r>
@@ -1204,12 +1232,12 @@
       <w:r>
         <w:t xml:space="preserve">. Subspecies, strain, and their interaction were coded as fixed effects, </w:t>
       </w:r>
-      <w:commentRangeEnd w:id="9"/>
+      <w:commentRangeEnd w:id="11"/>
       <w:r>
         <w:rPr>
           <w:rStyle w:val="CommentReference"/>
         </w:rPr>
-        <w:commentReference w:id="9"/>
+        <w:commentReference w:id="11"/>
       </w:r>
       <w:r>
         <w:t>with significance evaluated using a chi-square test comparing the full and reduced models (drop1() and anova()). We use</w:t>
@@ -1270,7 +1298,7 @@
       <w:pPr>
         <w:pStyle w:val="BodyText"/>
       </w:pPr>
-      <w:commentRangeStart w:id="10"/>
+      <w:commentRangeStart w:id="12"/>
       <w:r>
         <w:rPr>
           <w:b/>
@@ -1282,8 +1310,8 @@
       <w:pPr>
         <w:pStyle w:val="BodyText"/>
       </w:pPr>
-      <w:commentRangeStart w:id="11"/>
-      <w:commentRangeStart w:id="12"/>
+      <w:commentRangeStart w:id="13"/>
+      <w:commentRangeStart w:id="14"/>
       <m:oMathPara>
         <m:oMathParaPr>
           <m:jc m:val="center"/>
@@ -1295,7 +1323,7 @@
             </w:rPr>
             <m:t>mouse average  = subspecies+sex+subspecies*sex+random(strain)+ε</m:t>
           </m:r>
-          <w:commentRangeEnd w:id="11"/>
+          <w:commentRangeEnd w:id="13"/>
           <m:r>
             <m:rPr>
               <m:sty m:val="p"/>
@@ -1303,7 +1331,133 @@
             <w:rPr>
               <w:rStyle w:val="CommentReference"/>
             </w:rPr>
-            <w:commentReference w:id="11"/>
+            <w:commentReference w:id="13"/>
+          </m:r>
+          <w:commentRangeEnd w:id="14"/>
+          <m:r>
+            <m:rPr>
+              <m:sty m:val="p"/>
+            </m:rPr>
+            <w:rPr>
+              <w:rStyle w:val="CommentReference"/>
+            </w:rPr>
+            <w:commentReference w:id="14"/>
+          </m:r>
+        </m:oMath>
+      </m:oMathPara>
+    </w:p>
+    <w:p>
+      <w:pPr>
+        <w:pStyle w:val="FirstParagraph"/>
+      </w:pPr>
+      <w:r>
+        <w:rPr>
+          <w:b/>
+        </w:rPr>
+        <w:t>M2 Linear Model</w:t>
+      </w:r>
+    </w:p>
+    <w:p>
+      <w:pPr>
+        <w:pStyle w:val="BodyText"/>
+      </w:pPr>
+      <m:oMathPara>
+        <m:oMathParaPr>
+          <m:jc m:val="center"/>
+        </m:oMathParaPr>
+        <m:oMath>
+          <m:r>
+            <w:rPr>
+              <w:rFonts w:ascii="Cambria Math" w:hAnsi="Cambria Math"/>
+            </w:rPr>
+            <m:t>mouse average = subspecies*sex*strain+ε</m:t>
+          </m:r>
+        </m:oMath>
+      </m:oMathPara>
+    </w:p>
+    <w:p>
+      <w:pPr>
+        <w:pStyle w:val="FirstParagraph"/>
+      </w:pPr>
+      <w:r>
+        <w:rPr>
+          <w:b/>
+        </w:rPr>
+        <w:t>M3 Linear Model</w:t>
+      </w:r>
+    </w:p>
+    <w:p>
+      <w:pPr>
+        <w:pStyle w:val="BodyText"/>
+      </w:pPr>
+      <m:oMathPara>
+        <m:oMathParaPr>
+          <m:jc m:val="center"/>
+        </m:oMathParaPr>
+        <m:oMath>
+          <m:r>
+            <w:rPr>
+              <w:rFonts w:ascii="Cambria Math" w:hAnsi="Cambria Math"/>
+            </w:rPr>
+            <m:t>mouse average  = sex*strain+ε</m:t>
+          </m:r>
+        </m:oMath>
+      </m:oMathPara>
+    </w:p>
+    <w:p>
+      <w:pPr>
+        <w:pStyle w:val="FirstParagraph"/>
+      </w:pPr>
+      <w:r>
+        <w:rPr>
+          <w:b/>
+        </w:rPr>
+        <w:t>M4 Linear Model</w:t>
+      </w:r>
+    </w:p>
+    <w:p>
+      <w:pPr>
+        <w:pStyle w:val="BodyText"/>
+      </w:pPr>
+      <m:oMathPara>
+        <m:oMathParaPr>
+          <m:jc m:val="center"/>
+        </m:oMathParaPr>
+        <m:oMath>
+          <m:r>
+            <w:rPr>
+              <w:rFonts w:ascii="Cambria Math" w:hAnsi="Cambria Math"/>
+            </w:rPr>
+            <m:t>sex specific mouse average  = subspecies*strain+ε</m:t>
+          </m:r>
+        </m:oMath>
+      </m:oMathPara>
+    </w:p>
+    <w:p>
+      <w:pPr>
+        <w:pStyle w:val="FirstParagraph"/>
+      </w:pPr>
+      <w:r>
+        <w:rPr>
+          <w:b/>
+        </w:rPr>
+        <w:t>M5 Linear Model</w:t>
+      </w:r>
+    </w:p>
+    <w:p>
+      <w:pPr>
+        <w:pStyle w:val="BodyText"/>
+      </w:pPr>
+      <m:oMathPara>
+        <m:oMathParaPr>
+          <m:jc m:val="center"/>
+        </m:oMathParaPr>
+        <m:oMath>
+          <m:r>
+            <w:rPr>
+              <w:rFonts w:ascii="Cambria Math" w:hAnsi="Cambria Math"/>
+            </w:rPr>
+            <m:t>sex specific mouse average = strain+ε</m:t>
           </m:r>
           <w:commentRangeEnd w:id="12"/>
           <m:r>
@@ -1320,132 +1474,6 @@
     </w:p>
     <w:p>
       <w:pPr>
-        <w:pStyle w:val="FirstParagraph"/>
-      </w:pPr>
-      <w:r>
-        <w:rPr>
-          <w:b/>
-        </w:rPr>
-        <w:t>M2 Linear Model</w:t>
-      </w:r>
-    </w:p>
-    <w:p>
-      <w:pPr>
-        <w:pStyle w:val="BodyText"/>
-      </w:pPr>
-      <m:oMathPara>
-        <m:oMathParaPr>
-          <m:jc m:val="center"/>
-        </m:oMathParaPr>
-        <m:oMath>
-          <m:r>
-            <w:rPr>
-              <w:rFonts w:ascii="Cambria Math" w:hAnsi="Cambria Math"/>
-            </w:rPr>
-            <m:t>mouse average = subspecies*sex*strain+ε</m:t>
-          </m:r>
-        </m:oMath>
-      </m:oMathPara>
-    </w:p>
-    <w:p>
-      <w:pPr>
-        <w:pStyle w:val="FirstParagraph"/>
-      </w:pPr>
-      <w:r>
-        <w:rPr>
-          <w:b/>
-        </w:rPr>
-        <w:t>M3 Linear Model</w:t>
-      </w:r>
-    </w:p>
-    <w:p>
-      <w:pPr>
-        <w:pStyle w:val="BodyText"/>
-      </w:pPr>
-      <m:oMathPara>
-        <m:oMathParaPr>
-          <m:jc m:val="center"/>
-        </m:oMathParaPr>
-        <m:oMath>
-          <m:r>
-            <w:rPr>
-              <w:rFonts w:ascii="Cambria Math" w:hAnsi="Cambria Math"/>
-            </w:rPr>
-            <m:t>mouse average  = sex*strain+ε</m:t>
-          </m:r>
-        </m:oMath>
-      </m:oMathPara>
-    </w:p>
-    <w:p>
-      <w:pPr>
-        <w:pStyle w:val="FirstParagraph"/>
-      </w:pPr>
-      <w:r>
-        <w:rPr>
-          <w:b/>
-        </w:rPr>
-        <w:t>M4 Linear Model</w:t>
-      </w:r>
-    </w:p>
-    <w:p>
-      <w:pPr>
-        <w:pStyle w:val="BodyText"/>
-      </w:pPr>
-      <m:oMathPara>
-        <m:oMathParaPr>
-          <m:jc m:val="center"/>
-        </m:oMathParaPr>
-        <m:oMath>
-          <m:r>
-            <w:rPr>
-              <w:rFonts w:ascii="Cambria Math" w:hAnsi="Cambria Math"/>
-            </w:rPr>
-            <m:t>sex specific mouse average  = subspecies*strain+ε</m:t>
-          </m:r>
-        </m:oMath>
-      </m:oMathPara>
-    </w:p>
-    <w:p>
-      <w:pPr>
-        <w:pStyle w:val="FirstParagraph"/>
-      </w:pPr>
-      <w:r>
-        <w:rPr>
-          <w:b/>
-        </w:rPr>
-        <w:t>M5 Linear Model</w:t>
-      </w:r>
-    </w:p>
-    <w:p>
-      <w:pPr>
-        <w:pStyle w:val="BodyText"/>
-      </w:pPr>
-      <m:oMathPara>
-        <m:oMathParaPr>
-          <m:jc m:val="center"/>
-        </m:oMathParaPr>
-        <m:oMath>
-          <m:r>
-            <w:rPr>
-              <w:rFonts w:ascii="Cambria Math" w:hAnsi="Cambria Math"/>
-            </w:rPr>
-            <m:t>sex specific mouse average = strain+ε</m:t>
-          </m:r>
-          <w:commentRangeEnd w:id="10"/>
-          <m:r>
-            <m:rPr>
-              <m:sty m:val="p"/>
-            </m:rPr>
-            <w:rPr>
-              <w:rStyle w:val="CommentReference"/>
-            </w:rPr>
-            <w:commentReference w:id="10"/>
-          </m:r>
-        </m:oMath>
-      </m:oMathPara>
-    </w:p>
-    <w:p>
-      <w:pPr>
         <w:rPr>
           <w:rFonts w:asciiTheme="majorHAnsi" w:eastAsiaTheme="majorEastAsia" w:hAnsiTheme="majorHAnsi" w:cstheme="majorBidi"/>
           <w:b/>
@@ -1472,9 +1500,9 @@
       <w:pPr>
         <w:pStyle w:val="Heading2"/>
       </w:pPr>
-      <w:bookmarkStart w:id="13" w:name="X073166cb59ef61796da98ebe25cd52cde777df7"/>
-    </w:p>
-    <w:bookmarkEnd w:id="13"/>
+      <w:bookmarkStart w:id="15" w:name="X073166cb59ef61796da98ebe25cd52cde777df7"/>
+    </w:p>
+    <w:bookmarkEnd w:id="15"/>
     <w:p>
       <w:pPr>
         <w:pStyle w:val="Heading2"/>
@@ -1491,12 +1519,7 @@
         <w:pStyle w:val="FirstParagraph"/>
       </w:pPr>
       <w:r>
-        <w:t xml:space="preserve">We used counts of MLH1 foci per cell to estimate genome-wide recombination rates in </w:t>
-      </w:r>
-      <w:commentRangeStart w:id="14"/>
-      <w:commentRangeStart w:id="15"/>
-      <w:r>
-        <w:t>14 wild-derived inbred strains sampled from three subspecies of house mice</w:t>
+        <w:t>We used counts of MLH1 foci per cell to estimate genome-wide recombination rates in 14 wild-derived inbred strains sampled from three subspecies of house mice</w:t>
       </w:r>
       <w:r>
         <w:t xml:space="preserve"> (</w:t>
@@ -1508,8 +1531,6 @@
         </w:rPr>
         <w:t>M</w:t>
       </w:r>
-      <w:commentRangeEnd w:id="14"/>
-      <w:commentRangeEnd w:id="15"/>
       <w:r>
         <w:rPr>
           <w:i/>
@@ -2099,14 +2120,24 @@
         <w:t>across house mice</w:t>
       </w:r>
       <w:r>
-        <w:t xml:space="preserve"> provides</w:t>
-      </w:r>
-      <w:r>
-        <w:t>d</w:t>
-      </w:r>
-      <w:r>
         <w:t xml:space="preserve"> </w:t>
       </w:r>
+      <w:del w:id="20" w:author="April Peterson" w:date="2020-05-22T10:39:00Z">
+        <w:r>
+          <w:delText>provides</w:delText>
+        </w:r>
+        <w:r>
+          <w:delText>d</w:delText>
+        </w:r>
+      </w:del>
+      <w:ins w:id="21" w:author="April Peterson" w:date="2020-05-22T10:39:00Z">
+        <w:r>
+          <w:t>provides</w:t>
+        </w:r>
+      </w:ins>
+      <w:r>
+        <w:t xml:space="preserve"> </w:t>
+      </w:r>
       <w:r>
         <w:t xml:space="preserve">an </w:t>
       </w:r>
@@ -2298,7 +2329,7 @@
       <w:pPr>
         <w:pStyle w:val="Heading3"/>
       </w:pPr>
-      <w:bookmarkStart w:id="20" w:name="positions-of-single-crossovers"/>
+      <w:bookmarkStart w:id="22" w:name="positions-of-single-crossovers"/>
     </w:p>
     <w:p>
       <w:pPr>
@@ -2311,7 +2342,7 @@
         <w:t>s and crossover interference</w:t>
       </w:r>
     </w:p>
-    <w:bookmarkEnd w:id="20"/>
+    <w:bookmarkEnd w:id="22"/>
     <w:p>
       <w:pPr>
         <w:pStyle w:val="FirstParagraph"/>
@@ -2372,7 +2403,7 @@
       <w:pPr>
         <w:pStyle w:val="FirstParagraph"/>
       </w:pPr>
-      <w:bookmarkStart w:id="21" w:name="X70bbb310f97de95a96cbf952bde251043bb4ec3"/>
+      <w:bookmarkStart w:id="23" w:name="X70bbb310f97de95a96cbf952bde251043bb4ec3"/>
       <w:r>
         <w:t>Males have longer normalized mean inter-focal distances (IFD</w:t>
       </w:r>
@@ -2385,16 +2416,16 @@
       <w:r>
         <w:t xml:space="preserve">) than females in </w:t>
       </w:r>
-      <w:commentRangeStart w:id="22"/>
+      <w:commentRangeStart w:id="24"/>
       <w:r>
         <w:t>seven out of eight strains (t-tests; p &lt; 1.4910^{-12})</w:t>
       </w:r>
-      <w:commentRangeEnd w:id="22"/>
+      <w:commentRangeEnd w:id="24"/>
       <w:r>
         <w:rPr>
           <w:rStyle w:val="CommentReference"/>
         </w:rPr>
-        <w:commentReference w:id="22"/>
+        <w:commentReference w:id="24"/>
       </w:r>
       <w:r>
         <w:t xml:space="preserve">, with only </w:t>
@@ -2460,7 +2491,7 @@
       <w:r>
         <w:t xml:space="preserve">p = 0.01). </w:t>
       </w:r>
-      <w:bookmarkEnd w:id="21"/>
+      <w:bookmarkEnd w:id="23"/>
       <w:r>
         <w:t>In contrast, t</w:t>
       </w:r>
@@ -2524,9 +2555,9 @@
       <w:pPr>
         <w:pStyle w:val="Heading2"/>
       </w:pPr>
-      <w:bookmarkStart w:id="23" w:name="X6d0e3a51162cb18965439347f0757db534e5517"/>
-    </w:p>
-    <w:bookmarkEnd w:id="23"/>
+      <w:bookmarkStart w:id="25" w:name="X6d0e3a51162cb18965439347f0757db534e5517"/>
+    </w:p>
+    <w:bookmarkEnd w:id="25"/>
     <w:p>
       <w:pPr>
         <w:pStyle w:val="Heading2"/>
@@ -2651,16 +2682,23 @@
       <w:r>
         <w:t xml:space="preserve"> (</w:t>
       </w:r>
-      <w:commentRangeStart w:id="24"/>
+      <w:ins w:id="26" w:author="April Peterson" w:date="2020-05-22T10:54:00Z">
+        <w:r>
+          <w:t xml:space="preserve">SUP </w:t>
+        </w:r>
+      </w:ins>
+      <w:bookmarkStart w:id="27" w:name="_GoBack"/>
+      <w:bookmarkEnd w:id="27"/>
+      <w:commentRangeStart w:id="28"/>
       <w:r>
         <w:t>Figure 3</w:t>
       </w:r>
-      <w:commentRangeEnd w:id="24"/>
+      <w:commentRangeEnd w:id="28"/>
       <w:r>
         <w:rPr>
           <w:rStyle w:val="CommentReference"/>
         </w:rPr>
-        <w:commentReference w:id="24"/>
+        <w:commentReference w:id="28"/>
       </w:r>
       <w:r>
         <w:t xml:space="preserve">). Following patterns in the genome-wide recombination rate, male </w:t>
@@ -2697,24 +2735,24 @@
       <w:r>
         <w:t xml:space="preserve"> have 2CO proportions that are more similar to each other than to strains from their own subspecies (chi-square tests;</w:t>
       </w:r>
-      <w:commentRangeStart w:id="25"/>
-      <w:commentRangeStart w:id="26"/>
+      <w:commentRangeStart w:id="29"/>
+      <w:commentRangeStart w:id="30"/>
       <w:r>
         <w:t xml:space="preserve"> </w:t>
       </w:r>
-      <w:commentRangeEnd w:id="25"/>
+      <w:commentRangeEnd w:id="29"/>
       <w:r>
         <w:rPr>
           <w:rStyle w:val="CommentReference"/>
         </w:rPr>
-        <w:commentReference w:id="25"/>
-      </w:r>
-      <w:commentRangeEnd w:id="26"/>
+        <w:commentReference w:id="29"/>
+      </w:r>
+      <w:commentRangeEnd w:id="30"/>
       <w:r>
         <w:rPr>
           <w:rStyle w:val="CommentReference"/>
         </w:rPr>
-        <w:commentReference w:id="26"/>
+        <w:commentReference w:id="30"/>
       </w:r>
       <w:r>
         <w:rPr>
@@ -2900,7 +2938,7 @@
       <w:pPr>
         <w:pStyle w:val="BodyText"/>
       </w:pPr>
-      <w:commentRangeStart w:id="27"/>
+      <w:commentRangeStart w:id="31"/>
       <w:r>
         <w:lastRenderedPageBreak/>
         <w:t>Although there</w:t>
@@ -2932,7 +2970,7 @@
       <w:r>
         <w:t xml:space="preserve"> r = 0.48; p = 2.2410^{-10})</w:t>
       </w:r>
-      <w:commentRangeEnd w:id="27"/>
+      <w:commentRangeEnd w:id="31"/>
       <w:r>
         <w:t>,</w:t>
       </w:r>
@@ -2940,7 +2978,7 @@
         <w:rPr>
           <w:rStyle w:val="CommentReference"/>
         </w:rPr>
-        <w:commentReference w:id="27"/>
+        <w:commentReference w:id="31"/>
       </w:r>
       <w:r>
         <w:t xml:space="preserve"> </w:t>
@@ -2963,16 +3001,16 @@
       <w:r>
         <w:t xml:space="preserve"> low-recombination strains (</w:t>
       </w:r>
-      <w:commentRangeStart w:id="28"/>
+      <w:commentRangeStart w:id="32"/>
       <w:r>
         <w:t>Figure 5</w:t>
       </w:r>
-      <w:commentRangeEnd w:id="28"/>
+      <w:commentRangeEnd w:id="32"/>
       <w:r>
         <w:rPr>
           <w:rStyle w:val="CommentReference"/>
         </w:rPr>
-        <w:commentReference w:id="28"/>
+        <w:commentReference w:id="32"/>
       </w:r>
       <w:r>
         <w:t>).</w:t>
@@ -3057,7 +3095,7 @@
       <w:r>
         <w:t xml:space="preserve">as the dependent variable, </w:t>
       </w:r>
-      <w:commentRangeStart w:id="29"/>
+      <w:commentRangeStart w:id="33"/>
       <w:r>
         <w:t>two subspecies effects are significant (</w:t>
       </w:r>
@@ -3093,26 +3131,26 @@
       <w:r>
         <w:t>, p = 10^{-6})</w:t>
       </w:r>
-      <w:commentRangeEnd w:id="29"/>
+      <w:commentRangeEnd w:id="33"/>
       <w:r>
         <w:rPr>
           <w:rStyle w:val="CommentReference"/>
         </w:rPr>
-        <w:commentReference w:id="29"/>
+        <w:commentReference w:id="33"/>
       </w:r>
       <w:r>
         <w:t xml:space="preserve">. In models with </w:t>
       </w:r>
-      <w:commentRangeStart w:id="30"/>
+      <w:commentRangeStart w:id="34"/>
       <w:r>
         <w:t>SC lengths of short and long bivalents</w:t>
       </w:r>
-      <w:commentRangeEnd w:id="30"/>
+      <w:commentRangeEnd w:id="34"/>
       <w:r>
         <w:rPr>
           <w:rStyle w:val="CommentReference"/>
         </w:rPr>
-        <w:commentReference w:id="30"/>
+        <w:commentReference w:id="34"/>
       </w:r>
       <w:r>
         <w:t xml:space="preserve"> as</w:t>
@@ -3129,7 +3167,7 @@
       <w:r>
         <w:t>. Collectively, these observations reveal that evolution of the genome-wide recombination rate is not strongly associated with evolution of SC length.</w:t>
       </w:r>
-      <w:bookmarkStart w:id="31" w:name="X55deda5641bb25546d2297bdd7bacc1713a25c5"/>
+      <w:bookmarkStart w:id="35" w:name="X55deda5641bb25546d2297bdd7bacc1713a25c5"/>
     </w:p>
     <w:p>
       <w:pPr>
@@ -3138,7 +3176,7 @@
       <w:r>
         <w:t xml:space="preserve">High-recombination and low-recombination strains do not differ in MLH1 focus positions on bivalents with a single focus, either </w:t>
       </w:r>
-      <w:bookmarkEnd w:id="31"/>
+      <w:bookmarkEnd w:id="35"/>
       <w:r>
         <w:t xml:space="preserve">for the </w:t>
       </w:r>
@@ -3181,56 +3219,127 @@
         <w:t xml:space="preserve">: </w:t>
       </w:r>
       <w:r>
-        <w:t xml:space="preserve">p = 0.07). While </w:t>
-      </w:r>
-      <w:r>
-        <w:rPr>
-          <w:i/>
+        <w:t xml:space="preserve">p = 0.07). </w:t>
+      </w:r>
+      <w:r>
+        <w:rPr>
+          <w:b/>
+          <w:rPrChange w:id="36" w:author="April Peterson" w:date="2020-05-19T14:14:00Z">
+            <w:rPr/>
+          </w:rPrChange>
+        </w:rPr>
+        <w:t xml:space="preserve">While </w:t>
+      </w:r>
+      <w:r>
+        <w:rPr>
+          <w:b/>
+          <w:i/>
+          <w:rPrChange w:id="37" w:author="April Peterson" w:date="2020-05-19T14:14:00Z">
+            <w:rPr>
+              <w:i/>
+            </w:rPr>
+          </w:rPrChange>
         </w:rPr>
         <w:t>domesticus</w:t>
       </w:r>
       <w:r>
         <w:rPr>
+          <w:b/>
           <w:i/>
           <w:vertAlign w:val="superscript"/>
+          <w:rPrChange w:id="38" w:author="April Peterson" w:date="2020-05-19T14:14:00Z">
+            <w:rPr>
+              <w:i/>
+              <w:vertAlign w:val="superscript"/>
+            </w:rPr>
+          </w:rPrChange>
         </w:rPr>
         <w:t>WSB</w:t>
       </w:r>
       <w:r>
+        <w:rPr>
+          <w:b/>
+          <w:rPrChange w:id="39" w:author="April Peterson" w:date="2020-05-19T14:14:00Z">
+            <w:rPr/>
+          </w:rPrChange>
+        </w:rPr>
         <w:t xml:space="preserve"> and </w:t>
       </w:r>
       <w:r>
         <w:rPr>
-          <w:i/>
+          <w:b/>
+          <w:i/>
+          <w:rPrChange w:id="40" w:author="April Peterson" w:date="2020-05-19T14:14:00Z">
+            <w:rPr>
+              <w:i/>
+            </w:rPr>
+          </w:rPrChange>
         </w:rPr>
         <w:t>molossinus</w:t>
       </w:r>
       <w:r>
         <w:rPr>
+          <w:b/>
           <w:i/>
           <w:vertAlign w:val="superscript"/>
+          <w:rPrChange w:id="41" w:author="April Peterson" w:date="2020-05-19T14:14:00Z">
+            <w:rPr>
+              <w:i/>
+              <w:vertAlign w:val="superscript"/>
+            </w:rPr>
+          </w:rPrChange>
         </w:rPr>
         <w:t>MOLF</w:t>
       </w:r>
       <w:r>
+        <w:rPr>
+          <w:b/>
+          <w:rPrChange w:id="42" w:author="April Peterson" w:date="2020-05-19T14:14:00Z">
+            <w:rPr/>
+          </w:rPrChange>
+        </w:rPr>
         <w:t xml:space="preserve"> </w:t>
       </w:r>
       <w:r>
+        <w:rPr>
+          <w:b/>
+          <w:rPrChange w:id="43" w:author="April Peterson" w:date="2020-05-19T14:14:00Z">
+            <w:rPr/>
+          </w:rPrChange>
+        </w:rPr>
         <w:t>exhibit</w:t>
       </w:r>
       <w:r>
+        <w:rPr>
+          <w:b/>
+          <w:rPrChange w:id="44" w:author="April Peterson" w:date="2020-05-19T14:14:00Z">
+            <w:rPr/>
+          </w:rPrChange>
+        </w:rPr>
         <w:t xml:space="preserve"> strain effects in a model with normalized crossover position as the dependent variable </w:t>
       </w:r>
-      <w:commentRangeStart w:id="32"/>
-      <w:r>
+      <w:commentRangeStart w:id="45"/>
+      <w:r>
+        <w:rPr>
+          <w:b/>
+          <w:rPrChange w:id="46" w:author="April Peterson" w:date="2020-05-19T14:14:00Z">
+            <w:rPr/>
+          </w:rPrChange>
+        </w:rPr>
         <w:t>()</w:t>
       </w:r>
-      <w:commentRangeEnd w:id="32"/>
+      <w:commentRangeEnd w:id="45"/>
       <w:r>
         <w:rPr>
           <w:rStyle w:val="CommentReference"/>
-        </w:rPr>
-        <w:commentReference w:id="32"/>
+          <w:b/>
+          <w:rPrChange w:id="47" w:author="April Peterson" w:date="2020-05-19T14:14:00Z">
+            <w:rPr>
+              <w:rStyle w:val="CommentReference"/>
+            </w:rPr>
+          </w:rPrChange>
+        </w:rPr>
+        <w:commentReference w:id="45"/>
       </w:r>
       <w:r>
         <w:t>, these two strains do not differ in MLH1 count. These results show that evolution of crossover position on chromosomes with single crossovers is decoupled from evolution of the genome-wide recombination rate, at least at this scale of resolution.</w:t>
@@ -3240,9 +3349,9 @@
       <w:pPr>
         <w:pStyle w:val="BodyText"/>
       </w:pPr>
-      <w:bookmarkStart w:id="33" w:name="Xd5d28095276b0140a2dc56c8b455c766d42a3b2"/>
-    </w:p>
-    <w:bookmarkEnd w:id="33"/>
+      <w:bookmarkStart w:id="48" w:name="Xd5d28095276b0140a2dc56c8b455c766d42a3b2"/>
+    </w:p>
+    <w:bookmarkEnd w:id="48"/>
     <w:p>
       <w:pPr>
         <w:pStyle w:val="Heading2"/>
@@ -3607,7 +3716,7 @@
       </w:r>
     </w:p>
     <w:p>
-      <w:bookmarkStart w:id="34" w:name="discussion"/>
+      <w:bookmarkStart w:id="49" w:name="discussion"/>
     </w:p>
     <w:p>
       <w:pPr>
@@ -3652,7 +3761,7 @@
         <w:br w:type="page"/>
       </w:r>
     </w:p>
-    <w:bookmarkEnd w:id="34"/>
+    <w:bookmarkEnd w:id="49"/>
     <w:p>
       <w:pPr>
         <w:pStyle w:val="Heading1"/>
@@ -3661,9 +3770,9 @@
         <w:lastRenderedPageBreak/>
         <w:t>DISCUSSION</w:t>
       </w:r>
-      <w:bookmarkStart w:id="35" w:name="X570497454a9653dcb4c1c50922092f4c4451fa1"/>
-    </w:p>
-    <w:bookmarkEnd w:id="35"/>
+      <w:bookmarkStart w:id="50" w:name="X570497454a9653dcb4c1c50922092f4c4451fa1"/>
+    </w:p>
+    <w:bookmarkEnd w:id="50"/>
     <w:p>
       <w:pPr>
         <w:pStyle w:val="BodyText"/>
@@ -3695,7 +3804,7 @@
       <w:r>
         <w:t xml:space="preserve"> </w:t>
       </w:r>
-      <w:commentRangeStart w:id="36"/>
+      <w:commentRangeStart w:id="51"/>
       <w:r>
         <w:t xml:space="preserve">(Spearman’s correlation test </w:t>
       </w:r>
@@ -3723,12 +3832,12 @@
       <w:r>
         <w:t xml:space="preserve">). </w:t>
       </w:r>
-      <w:commentRangeEnd w:id="36"/>
+      <w:commentRangeEnd w:id="51"/>
       <w:r>
         <w:rPr>
           <w:rStyle w:val="CommentReference"/>
         </w:rPr>
-        <w:commentReference w:id="36"/>
+        <w:commentReference w:id="51"/>
       </w:r>
       <w:r>
         <w:t xml:space="preserve">These disparities are remarkable given that </w:t>
@@ -4061,7 +4170,7 @@
       <w:r>
         <w:t xml:space="preserve">a stable chromosome structure requires the attachment of kinetochores to opposite poles of the cell and at least one crossover to create tension across </w:t>
       </w:r>
-      <w:commentRangeStart w:id="37"/>
+      <w:commentRangeStart w:id="52"/>
       <w:r>
         <w:rPr>
           <w:b/>
@@ -4071,12 +4180,12 @@
       <w:r>
         <w:t xml:space="preserve"> </w:t>
       </w:r>
-      <w:commentRangeEnd w:id="37"/>
+      <w:commentRangeEnd w:id="52"/>
       <w:r>
         <w:rPr>
           <w:rStyle w:val="CommentReference"/>
         </w:rPr>
-        <w:commentReference w:id="37"/>
+        <w:commentReference w:id="52"/>
       </w:r>
       <w:r>
         <w:t xml:space="preserve">(Lane and Kauppi 2019). </w:t>
@@ -4238,13 +4347,10 @@
       <w:r>
         <w:t xml:space="preserve"> the direction of heterochiasmy is reversed. </w:t>
       </w:r>
-      <w:commentRangeStart w:id="38"/>
-      <w:commentRangeStart w:id="39"/>
-      <w:r>
-        <w:t>W</w:t>
-      </w:r>
-      <w:r>
-        <w:t xml:space="preserve">e hypothesize that </w:t>
+      <w:commentRangeStart w:id="53"/>
+      <w:commentRangeStart w:id="54"/>
+      <w:r>
+        <w:t xml:space="preserve">We hypothesize that </w:t>
       </w:r>
       <w:r>
         <w:t xml:space="preserve">these </w:t>
@@ -4282,8 +4388,8 @@
       <w:r>
         <w:t xml:space="preserve"> selective pressures on how sister cohesion affects chromosome structure. </w:t>
       </w:r>
-      <w:commentRangeStart w:id="40"/>
-      <w:commentRangeStart w:id="41"/>
+      <w:commentRangeStart w:id="55"/>
+      <w:commentRangeStart w:id="56"/>
       <w:r>
         <w:rPr>
           <w:b/>
@@ -4293,19 +4399,19 @@
       <w:r>
         <w:t xml:space="preserve"> </w:t>
       </w:r>
-      <w:commentRangeEnd w:id="40"/>
+      <w:commentRangeEnd w:id="55"/>
       <w:r>
         <w:rPr>
           <w:rStyle w:val="CommentReference"/>
         </w:rPr>
-        <w:commentReference w:id="40"/>
-      </w:r>
-      <w:commentRangeEnd w:id="41"/>
+        <w:commentReference w:id="55"/>
+      </w:r>
+      <w:commentRangeEnd w:id="56"/>
       <w:r>
         <w:rPr>
           <w:rStyle w:val="CommentReference"/>
         </w:rPr>
-        <w:commentReference w:id="41"/>
+        <w:commentReference w:id="56"/>
       </w:r>
       <w:r>
         <w:t>While in oogenesis, the slower cell cycle and multiple arrest stages may require chromosome structures with greater stability on the MI spindle, esp</w:t>
@@ -4322,19 +4428,19 @@
       <w:r>
         <w:t>yate arrest (Lee 2019).</w:t>
       </w:r>
-      <w:commentRangeEnd w:id="38"/>
+      <w:commentRangeEnd w:id="53"/>
       <w:r>
         <w:rPr>
           <w:rStyle w:val="CommentReference"/>
         </w:rPr>
-        <w:commentReference w:id="38"/>
-      </w:r>
-      <w:commentRangeEnd w:id="39"/>
+        <w:commentReference w:id="53"/>
+      </w:r>
+      <w:commentRangeEnd w:id="54"/>
       <w:r>
         <w:rPr>
           <w:rStyle w:val="CommentReference"/>
         </w:rPr>
-        <w:commentReference w:id="39"/>
+        <w:commentReference w:id="54"/>
       </w:r>
     </w:p>
     <w:p>
@@ -4616,7 +4722,7 @@
       </w:r>
     </w:p>
     <w:p>
-      <w:bookmarkStart w:id="42" w:name="references"/>
+      <w:bookmarkStart w:id="57" w:name="references"/>
     </w:p>
     <w:p>
       <w:pPr>
@@ -4770,7 +4876,7 @@
         <w:br w:type="page"/>
       </w:r>
     </w:p>
-    <w:bookmarkEnd w:id="42"/>
+    <w:bookmarkEnd w:id="57"/>
     <w:p>
       <w:pPr>
         <w:pStyle w:val="Heading1"/>
@@ -4789,8 +4895,8 @@
       <w:pPr>
         <w:pStyle w:val="Bibliography"/>
       </w:pPr>
-      <w:bookmarkStart w:id="43" w:name="ref-altendorfer2020"/>
-      <w:bookmarkStart w:id="44" w:name="refs"/>
+      <w:bookmarkStart w:id="58" w:name="ref-altendorfer2020"/>
+      <w:bookmarkStart w:id="59" w:name="refs"/>
       <w:r>
         <w:t xml:space="preserve">Altendorfer, Elisabeth, Laura I Láscarez-Lagunas, Saravanapriah Nadarajan, Iain Mathieson, and Monica P Colaiácovo. 2020. “Crossover Position Drives Chromosome Remodeling for Accurate Meiotic Chromosome Segregation.” </w:t>
       </w:r>
@@ -4808,8 +4914,8 @@
       <w:pPr>
         <w:pStyle w:val="Bibliography"/>
       </w:pPr>
-      <w:bookmarkStart w:id="45" w:name="ref-anderson1999"/>
-      <w:bookmarkEnd w:id="43"/>
+      <w:bookmarkStart w:id="60" w:name="ref-anderson1999"/>
+      <w:bookmarkEnd w:id="58"/>
       <w:r>
         <w:t xml:space="preserve">Anderson, Lorinda K, Aaron Reeves, Lisa M Webb, and Terry Ashley. 1999. “Distribution of Crossing over on Mouse Synaptonemal Complexes Using Immunofluorescent Localization of Mlh1 Protein.” </w:t>
       </w:r>
@@ -4827,8 +4933,8 @@
       <w:pPr>
         <w:pStyle w:val="Bibliography"/>
       </w:pPr>
-      <w:bookmarkStart w:id="46" w:name="ref-battagin2016"/>
-      <w:bookmarkEnd w:id="45"/>
+      <w:bookmarkStart w:id="61" w:name="ref-battagin2016"/>
+      <w:bookmarkEnd w:id="60"/>
       <w:r>
         <w:t xml:space="preserve">Battagin, Mara, Gregor Gorjanc, Anne-Michelle Faux, Susan E Johnston, and John M Hickey. 2016. “Effect of Manipulating Recombination Rates on Response to Selection in Livestock Breeding Programs.” </w:t>
       </w:r>
@@ -4846,8 +4952,8 @@
       <w:pPr>
         <w:pStyle w:val="Bibliography"/>
       </w:pPr>
-      <w:bookmarkStart w:id="47" w:name="ref-brandvain2012scrambling"/>
-      <w:bookmarkEnd w:id="46"/>
+      <w:bookmarkStart w:id="62" w:name="ref-brandvain2012scrambling"/>
+      <w:bookmarkEnd w:id="61"/>
       <w:r>
         <w:t xml:space="preserve">Brandvain, Yaniv, and Graham Coop. 2012. “Scrambling Eggs: Meiotic Drive and the Evolution of Female Recombination Rates.” </w:t>
       </w:r>
@@ -4865,8 +4971,8 @@
       <w:pPr>
         <w:pStyle w:val="Bibliography"/>
       </w:pPr>
-      <w:bookmarkStart w:id="48" w:name="ref-cahoonLibuda2019"/>
-      <w:bookmarkEnd w:id="47"/>
+      <w:bookmarkStart w:id="63" w:name="ref-cahoonLibuda2019"/>
+      <w:bookmarkEnd w:id="62"/>
       <w:r>
         <w:t xml:space="preserve">Cahoon, Cori K, and Diana E Libuda. 2019. “Leagues of Their Own: Sexually Dimorphic Features of Meiotic Prophase I.” </w:t>
       </w:r>
@@ -4884,8 +4990,8 @@
       <w:pPr>
         <w:pStyle w:val="Bibliography"/>
       </w:pPr>
-      <w:bookmarkStart w:id="49" w:name="ref-cole2012"/>
-      <w:bookmarkEnd w:id="48"/>
+      <w:bookmarkStart w:id="64" w:name="ref-cole2012"/>
+      <w:bookmarkEnd w:id="63"/>
       <w:r>
         <w:t xml:space="preserve">Cole, Francesca, Liisa Kauppi, Julian Lange, Ignasi Roig, Raymond Wang, Scott Keeney, and Maria Jasin. 2012. “Homeostatic Control of Recombination Is Implemented Progressively in Mouse Meiosis.” </w:t>
       </w:r>
@@ -4903,8 +5009,8 @@
       <w:pPr>
         <w:pStyle w:val="Bibliography"/>
       </w:pPr>
-      <w:bookmarkStart w:id="50" w:name="ref-dapperPayseur2017"/>
-      <w:bookmarkEnd w:id="49"/>
+      <w:bookmarkStart w:id="65" w:name="ref-dapperPayseur2017"/>
+      <w:bookmarkEnd w:id="64"/>
       <w:r>
         <w:t xml:space="preserve">Dapper, Amy L, and Bret A Payseur. 2017. “Connecting Theory and Data to Understand Recombination Rate Evolution.” </w:t>
       </w:r>
@@ -4922,8 +5028,8 @@
       <w:pPr>
         <w:pStyle w:val="Bibliography"/>
       </w:pPr>
-      <w:bookmarkStart w:id="51" w:name="ref-dumont2011"/>
-      <w:bookmarkEnd w:id="50"/>
+      <w:bookmarkStart w:id="66" w:name="ref-dumont2011"/>
+      <w:bookmarkEnd w:id="65"/>
       <w:r>
         <w:t xml:space="preserve">Dumont, Beth L, and Bret A Payseur. 2011. “Genetic Analysis of Genome-Scale Recombination Rate Evolution in House Mice.” </w:t>
       </w:r>
@@ -4941,8 +5047,8 @@
       <w:pPr>
         <w:pStyle w:val="Bibliography"/>
       </w:pPr>
-      <w:bookmarkStart w:id="52" w:name="ref-dumontDesai2012"/>
-      <w:bookmarkEnd w:id="51"/>
+      <w:bookmarkStart w:id="67" w:name="ref-dumontDesai2012"/>
+      <w:bookmarkEnd w:id="66"/>
       <w:r>
         <w:t xml:space="preserve">Dumont, Julien, and Arshad Desai. 2012. “Acentrosomal Spindle Assembly and Chromosome Segregation During Oocyte Meiosis.” </w:t>
       </w:r>
@@ -4960,8 +5066,8 @@
       <w:pPr>
         <w:pStyle w:val="Bibliography"/>
       </w:pPr>
-      <w:bookmarkStart w:id="53" w:name="ref-geraldes2011"/>
-      <w:bookmarkEnd w:id="52"/>
+      <w:bookmarkStart w:id="68" w:name="ref-geraldes2011"/>
+      <w:bookmarkEnd w:id="67"/>
       <w:r>
         <w:t xml:space="preserve">Geraldes, Armando, Patrick Basset, Kimberley L Smith, and Michael W Nachman. 2011. “Higher Differentiation Among Subspecies of the House Mouse (Mus Musculus) in Genomic Regions with Low Recombination.” </w:t>
       </w:r>
@@ -4979,8 +5085,8 @@
       <w:pPr>
         <w:pStyle w:val="Bibliography"/>
       </w:pPr>
-      <w:bookmarkStart w:id="54" w:name="ref-goldstein1993"/>
-      <w:bookmarkEnd w:id="53"/>
+      <w:bookmarkStart w:id="69" w:name="ref-goldstein1993"/>
+      <w:bookmarkEnd w:id="68"/>
       <w:r>
         <w:t xml:space="preserve">Goldstein, David B, Aviv Bergman, and Marcus W Feldman. 1993. “The Evolution of Interference: Reduction of Recombination Among Three Loci.” </w:t>
       </w:r>
@@ -4998,8 +5104,8 @@
       <w:pPr>
         <w:pStyle w:val="Bibliography"/>
       </w:pPr>
-      <w:bookmarkStart w:id="55" w:name="ref-gruhn2013"/>
-      <w:bookmarkEnd w:id="54"/>
+      <w:bookmarkStart w:id="70" w:name="ref-gruhn2013"/>
+      <w:bookmarkEnd w:id="69"/>
       <w:r>
         <w:t xml:space="preserve">Gruhn, Jennifer R, Carmen Rubio, Karl W Broman, Patricia A Hunt, and Terry Hassold. 2013. “Cytological Studies of Human Meiosis: Sex-Specific Differences in Recombination Originate at, or Prior to, Establishment of Double-Strand Breaks.” </w:t>
       </w:r>
@@ -5017,8 +5123,8 @@
       <w:pPr>
         <w:pStyle w:val="Bibliography"/>
       </w:pPr>
-      <w:bookmarkStart w:id="56" w:name="ref-gyllensten1987_SKIVE"/>
-      <w:bookmarkEnd w:id="55"/>
+      <w:bookmarkStart w:id="71" w:name="ref-gyllensten1987_SKIVE"/>
+      <w:bookmarkEnd w:id="70"/>
       <w:r>
         <w:lastRenderedPageBreak/>
         <w:t xml:space="preserve">Gyllensten, Ulf, and Allan C Wilson. 1987. “Interspecific Mitochondrial Dna Transfer and the Colonization of Scandinavia by Mice.” </w:t>
@@ -5037,8 +5143,8 @@
       <w:pPr>
         <w:pStyle w:val="Bibliography"/>
       </w:pPr>
-      <w:bookmarkStart w:id="57" w:name="ref-haenel2018"/>
-      <w:bookmarkEnd w:id="56"/>
+      <w:bookmarkStart w:id="72" w:name="ref-haenel2018"/>
+      <w:bookmarkEnd w:id="71"/>
       <w:r>
         <w:t xml:space="preserve">Haenel, Quiterie, Telma G Laurentino, Marius Roesti, and Daniel Berner. 2018. “Meta-Analysis of Chromosome-Scale Crossover Rate Variation in Eukaryotes and Its Significance to Evolutionary Genomics.” </w:t>
       </w:r>
@@ -5056,8 +5162,8 @@
       <w:pPr>
         <w:pStyle w:val="Bibliography"/>
       </w:pPr>
-      <w:bookmarkStart w:id="58" w:name="ref-hulten2011_COM"/>
-      <w:bookmarkEnd w:id="57"/>
+      <w:bookmarkStart w:id="73" w:name="ref-hulten2011_COM"/>
+      <w:bookmarkEnd w:id="72"/>
       <w:r>
         <w:t xml:space="preserve">Hultén, Maj A. 2011. “On the Origin of Crossover Interference: A Chromosome Oscillatory Movement (Com) Model.” </w:t>
       </w:r>
@@ -5075,8 +5181,8 @@
       <w:pPr>
         <w:pStyle w:val="Bibliography"/>
       </w:pPr>
-      <w:bookmarkStart w:id="59" w:name="ref-koehler2002"/>
-      <w:bookmarkEnd w:id="58"/>
+      <w:bookmarkStart w:id="74" w:name="ref-koehler2002"/>
+      <w:bookmarkEnd w:id="73"/>
       <w:r>
         <w:t xml:space="preserve">Koehler, Kara E, Jonathan P Cherry, Audrey Lynn, Patricia A Hunt, and Terry J Hassold. 2002. “Genetic Control of Mammalian Meiotic Recombination. I. Variation in Exchange Frequencies Among Males from Inbred Mouse Strains.” </w:t>
       </w:r>
@@ -5094,8 +5200,8 @@
       <w:pPr>
         <w:pStyle w:val="Bibliography"/>
       </w:pPr>
-      <w:bookmarkStart w:id="60" w:name="ref-kyogoku2017"/>
-      <w:bookmarkEnd w:id="59"/>
+      <w:bookmarkStart w:id="75" w:name="ref-kyogoku2017"/>
+      <w:bookmarkEnd w:id="74"/>
       <w:r>
         <w:t xml:space="preserve">Kyogoku, Hirohisa, and Tomoya S Kitajima. 2017. “Large Cytoplasm Is Linked to the Error-Prone Nature of Oocytes.” </w:t>
       </w:r>
@@ -5113,8 +5219,8 @@
       <w:pPr>
         <w:pStyle w:val="Bibliography"/>
       </w:pPr>
-      <w:bookmarkStart w:id="61" w:name="ref-laneKauppi2019"/>
-      <w:bookmarkEnd w:id="60"/>
+      <w:bookmarkStart w:id="76" w:name="ref-laneKauppi2019"/>
+      <w:bookmarkEnd w:id="75"/>
       <w:r>
         <w:t xml:space="preserve">Lane, Simon, and Liisa Kauppi. 2019. “Meiotic Spindle Assembly Checkpoint and Aneuploidy in Males Versus Females.” </w:t>
       </w:r>
@@ -5132,8 +5238,8 @@
       <w:pPr>
         <w:pStyle w:val="Bibliography"/>
       </w:pPr>
-      <w:bookmarkStart w:id="62" w:name="ref-lee2019"/>
-      <w:bookmarkEnd w:id="61"/>
+      <w:bookmarkStart w:id="77" w:name="ref-lee2019"/>
+      <w:bookmarkEnd w:id="76"/>
       <w:r>
         <w:t xml:space="preserve">Lee, Jibak. 2019. “Is Age-Related Increase of Chromosome Segregation Errors in Mammalian Oocytes Caused by Cohesin Deterioration?” </w:t>
       </w:r>
@@ -5151,8 +5257,8 @@
       <w:pPr>
         <w:pStyle w:val="Bibliography"/>
       </w:pPr>
-      <w:bookmarkStart w:id="63" w:name="ref-lenormand2016"/>
-      <w:bookmarkEnd w:id="62"/>
+      <w:bookmarkStart w:id="78" w:name="ref-lenormand2016"/>
+      <w:bookmarkEnd w:id="77"/>
       <w:r>
         <w:t xml:space="preserve">Lenormand, Thomas, Jan Engelstädter, Susan E Johnston, Erik Wijnker, and Christoph R Haag. 2016. “Evolutionary Mysteries in Meiosis.” </w:t>
       </w:r>
@@ -5170,8 +5276,8 @@
       <w:pPr>
         <w:pStyle w:val="Bibliography"/>
       </w:pPr>
-      <w:bookmarkStart w:id="64" w:name="ref-lenzi2005"/>
-      <w:bookmarkEnd w:id="63"/>
+      <w:bookmarkStart w:id="79" w:name="ref-lenzi2005"/>
+      <w:bookmarkEnd w:id="78"/>
       <w:r>
         <w:t xml:space="preserve">Lenzi, Michelle L, Jenetta Smith, Timothy Snowden, Mimi Kim, Richard Fishel, Bradford K Poulos, and Paula E Cohen. 2005. “Extreme Heterogeneity in the Molecular Events Leading to the Establishment of Chiasmata During Meiosis I in Human Oocytes.” </w:t>
       </w:r>
@@ -5189,8 +5295,8 @@
       <w:pPr>
         <w:pStyle w:val="Bibliography"/>
       </w:pPr>
-      <w:bookmarkStart w:id="65" w:name="ref-lynn2002"/>
-      <w:bookmarkEnd w:id="64"/>
+      <w:bookmarkStart w:id="80" w:name="ref-lynn2002"/>
+      <w:bookmarkEnd w:id="79"/>
       <w:r>
         <w:t xml:space="preserve">Lynn, Audrey, Kara E Koehler, LuAnn Judis, Ernest R Chan, Jonathan P Cherry, Stuart Schwartz, Allen Seftel, Patricia A Hunt, and Terry J Hassold. 2002. “Covariation of Synaptonemal Complex Length and Mammalian Meiotic Exchange Rates.” </w:t>
       </w:r>
@@ -5208,8 +5314,8 @@
       <w:pPr>
         <w:pStyle w:val="Bibliography"/>
       </w:pPr>
-      <w:bookmarkStart w:id="66" w:name="ref-ma2015_cattle"/>
-      <w:bookmarkEnd w:id="65"/>
+      <w:bookmarkStart w:id="81" w:name="ref-ma2015_cattle"/>
+      <w:bookmarkEnd w:id="80"/>
       <w:r>
         <w:t xml:space="preserve">Ma, Li, Jeffrey R O’Connell, Paul M VanRaden, Botong Shen, Abinash Padhi, Chuanyu Sun, Derek M Bickhart, et al. 2015. “Cattle Sex-Specific Recombination and Genetic Control from a Large Pedigree Analysis.” </w:t>
       </w:r>
@@ -5227,8 +5333,8 @@
       <w:pPr>
         <w:pStyle w:val="Bibliography"/>
       </w:pPr>
-      <w:bookmarkStart w:id="67" w:name="ref-manandhar2005centrosome"/>
-      <w:bookmarkEnd w:id="66"/>
+      <w:bookmarkStart w:id="82" w:name="ref-manandhar2005centrosome"/>
+      <w:bookmarkEnd w:id="81"/>
       <w:r>
         <w:t xml:space="preserve">Manandhar, Gaurishankar, Heide Schatten, and Peter Sutovsky. 2005. “Centrosome Reduction During Gametogenesis and Its Significance.” </w:t>
       </w:r>
@@ -5246,8 +5352,8 @@
       <w:pPr>
         <w:pStyle w:val="Bibliography"/>
       </w:pPr>
-      <w:bookmarkStart w:id="68" w:name="ref-mercier2015"/>
-      <w:bookmarkEnd w:id="67"/>
+      <w:bookmarkStart w:id="83" w:name="ref-mercier2015"/>
+      <w:bookmarkEnd w:id="82"/>
       <w:r>
         <w:t xml:space="preserve">Mercier, Raphaël, Christine Mézard, Eric Jenczewski, Nicolas Macaisne, and Mathilde Grelon. 2015. “The Molecular Biology of Meiosis in Plants.” </w:t>
       </w:r>
@@ -5265,8 +5371,8 @@
       <w:pPr>
         <w:pStyle w:val="Bibliography"/>
       </w:pPr>
-      <w:bookmarkStart w:id="69" w:name="ref-ottoPaysuer2019"/>
-      <w:bookmarkEnd w:id="68"/>
+      <w:bookmarkStart w:id="84" w:name="ref-ottoPaysuer2019"/>
+      <w:bookmarkEnd w:id="83"/>
       <w:r>
         <w:lastRenderedPageBreak/>
         <w:t xml:space="preserve">Otto, Sarah P, and Bret A Payseur. 2019. “Crossover Interference: Shedding Light on the Evolution of Recombination.” </w:t>
@@ -5285,8 +5391,8 @@
       <w:pPr>
         <w:pStyle w:val="Bibliography"/>
       </w:pPr>
-      <w:bookmarkStart w:id="70" w:name="ref-peters_1997"/>
-      <w:bookmarkEnd w:id="69"/>
+      <w:bookmarkStart w:id="85" w:name="ref-peters_1997"/>
+      <w:bookmarkEnd w:id="84"/>
       <w:r>
         <w:t xml:space="preserve">Peters, Antoine HFM, Annemieke W. Plug, Martine J. van Vugt, and Peter De Boer. 1997. “SHORT COMMUNICATIONS A Drying-down Technique for the Spreading of Mammalian Meiocytes from the Male and Female Germline.” </w:t>
       </w:r>
@@ -5304,8 +5410,8 @@
       <w:pPr>
         <w:pStyle w:val="Bibliography"/>
       </w:pPr>
-      <w:bookmarkStart w:id="71" w:name="ref-peterson2019"/>
-      <w:bookmarkEnd w:id="70"/>
+      <w:bookmarkStart w:id="86" w:name="ref-peterson2019"/>
+      <w:bookmarkEnd w:id="85"/>
       <w:r>
         <w:t xml:space="preserve">Peterson, April L, Nathan D Miller, and Bret A Payseur. 2019. “Conservation of the Genome-Wide Recombination Rate in White-Footed Mice.” </w:t>
       </w:r>
@@ -5323,8 +5429,8 @@
       <w:pPr>
         <w:pStyle w:val="Bibliography"/>
       </w:pPr>
-      <w:bookmarkStart w:id="72" w:name="ref-petkov2007"/>
-      <w:bookmarkEnd w:id="71"/>
+      <w:bookmarkStart w:id="87" w:name="ref-petkov2007"/>
+      <w:bookmarkEnd w:id="86"/>
       <w:r>
         <w:t xml:space="preserve">Petkov, Petko M, Karl W Broman, Jin P Szatkiewicz, and Kenneth Paigen. 2007. “Crossover Interference Underlies Sex Differences in Recombination Rates.” </w:t>
       </w:r>
@@ -5342,8 +5448,8 @@
       <w:pPr>
         <w:pStyle w:val="Bibliography"/>
       </w:pPr>
-      <w:bookmarkStart w:id="73" w:name="ref-ross2015"/>
-      <w:bookmarkEnd w:id="72"/>
+      <w:bookmarkStart w:id="88" w:name="ref-ross2015"/>
+      <w:bookmarkEnd w:id="87"/>
       <w:r>
         <w:t xml:space="preserve">Ross, L, and BB Normark. 2015. “Evolutionary Problems in Centrosome and Centriole Biology.” </w:t>
       </w:r>
@@ -5361,8 +5467,8 @@
       <w:pPr>
         <w:pStyle w:val="Bibliography"/>
       </w:pPr>
-      <w:bookmarkStart w:id="74" w:name="ref-rubin2020mixing"/>
-      <w:bookmarkEnd w:id="73"/>
+      <w:bookmarkStart w:id="89" w:name="ref-rubin2020mixing"/>
+      <w:bookmarkEnd w:id="88"/>
       <w:r>
         <w:t xml:space="preserve">Rubin, Thomas, Nicolas Macaisne, and Jean-René Huynh. 2020. “Mixing and Matching Chromosomes During Female Meiosis.” </w:t>
       </w:r>
@@ -5380,8 +5486,8 @@
       <w:pPr>
         <w:pStyle w:val="Bibliography"/>
       </w:pPr>
-      <w:bookmarkStart w:id="75" w:name="ref-sardell_sex_2020"/>
-      <w:bookmarkEnd w:id="74"/>
+      <w:bookmarkStart w:id="90" w:name="ref-sardell_sex_2020"/>
+      <w:bookmarkEnd w:id="89"/>
       <w:r>
         <w:t xml:space="preserve">Sardell, Jason M., and Mark Kirkpatrick. 2020. “Sex Differences in the Recombination Landscape.” </w:t>
       </w:r>
@@ -5394,7 +5500,7 @@
       <w:r>
         <w:t xml:space="preserve"> 195 (2): 361–79. </w:t>
       </w:r>
-      <w:hyperlink r:id="rId9">
+      <w:hyperlink r:id="rId10">
         <w:r>
           <w:rPr>
             <w:rStyle w:val="Hyperlink"/>
@@ -5410,8 +5516,8 @@
       <w:pPr>
         <w:pStyle w:val="Bibliography"/>
       </w:pPr>
-      <w:bookmarkStart w:id="76" w:name="ref-fiji"/>
-      <w:bookmarkEnd w:id="75"/>
+      <w:bookmarkStart w:id="91" w:name="ref-fiji"/>
+      <w:bookmarkEnd w:id="90"/>
       <w:r>
         <w:t xml:space="preserve">Schindelin, Johannes, Ignacio Arganda-Carreras, Erwin Frise, Verena Kaynig, Mark Longair, Tobias Pietzsch, Stephan Preibisch, Curtis Rueden, Stephan Saalfeld, and Benjamin Schmid. 2012. “Fiji: An Open-Source Platform for Biological-Image Analysis.” </w:t>
       </w:r>
@@ -5429,8 +5535,8 @@
       <w:pPr>
         <w:pStyle w:val="Bibliography"/>
       </w:pPr>
-      <w:bookmarkStart w:id="77" w:name="ref-schuh2007"/>
-      <w:bookmarkEnd w:id="76"/>
+      <w:bookmarkStart w:id="92" w:name="ref-schuh2007"/>
+      <w:bookmarkEnd w:id="91"/>
       <w:r>
         <w:t xml:space="preserve">Schuh, Melina, and Jan Ellenberg. 2007. “Self-Organization of Mtocs Replaces Centrosome Function During Acentrosomal Spindle Assembly in Live Mouse Oocytes.” </w:t>
       </w:r>
@@ -5448,8 +5554,8 @@
       <w:pPr>
         <w:pStyle w:val="Bibliography"/>
       </w:pPr>
-      <w:bookmarkStart w:id="78" w:name="ref-So2019"/>
-      <w:bookmarkEnd w:id="77"/>
+      <w:bookmarkStart w:id="93" w:name="ref-So2019"/>
+      <w:bookmarkEnd w:id="92"/>
       <w:r>
         <w:t xml:space="preserve">So, Chun, K Bianka Seres, Anna M Steyer, Eike Mönnich, Dean Clift, Anastasija Pejkovska, Wiebke Möbius, and Melina Schuh. 2019. “A Liquid-Like Spindle Domain Promotes Acentrosomal Spindle Assembly in Mammalian Oocytes.” </w:t>
       </w:r>
@@ -5467,8 +5573,8 @@
       <w:pPr>
         <w:pStyle w:val="Bibliography"/>
       </w:pPr>
-      <w:bookmarkStart w:id="79" w:name="ref-stapley_variation_2017"/>
-      <w:bookmarkEnd w:id="78"/>
+      <w:bookmarkStart w:id="94" w:name="ref-stapley_variation_2017"/>
+      <w:bookmarkEnd w:id="93"/>
       <w:r>
         <w:t xml:space="preserve">Stapley, Jessica, Philine G. D. Feulner, Susan E. Johnston, Anna W. Santure, and Carole M. Smadja. 2017. “Variation in Recombination Frequency and Distribution Across Eukaryotes: Patterns and Processes.” </w:t>
       </w:r>
@@ -5481,7 +5587,7 @@
       <w:r>
         <w:t xml:space="preserve"> 372 (1736): 20160455. </w:t>
       </w:r>
-      <w:hyperlink r:id="rId10">
+      <w:hyperlink r:id="rId11">
         <w:r>
           <w:rPr>
             <w:rStyle w:val="Hyperlink"/>
@@ -5497,8 +5603,8 @@
       <w:pPr>
         <w:pStyle w:val="Bibliography"/>
       </w:pPr>
-      <w:bookmarkStart w:id="80" w:name="ref-subramanian2014"/>
-      <w:bookmarkEnd w:id="79"/>
+      <w:bookmarkStart w:id="95" w:name="ref-subramanian2014"/>
+      <w:bookmarkEnd w:id="94"/>
       <w:r>
         <w:t xml:space="preserve">Subramanian, Vijayalakshmi V, and Andreas Hochwagen. 2014. “The Meiotic Checkpoint Network: Step-by-Step Through Meiotic Prophase.” </w:t>
       </w:r>
@@ -5516,12 +5622,12 @@
       <w:pPr>
         <w:pStyle w:val="Bibliography"/>
       </w:pPr>
-      <w:bookmarkStart w:id="81" w:name="ref-Rstudio"/>
-      <w:bookmarkEnd w:id="80"/>
+      <w:bookmarkStart w:id="96" w:name="ref-Rstudio"/>
+      <w:bookmarkEnd w:id="95"/>
       <w:r>
         <w:t xml:space="preserve">Team, RStudio. 2015. “RStudio: Integrated Development Environment for R.” Boston, MA. </w:t>
       </w:r>
-      <w:hyperlink r:id="rId11">
+      <w:hyperlink r:id="rId12">
         <w:r>
           <w:rPr>
             <w:rStyle w:val="Hyperlink"/>
@@ -5537,8 +5643,8 @@
       <w:pPr>
         <w:pStyle w:val="Bibliography"/>
       </w:pPr>
-      <w:bookmarkStart w:id="82" w:name="ref-trivers2002"/>
-      <w:bookmarkEnd w:id="81"/>
+      <w:bookmarkStart w:id="97" w:name="ref-trivers2002"/>
+      <w:bookmarkEnd w:id="96"/>
       <w:r>
         <w:lastRenderedPageBreak/>
         <w:t xml:space="preserve">Trivers, Robert, and others. 2002. </w:t>
@@ -5557,8 +5663,8 @@
       <w:pPr>
         <w:pStyle w:val="Bibliography"/>
       </w:pPr>
-      <w:bookmarkStart w:id="83" w:name="ref-vanVeen2003"/>
-      <w:bookmarkEnd w:id="82"/>
+      <w:bookmarkStart w:id="98" w:name="ref-vanVeen2003"/>
+      <w:bookmarkEnd w:id="97"/>
       <w:r>
         <w:t xml:space="preserve">Veen, J Edward van, and R Scott Hawley. 2003. “Meiosis: When Even Two Is a Crowd.” </w:t>
       </w:r>
@@ -5576,8 +5682,8 @@
       <w:pPr>
         <w:pStyle w:val="Bibliography"/>
       </w:pPr>
-      <w:bookmarkStart w:id="84" w:name="ref-veller2019shuffle"/>
-      <w:bookmarkEnd w:id="83"/>
+      <w:bookmarkStart w:id="99" w:name="ref-veller2019shuffle"/>
+      <w:bookmarkEnd w:id="98"/>
       <w:r>
         <w:t xml:space="preserve">Veller, Carl, Nancy Kleckner, and Martin A Nowak. 2019. “A Rigorous Measure of Genome-Wide Genetic Shuffling That Takes into Account Crossover Positions and Mendel’s Second Law.” </w:t>
       </w:r>
@@ -5595,8 +5701,8 @@
       <w:pPr>
         <w:pStyle w:val="Bibliography"/>
       </w:pPr>
-      <w:bookmarkStart w:id="85" w:name="ref-wang_2019_sc"/>
-      <w:bookmarkEnd w:id="84"/>
+      <w:bookmarkStart w:id="100" w:name="ref-wang_2019_sc"/>
+      <w:bookmarkEnd w:id="99"/>
       <w:r>
         <w:t xml:space="preserve">Wang, RJ, BL Dumont, P Jing, and BA Payseur. 2019. “A First Genetic Portrait of Synaptonemal Complex Variation.” </w:t>
       </w:r>
@@ -5614,8 +5720,8 @@
       <w:pPr>
         <w:pStyle w:val="Bibliography"/>
       </w:pPr>
-      <w:bookmarkStart w:id="86" w:name="ref-zickler1999"/>
-      <w:bookmarkEnd w:id="85"/>
+      <w:bookmarkStart w:id="101" w:name="ref-zickler1999"/>
+      <w:bookmarkEnd w:id="100"/>
       <w:r>
         <w:t xml:space="preserve">Zickler, Denise, and Nancy Kleckner. 1999. “Meiotic Chromosomes: Integrating Structure and Function.” </w:t>
       </w:r>
@@ -5633,8 +5739,8 @@
       <w:pPr>
         <w:pStyle w:val="Bibliography"/>
       </w:pPr>
-      <w:bookmarkStart w:id="87" w:name="ref-zicklerKleckner2015"/>
-      <w:bookmarkEnd w:id="86"/>
+      <w:bookmarkStart w:id="102" w:name="ref-zicklerKleckner2015"/>
+      <w:bookmarkEnd w:id="101"/>
       <w:r>
         <w:t xml:space="preserve">———. 2015. “Recombination, Pairing, and Synapsis of Homologs During Meiosis.” </w:t>
       </w:r>
@@ -5647,8 +5753,8 @@
       <w:r>
         <w:t xml:space="preserve"> 7 (6): a016626.</w:t>
       </w:r>
-      <w:bookmarkEnd w:id="44"/>
-      <w:bookmarkEnd w:id="87"/>
+      <w:bookmarkEnd w:id="59"/>
+      <w:bookmarkEnd w:id="102"/>
     </w:p>
     <w:sectPr>
       <w:pgSz w:w="12240" w:h="15840"/>
@@ -5738,7 +5844,7 @@
       </w:pPr>
     </w:p>
   </w:comment>
-  <w:comment w:id="5" w:author="Bret Payseur" w:date="2020-05-07T09:37:00Z" w:initials="BP">
+  <w:comment w:id="4" w:author="Bret Payseur" w:date="2020-05-07T09:37:00Z" w:initials="BP">
     <w:p>
       <w:pPr>
         <w:pStyle w:val="CommentText"/>
@@ -5757,7 +5863,7 @@
       </w:r>
     </w:p>
   </w:comment>
-  <w:comment w:id="6" w:author="Bret Payseur" w:date="2020-05-07T13:01:00Z" w:initials="BP">
+  <w:comment w:id="5" w:author="April Peterson" w:date="2020-05-22T10:07:00Z" w:initials="AP">
     <w:p>
       <w:pPr>
         <w:pStyle w:val="CommentText"/>
@@ -5769,11 +5875,43 @@
         <w:annotationRef/>
       </w:r>
       <w:r>
+        <w:t>Too much close citation?</w:t>
+      </w:r>
+    </w:p>
+  </w:comment>
+  <w:comment w:id="7" w:author="April Peterson" w:date="2020-05-22T10:09:00Z" w:initials="AP">
+    <w:p>
+      <w:pPr>
+        <w:pStyle w:val="CommentText"/>
+      </w:pPr>
+      <w:r>
+        <w:rPr>
+          <w:rStyle w:val="CommentReference"/>
+        </w:rPr>
+        <w:annotationRef/>
+      </w:r>
+      <w:r>
+        <w:t>Check these numbers</w:t>
+      </w:r>
+    </w:p>
+  </w:comment>
+  <w:comment w:id="8" w:author="Bret Payseur" w:date="2020-05-07T13:01:00Z" w:initials="BP">
+    <w:p>
+      <w:pPr>
+        <w:pStyle w:val="CommentText"/>
+      </w:pPr>
+      <w:r>
+        <w:rPr>
+          <w:rStyle w:val="CommentReference"/>
+        </w:rPr>
+        <w:annotationRef/>
+      </w:r>
+      <w:r>
         <w:t>I’m confused. Doesn’t this information come from your manual MLH1 counts? What does this have to do with SC length?</w:t>
       </w:r>
     </w:p>
   </w:comment>
-  <w:comment w:id="7" w:author="April Peterson" w:date="2020-05-19T12:27:00Z" w:initials="AP">
+  <w:comment w:id="9" w:author="April Peterson" w:date="2020-05-19T12:27:00Z" w:initials="AP">
     <w:p>
       <w:pPr>
         <w:pStyle w:val="CommentText"/>
@@ -5797,7 +5935,7 @@
       </w:r>
     </w:p>
   </w:comment>
-  <w:comment w:id="8" w:author="Bret Payseur" w:date="2020-05-07T14:03:00Z" w:initials="BP">
+  <w:comment w:id="10" w:author="Bret Payseur" w:date="2020-05-07T14:03:00Z" w:initials="BP">
     <w:p>
       <w:pPr>
         <w:pStyle w:val="CommentText"/>
@@ -5813,7 +5951,7 @@
       </w:r>
     </w:p>
   </w:comment>
-  <w:comment w:id="9" w:author="Bret Payseur" w:date="2020-05-07T11:19:00Z" w:initials="BP">
+  <w:comment w:id="11" w:author="Bret Payseur" w:date="2020-05-07T11:19:00Z" w:initials="BP">
     <w:p>
       <w:pPr>
         <w:pStyle w:val="CommentText"/>
@@ -5829,7 +5967,7 @@
       </w:r>
     </w:p>
   </w:comment>
-  <w:comment w:id="11" w:author="Bret Payseur" w:date="2020-05-07T11:08:00Z" w:initials="BP">
+  <w:comment w:id="13" w:author="Bret Payseur" w:date="2020-05-07T11:08:00Z" w:initials="BP">
     <w:p>
       <w:pPr>
         <w:pStyle w:val="CommentText"/>
@@ -5852,7 +5990,7 @@
       </w:r>
     </w:p>
   </w:comment>
-  <w:comment w:id="12" w:author="April Peterson" w:date="2020-05-19T12:31:00Z" w:initials="AP">
+  <w:comment w:id="14" w:author="April Peterson" w:date="2020-05-19T12:31:00Z" w:initials="AP">
     <w:p>
       <w:pPr>
         <w:pStyle w:val="CommentText"/>
@@ -5868,7 +6006,7 @@
       </w:r>
     </w:p>
   </w:comment>
-  <w:comment w:id="10" w:author="Bret Payseur" w:date="2020-05-07T09:40:00Z" w:initials="BP">
+  <w:comment w:id="12" w:author="Bret Payseur" w:date="2020-05-07T09:40:00Z" w:initials="BP">
     <w:p>
       <w:pPr>
         <w:pStyle w:val="CommentText"/>
@@ -5916,7 +6054,7 @@
       </w:r>
     </w:p>
   </w:comment>
-  <w:comment w:id="22" w:author="Bret Payseur" w:date="2020-05-07T16:38:00Z" w:initials="BP">
+  <w:comment w:id="24" w:author="Bret Payseur" w:date="2020-05-07T16:38:00Z" w:initials="BP">
     <w:p>
       <w:pPr>
         <w:pStyle w:val="CommentText"/>
@@ -5932,7 +6070,7 @@
       </w:r>
     </w:p>
   </w:comment>
-  <w:comment w:id="24" w:author="Bret Payseur" w:date="2020-05-11T14:50:00Z" w:initials="BP">
+  <w:comment w:id="28" w:author="Bret Payseur" w:date="2020-05-11T14:50:00Z" w:initials="BP">
     <w:p>
       <w:pPr>
         <w:pStyle w:val="CommentText"/>
@@ -5948,7 +6086,7 @@
       </w:r>
     </w:p>
   </w:comment>
-  <w:comment w:id="25" w:author="Bret Payseur" w:date="2020-05-08T11:21:00Z" w:initials="BP">
+  <w:comment w:id="29" w:author="Bret Payseur" w:date="2020-05-08T11:21:00Z" w:initials="BP">
     <w:p>
       <w:pPr>
         <w:pStyle w:val="CommentText"/>
@@ -5964,7 +6102,7 @@
       </w:r>
     </w:p>
   </w:comment>
-  <w:comment w:id="26" w:author="April Peterson" w:date="2020-05-19T12:33:00Z" w:initials="AP">
+  <w:comment w:id="30" w:author="April Peterson" w:date="2020-05-19T12:33:00Z" w:initials="AP">
     <w:p>
       <w:pPr>
         <w:pStyle w:val="CommentText"/>
@@ -5980,7 +6118,7 @@
       </w:r>
     </w:p>
   </w:comment>
-  <w:comment w:id="27" w:author="Bret Payseur" w:date="2020-05-11T09:07:00Z" w:initials="BP">
+  <w:comment w:id="31" w:author="Bret Payseur" w:date="2020-05-11T09:07:00Z" w:initials="BP">
     <w:p>
       <w:pPr>
         <w:pStyle w:val="CommentText"/>
@@ -5996,7 +6134,7 @@
       </w:r>
     </w:p>
   </w:comment>
-  <w:comment w:id="28" w:author="Bret Payseur" w:date="2020-05-11T14:53:00Z" w:initials="BP">
+  <w:comment w:id="32" w:author="Bret Payseur" w:date="2020-05-11T14:53:00Z" w:initials="BP">
     <w:p>
       <w:pPr>
         <w:pStyle w:val="CommentText"/>
@@ -6012,7 +6150,7 @@
       </w:r>
     </w:p>
   </w:comment>
-  <w:comment w:id="29" w:author="Bret Payseur" w:date="2020-05-11T14:55:00Z" w:initials="BP">
+  <w:comment w:id="33" w:author="Bret Payseur" w:date="2020-05-11T14:55:00Z" w:initials="BP">
     <w:p>
       <w:pPr>
         <w:pStyle w:val="CommentText"/>
@@ -6028,7 +6166,7 @@
       </w:r>
     </w:p>
   </w:comment>
-  <w:comment w:id="30" w:author="Bret Payseur" w:date="2020-05-11T17:11:00Z" w:initials="BP">
+  <w:comment w:id="34" w:author="Bret Payseur" w:date="2020-05-11T17:11:00Z" w:initials="BP">
     <w:p>
       <w:pPr>
         <w:pStyle w:val="CommentText"/>
@@ -6044,7 +6182,7 @@
       </w:r>
     </w:p>
   </w:comment>
-  <w:comment w:id="32" w:author="Bret Payseur" w:date="2020-05-11T09:44:00Z" w:initials="BP">
+  <w:comment w:id="45" w:author="Bret Payseur" w:date="2020-05-11T09:44:00Z" w:initials="BP">
     <w:p>
       <w:pPr>
         <w:pStyle w:val="CommentText"/>
@@ -6063,7 +6201,7 @@
       </w:r>
     </w:p>
   </w:comment>
-  <w:comment w:id="36" w:author="Bret Payseur" w:date="2020-05-19T09:55:00Z" w:initials="BP">
+  <w:comment w:id="51" w:author="Bret Payseur" w:date="2020-05-19T09:55:00Z" w:initials="BP">
     <w:p>
       <w:pPr>
         <w:pStyle w:val="CommentText"/>
@@ -6079,7 +6217,7 @@
       </w:r>
     </w:p>
   </w:comment>
-  <w:comment w:id="37" w:author="Bret Payseur" w:date="2020-05-13T14:34:00Z" w:initials="BP">
+  <w:comment w:id="52" w:author="Bret Payseur" w:date="2020-05-13T14:34:00Z" w:initials="BP">
     <w:p>
       <w:pPr>
         <w:pStyle w:val="CommentText"/>
@@ -6095,7 +6233,7 @@
       </w:r>
     </w:p>
   </w:comment>
-  <w:comment w:id="40" w:author="Bret Payseur" w:date="2020-05-13T15:36:00Z" w:initials="BP">
+  <w:comment w:id="55" w:author="Bret Payseur" w:date="2020-05-13T15:36:00Z" w:initials="BP">
     <w:p>
       <w:pPr>
         <w:pStyle w:val="CommentText"/>
@@ -6111,7 +6249,7 @@
       </w:r>
     </w:p>
   </w:comment>
-  <w:comment w:id="41" w:author="April Peterson" w:date="2020-05-19T12:34:00Z" w:initials="AP">
+  <w:comment w:id="56" w:author="April Peterson" w:date="2020-05-19T12:34:00Z" w:initials="AP">
     <w:p>
       <w:pPr>
         <w:pStyle w:val="CommentText"/>
@@ -6127,7 +6265,7 @@
       </w:r>
     </w:p>
   </w:comment>
-  <w:comment w:id="38" w:author="Bret Payseur" w:date="2020-05-14T09:41:00Z" w:initials="BP">
+  <w:comment w:id="53" w:author="Bret Payseur" w:date="2020-05-14T09:41:00Z" w:initials="BP">
     <w:p>
       <w:pPr>
         <w:pStyle w:val="CommentText"/>
@@ -6143,7 +6281,7 @@
       </w:r>
     </w:p>
   </w:comment>
-  <w:comment w:id="39" w:author="April Peterson" w:date="2020-05-19T12:34:00Z" w:initials="AP">
+  <w:comment w:id="54" w:author="April Peterson" w:date="2020-05-19T12:34:00Z" w:initials="AP">
     <w:p>
       <w:pPr>
         <w:pStyle w:val="CommentText"/>
@@ -6166,6 +6304,8 @@
 <w15:commentsEx xmlns:wpc="http://schemas.microsoft.com/office/word/2010/wordprocessingCanvas" xmlns:mc="http://schemas.openxmlformats.org/markup-compatibility/2006" xmlns:o="urn:schemas-microsoft-com:office:office" xmlns:r="http://schemas.openxmlformats.org/officeDocument/2006/relationships" xmlns:m="http://schemas.openxmlformats.org/officeDocument/2006/math" xmlns:v="urn:schemas-microsoft-com:vml" xmlns:wp14="http://schemas.microsoft.com/office/word/2010/wordprocessingDrawing" xmlns:wp="http://schemas.openxmlformats.org/drawingml/2006/wordprocessingDrawing" xmlns:w10="urn:schemas-microsoft-com:office:word" xmlns:w="http://schemas.openxmlformats.org/wordprocessingml/2006/main" xmlns:w14="http://schemas.microsoft.com/office/word/2010/wordml" xmlns:w15="http://schemas.microsoft.com/office/word/2012/wordml" xmlns:wpg="http://schemas.microsoft.com/office/word/2010/wordprocessingGroup" xmlns:wpi="http://schemas.microsoft.com/office/word/2010/wordprocessingInk" xmlns:wne="http://schemas.microsoft.com/office/word/2006/wordml" xmlns:wps="http://schemas.microsoft.com/office/word/2010/wordprocessingShape" mc:Ignorable="w14 w15 wp14">
   <w15:commentEx w15:paraId="5FA4D743" w15:done="0"/>
   <w15:commentEx w15:paraId="01E2E66B" w15:done="0"/>
+  <w15:commentEx w15:paraId="2461122A" w15:done="0"/>
+  <w15:commentEx w15:paraId="0D4AEB09" w15:done="0"/>
   <w15:commentEx w15:paraId="38AEA641" w15:done="0"/>
   <w15:commentEx w15:paraId="40B78B1B" w15:paraIdParent="38AEA641" w15:done="0"/>
   <w15:commentEx w15:paraId="305F03F4" w15:done="0"/>
@@ -6964,6 +7104,12 @@
     <w:semiHidden/>
     <w:unhideWhenUsed/>
   </w:style>
+  <w:style w:type="numbering" w:customStyle="1" w:styleId="ListNo0">
+    <w:name w:val="List No"/>
+    <w:uiPriority w:val="99"/>
+    <w:semiHidden/>
+    <w:unhideWhenUsed/>
+  </w:style>
   <w:style w:type="paragraph" w:styleId="BodyText">
     <w:name w:val="Body Text"/>
     <w:basedOn w:val="Normal"/>
@@ -7984,4 +8130,16 @@
   </a:objectDefaults>
   <a:extraClrSchemeLst/>
 </a:theme>
+</file>
+
+<file path=customXml/item1.xml><?xml version="1.0" encoding="utf-8"?>
+<b:Sources xmlns:b="http://schemas.openxmlformats.org/officeDocument/2006/bibliography" xmlns="http://schemas.openxmlformats.org/officeDocument/2006/bibliography" SelectedStyle="\APASixthEditionOfficeOnline.xsl" StyleName="APA" Version="6"/>
+</file>
+
+<file path=customXml/itemProps1.xml><?xml version="1.0" encoding="utf-8"?>
+<ds:datastoreItem xmlns:ds="http://schemas.openxmlformats.org/officeDocument/2006/customXml" ds:itemID="{DB604A98-E695-42E7-8DEB-CABA6B0C5455}">
+  <ds:schemaRefs>
+    <ds:schemaRef ds:uri="http://schemas.openxmlformats.org/officeDocument/2006/bibliography"/>
+  </ds:schemaRefs>
+</ds:datastoreItem>
 </file>
</xml_diff>

<commit_message>
updates from final v2 files
</commit_message>
<xml_diff>
--- a/Peterson_Recombination_v1_BP_acceptALL.docx
+++ b/Peterson_Recombination_v1_BP_acceptALL.docx
@@ -824,7 +824,6 @@
       <w:pPr>
         <w:pStyle w:val="BodyText"/>
       </w:pPr>
-      <w:commentRangeStart w:id="5"/>
       <w:r>
         <w:t xml:space="preserve">SC length of individual bivalents was quantified in pachytene cell images (Peterson, Miller, and Payseur 2019). </w:t>
       </w:r>
@@ -850,17 +849,7 @@
         <w:t xml:space="preserve"> (Peterson, Miller, and Payseur 2019)</w:t>
       </w:r>
       <w:r>
-        <w:t xml:space="preserve"> </w:t>
-      </w:r>
-      <w:commentRangeEnd w:id="5"/>
-      <w:r>
-        <w:rPr>
-          <w:rStyle w:val="CommentReference"/>
-        </w:rPr>
-        <w:commentReference w:id="5"/>
-      </w:r>
-      <w:r>
-        <w:t>isolates single</w:t>
+        <w:t xml:space="preserve"> isolates single</w:t>
       </w:r>
       <w:r>
         <w:t>,</w:t>
@@ -919,7 +908,7 @@
       <w:r>
         <w:t xml:space="preserve">average proportions of bivalents per cell </w:t>
       </w:r>
-      <w:ins w:id="6" w:author="April Peterson" w:date="2020-05-22T10:08:00Z">
+      <w:ins w:id="5" w:author="April Peterson" w:date="2020-05-22T10:08:00Z">
         <w:r>
           <w:t xml:space="preserve">correctly </w:t>
         </w:r>
@@ -972,272 +961,258 @@
         <w:t xml:space="preserve"> </w:t>
       </w:r>
       <w:r>
-        <w:t xml:space="preserve">From the total set of cell images, </w:t>
-      </w:r>
+        <w:t xml:space="preserve">From the total set of cell images, 10,458 bivalent objects were isolated by the </w:t>
+      </w:r>
+      <w:r>
+        <w:t>algorithm</w:t>
+      </w:r>
+      <w:r>
+        <w:t xml:space="preserve">. </w:t>
+      </w:r>
+      <w:r>
+        <w:t>Following</w:t>
+      </w:r>
+      <w:r>
+        <w:t xml:space="preserve"> a </w:t>
+      </w:r>
+      <w:r>
+        <w:t>manual curation</w:t>
+      </w:r>
+      <w:r>
+        <w:t xml:space="preserve">, 9,829 single-bivalent observations remained. The accuracy of the algorithm is high compared to hand measures after this curation step (Peterson, Miller, and Payseur 2019). </w:t>
+      </w:r>
+      <w:commentRangeStart w:id="6"/>
       <w:commentRangeStart w:id="7"/>
       <w:r>
-        <w:t xml:space="preserve">10,458 bivalent objects were isolated by the </w:t>
-      </w:r>
-      <w:r>
-        <w:t>algorithm</w:t>
+        <w:t>From the curated single</w:t>
+      </w:r>
+      <w:r>
+        <w:t>-</w:t>
+      </w:r>
+      <w:r>
+        <w:t>bivalent data set</w:t>
+      </w:r>
+      <w:r>
+        <w:t>,</w:t>
+      </w:r>
+      <w:r>
+        <w:t xml:space="preserve"> the </w:t>
+      </w:r>
+      <w:r>
+        <w:t>proportions</w:t>
+      </w:r>
+      <w:r>
+        <w:t xml:space="preserve"> of bivalents by crossover number were quantified and tested by chi-square tests with the prop.test().</w:t>
+      </w:r>
+      <w:commentRangeEnd w:id="6"/>
+      <w:r>
+        <w:rPr>
+          <w:rStyle w:val="CommentReference"/>
+        </w:rPr>
+        <w:commentReference w:id="6"/>
+      </w:r>
+      <w:commentRangeEnd w:id="7"/>
+      <w:r>
+        <w:rPr>
+          <w:rStyle w:val="CommentReference"/>
+        </w:rPr>
+        <w:commentReference w:id="7"/>
+      </w:r>
+    </w:p>
+    <w:p>
+      <w:pPr>
+        <w:pStyle w:val="BodyText"/>
+      </w:pPr>
+      <w:r>
+        <w:t xml:space="preserve">To account for confounding effects of sex chromosomes from pooled samples of bivalents, we </w:t>
+      </w:r>
+      <w:r>
+        <w:t xml:space="preserve">also </w:t>
+      </w:r>
+      <w:r>
+        <w:t xml:space="preserve">considered a </w:t>
+      </w:r>
+      <w:r>
+        <w:t>reduced</w:t>
+      </w:r>
+      <w:r>
+        <w:rPr>
+          <w:b/>
+        </w:rPr>
+        <w:t xml:space="preserve"> </w:t>
+      </w:r>
+      <w:r>
+        <w:t>data</w:t>
+      </w:r>
+      <w:r>
+        <w:t xml:space="preserve"> set including only bivalents with SC lengths below the 2nd quartile in cells with at least 17 of 20 single bivalent measures. Th</w:t>
+      </w:r>
+      <w:r>
+        <w:t>is</w:t>
+      </w:r>
+      <w:r>
+        <w:t xml:space="preserve"> </w:t>
+      </w:r>
+      <w:r>
+        <w:t>“</w:t>
+      </w:r>
+      <w:r>
+        <w:t>short bivalent</w:t>
+      </w:r>
+      <w:r>
+        <w:t>”</w:t>
+      </w:r>
+      <w:r>
+        <w:t xml:space="preserve"> data set included the four or five shortest bivalents, and excluded the X bivalent in oocytes. A total of 678 short bivalents were isolated from 103 oocytes and 37 spermatocytes. Although this smaller data set has decreased power, it offers a more comparable set of single bivalents to compare between the sexes. A </w:t>
+      </w:r>
+      <w:r>
+        <w:t>“</w:t>
+      </w:r>
+      <w:r>
+        <w:t>long bivalent</w:t>
+      </w:r>
+      <w:r>
+        <w:t>”</w:t>
+      </w:r>
+      <w:r>
+        <w:t xml:space="preserve"> data set was </w:t>
+      </w:r>
+      <w:r>
+        <w:t>formed from those bivalents</w:t>
+      </w:r>
+      <w:r>
+        <w:t xml:space="preserve"> above the 4th quartile in SC lengths per cell.</w:t>
+      </w:r>
+      <w:commentRangeStart w:id="8"/>
+      <w:commentRangeEnd w:id="8"/>
+      <w:r>
+        <w:rPr>
+          <w:rStyle w:val="CommentReference"/>
+        </w:rPr>
+        <w:commentReference w:id="8"/>
+      </w:r>
+    </w:p>
+    <w:p>
+      <w:pPr>
+        <w:pStyle w:val="BodyText"/>
+      </w:pPr>
+      <w:r>
+        <w:t>To examine crossover interference,</w:t>
+      </w:r>
+      <w:r>
+        <w:t xml:space="preserve"> the distance (in SC units) between MLH1 foci</w:t>
+      </w:r>
+      <w:r>
+        <w:t xml:space="preserve"> </w:t>
+      </w:r>
+      <w:r>
+        <w:t>(</w:t>
+      </w:r>
+      <w:r>
+        <w:t>inter-focal distance</w:t>
+      </w:r>
+      <w:r>
+        <w:t xml:space="preserve">; </w:t>
+      </w:r>
+      <w:r>
+        <w:t>IFD</w:t>
+      </w:r>
+      <w:r>
+        <w:rPr>
+          <w:vertAlign w:val="subscript"/>
+        </w:rPr>
+        <w:t>raw</w:t>
+      </w:r>
+      <w:r>
+        <w:t>)</w:t>
+      </w:r>
+      <w:r>
+        <w:t xml:space="preserve"> was measured f</w:t>
+      </w:r>
+      <w:r>
+        <w:t>or those</w:t>
+      </w:r>
+      <w:r>
+        <w:t xml:space="preserve"> single bivalents containing two </w:t>
+      </w:r>
+      <w:r>
+        <w:t>MLH1 foci</w:t>
       </w:r>
       <w:r>
         <w:t xml:space="preserve">. </w:t>
       </w:r>
       <w:r>
-        <w:t>Following</w:t>
-      </w:r>
-      <w:r>
-        <w:t xml:space="preserve"> a </w:t>
-      </w:r>
-      <w:r>
-        <w:t>manual curation</w:t>
-      </w:r>
-      <w:r>
-        <w:t>, 9,829</w:t>
-      </w:r>
-      <w:commentRangeEnd w:id="7"/>
+        <w:t>A normalized measure of interference (IFD</w:t>
+      </w:r>
+      <w:r>
+        <w:rPr>
+          <w:vertAlign w:val="subscript"/>
+        </w:rPr>
+        <w:t>norm</w:t>
+      </w:r>
+      <w:r>
+        <w:t>) was computed by dividing IFD</w:t>
+      </w:r>
+      <w:r>
+        <w:rPr>
+          <w:vertAlign w:val="subscript"/>
+        </w:rPr>
+        <w:t>raw</w:t>
+      </w:r>
+      <w:r>
+        <w:t xml:space="preserve"> by SC length on a per-bivalent basis.</w:t>
+      </w:r>
+    </w:p>
+    <w:p>
+      <w:pPr>
+        <w:pStyle w:val="FirstParagraph"/>
+      </w:pPr>
+      <w:r>
+        <w:t>We used a series of statistical models to int</w:t>
+      </w:r>
+      <w:r>
+        <w:t>erpret patterns of variation in the recombination traits we measured</w:t>
+      </w:r>
+      <w:r>
+        <w:t xml:space="preserve"> (Table 2). We first constructed a mixed model (</w:t>
+      </w:r>
+      <w:r>
+        <w:t>M1</w:t>
+      </w:r>
+      <w:r>
+        <w:t xml:space="preserve">) using the lmer() from the lmer4 package (cite) in R (v3.5.2)(Team 2015). </w:t>
+      </w:r>
+      <w:r>
+        <w:t>In this model, s</w:t>
+      </w:r>
+      <w:commentRangeStart w:id="9"/>
+      <w:r>
+        <w:t>train was coded as a random effect</w:t>
+      </w:r>
+      <w:r>
+        <w:t>, with significance</w:t>
+      </w:r>
+      <w:r>
+        <w:t xml:space="preserve"> </w:t>
+      </w:r>
+      <w:r>
+        <w:t>evaluated using a likelihood ratio test (</w:t>
+      </w:r>
+      <w:r>
+        <w:t>using exactRLRT()</w:t>
+      </w:r>
+      <w:r>
+        <w:t>)</w:t>
+      </w:r>
+      <w:r>
+        <w:t xml:space="preserve">. Subspecies, strain, and their interaction were coded as fixed effects, </w:t>
+      </w:r>
+      <w:commentRangeEnd w:id="9"/>
       <w:r>
         <w:rPr>
           <w:rStyle w:val="CommentReference"/>
         </w:rPr>
-        <w:commentReference w:id="7"/>
-      </w:r>
-      <w:r>
-        <w:t xml:space="preserve"> single-bivalent observations remained. The accuracy of the algorithm is high compared to hand measures after this curation step (Peterson, Miller, and Payseur 2019). </w:t>
-      </w:r>
-      <w:commentRangeStart w:id="8"/>
-      <w:commentRangeStart w:id="9"/>
-      <w:r>
-        <w:t>From the curated single</w:t>
-      </w:r>
-      <w:r>
-        <w:t>-</w:t>
-      </w:r>
-      <w:r>
-        <w:t>bivalent data set</w:t>
-      </w:r>
-      <w:r>
-        <w:t>,</w:t>
-      </w:r>
-      <w:r>
-        <w:t xml:space="preserve"> the </w:t>
-      </w:r>
-      <w:r>
-        <w:t>proportions</w:t>
-      </w:r>
-      <w:r>
-        <w:t xml:space="preserve"> of bivalents by crossover number were quantified and tested by chi-square tests with the prop.test().</w:t>
-      </w:r>
-      <w:commentRangeEnd w:id="8"/>
-      <w:r>
-        <w:rPr>
-          <w:rStyle w:val="CommentReference"/>
-        </w:rPr>
-        <w:commentReference w:id="8"/>
-      </w:r>
-      <w:commentRangeEnd w:id="9"/>
-      <w:r>
-        <w:rPr>
-          <w:rStyle w:val="CommentReference"/>
-        </w:rPr>
         <w:commentReference w:id="9"/>
-      </w:r>
-    </w:p>
-    <w:p>
-      <w:pPr>
-        <w:pStyle w:val="BodyText"/>
-      </w:pPr>
-      <w:r>
-        <w:t xml:space="preserve">To account for confounding effects of sex chromosomes from pooled samples of bivalents, we </w:t>
-      </w:r>
-      <w:r>
-        <w:t xml:space="preserve">also </w:t>
-      </w:r>
-      <w:r>
-        <w:t xml:space="preserve">considered a </w:t>
-      </w:r>
-      <w:r>
-        <w:t>reduced</w:t>
-      </w:r>
-      <w:r>
-        <w:rPr>
-          <w:b/>
-        </w:rPr>
-        <w:t xml:space="preserve"> </w:t>
-      </w:r>
-      <w:r>
-        <w:t>data</w:t>
-      </w:r>
-      <w:r>
-        <w:t xml:space="preserve"> set including only bivalents with SC lengths below the 2nd quartile in cells with at least 17 of 20 single bivalent measures. Th</w:t>
-      </w:r>
-      <w:r>
-        <w:t>is</w:t>
-      </w:r>
-      <w:r>
-        <w:t xml:space="preserve"> </w:t>
-      </w:r>
-      <w:r>
-        <w:t>“</w:t>
-      </w:r>
-      <w:r>
-        <w:t>short bivalent</w:t>
-      </w:r>
-      <w:r>
-        <w:t>”</w:t>
-      </w:r>
-      <w:r>
-        <w:t xml:space="preserve"> data set included the four or five shortest bivalents, and excluded the X bivalent in oocytes. A total of 678 short bivalents were isolated from 103 oocytes and 37 spermatocytes. Although this smaller data set has decreased power, it offers a more comparable set of single bivalents to compare between the sexes. A </w:t>
-      </w:r>
-      <w:r>
-        <w:t>“</w:t>
-      </w:r>
-      <w:r>
-        <w:t>long bivalent</w:t>
-      </w:r>
-      <w:r>
-        <w:t>”</w:t>
-      </w:r>
-      <w:r>
-        <w:t xml:space="preserve"> data set was </w:t>
-      </w:r>
-      <w:r>
-        <w:t>formed from those bivalents</w:t>
-      </w:r>
-      <w:r>
-        <w:t xml:space="preserve"> above the 4th quartile in SC lengths per cell.</w:t>
-      </w:r>
-      <w:commentRangeStart w:id="10"/>
-      <w:commentRangeEnd w:id="10"/>
-      <w:r>
-        <w:rPr>
-          <w:rStyle w:val="CommentReference"/>
-        </w:rPr>
-        <w:commentReference w:id="10"/>
-      </w:r>
-    </w:p>
-    <w:p>
-      <w:pPr>
-        <w:pStyle w:val="BodyText"/>
-      </w:pPr>
-      <w:r>
-        <w:t>To examine crossover interference,</w:t>
-      </w:r>
-      <w:r>
-        <w:t xml:space="preserve"> the distance (in SC units) between MLH1 foci</w:t>
-      </w:r>
-      <w:r>
-        <w:t xml:space="preserve"> </w:t>
-      </w:r>
-      <w:r>
-        <w:t>(</w:t>
-      </w:r>
-      <w:r>
-        <w:t>inter-focal distance</w:t>
-      </w:r>
-      <w:r>
-        <w:t xml:space="preserve">; </w:t>
-      </w:r>
-      <w:r>
-        <w:t>IFD</w:t>
-      </w:r>
-      <w:r>
-        <w:rPr>
-          <w:vertAlign w:val="subscript"/>
-        </w:rPr>
-        <w:t>raw</w:t>
-      </w:r>
-      <w:r>
-        <w:t>)</w:t>
-      </w:r>
-      <w:r>
-        <w:t xml:space="preserve"> was measured f</w:t>
-      </w:r>
-      <w:r>
-        <w:t>or those</w:t>
-      </w:r>
-      <w:r>
-        <w:t xml:space="preserve"> single bivalents containing two </w:t>
-      </w:r>
-      <w:r>
-        <w:t>MLH1 foci</w:t>
-      </w:r>
-      <w:r>
-        <w:t xml:space="preserve">. </w:t>
-      </w:r>
-      <w:r>
-        <w:t>A normalized measure of interference (IFD</w:t>
-      </w:r>
-      <w:r>
-        <w:rPr>
-          <w:vertAlign w:val="subscript"/>
-        </w:rPr>
-        <w:t>norm</w:t>
-      </w:r>
-      <w:r>
-        <w:t>) was computed by dividing IFD</w:t>
-      </w:r>
-      <w:r>
-        <w:rPr>
-          <w:vertAlign w:val="subscript"/>
-        </w:rPr>
-        <w:t>raw</w:t>
-      </w:r>
-      <w:r>
-        <w:t xml:space="preserve"> by SC length on a per-bivalent basis.</w:t>
-      </w:r>
-    </w:p>
-    <w:p>
-      <w:pPr>
-        <w:pStyle w:val="FirstParagraph"/>
-      </w:pPr>
-      <w:r>
-        <w:t>We used a series of statistical models to int</w:t>
-      </w:r>
-      <w:r>
-        <w:t>erpret patterns of variation in the recombination traits we measured</w:t>
-      </w:r>
-      <w:r>
-        <w:t xml:space="preserve"> (Table 2). We first constructed a mixed model (</w:t>
-      </w:r>
-      <w:r>
-        <w:t>M1</w:t>
-      </w:r>
-      <w:r>
-        <w:t xml:space="preserve">) using the lmer() from the lmer4 package (cite) in R (v3.5.2)(Team 2015). </w:t>
-      </w:r>
-      <w:r>
-        <w:t>In this model, s</w:t>
-      </w:r>
-      <w:commentRangeStart w:id="11"/>
-      <w:r>
-        <w:t>train was coded as a random effect</w:t>
-      </w:r>
-      <w:r>
-        <w:t>, with significance</w:t>
-      </w:r>
-      <w:r>
-        <w:t xml:space="preserve"> </w:t>
-      </w:r>
-      <w:r>
-        <w:t>evaluated using a likelihood ratio test (</w:t>
-      </w:r>
-      <w:r>
-        <w:t>using exactRLRT()</w:t>
-      </w:r>
-      <w:r>
-        <w:t>)</w:t>
-      </w:r>
-      <w:r>
-        <w:t xml:space="preserve">. Subspecies, strain, and their interaction were coded as fixed effects, </w:t>
-      </w:r>
-      <w:commentRangeEnd w:id="11"/>
-      <w:r>
-        <w:rPr>
-          <w:rStyle w:val="CommentReference"/>
-        </w:rPr>
-        <w:commentReference w:id="11"/>
       </w:r>
       <w:r>
         <w:t>with significance evaluated using a chi-square test comparing the full and reduced models (drop1() and anova()). We use</w:t>
@@ -1298,20 +1273,20 @@
       <w:pPr>
         <w:pStyle w:val="BodyText"/>
       </w:pPr>
+      <w:commentRangeStart w:id="10"/>
+      <w:r>
+        <w:rPr>
+          <w:b/>
+        </w:rPr>
+        <w:t>M1 Mixed Model</w:t>
+      </w:r>
+    </w:p>
+    <w:p>
+      <w:pPr>
+        <w:pStyle w:val="BodyText"/>
+      </w:pPr>
+      <w:commentRangeStart w:id="11"/>
       <w:commentRangeStart w:id="12"/>
-      <w:r>
-        <w:rPr>
-          <w:b/>
-        </w:rPr>
-        <w:t>M1 Mixed Model</w:t>
-      </w:r>
-    </w:p>
-    <w:p>
-      <w:pPr>
-        <w:pStyle w:val="BodyText"/>
-      </w:pPr>
-      <w:commentRangeStart w:id="13"/>
-      <w:commentRangeStart w:id="14"/>
       <m:oMathPara>
         <m:oMathParaPr>
           <m:jc m:val="center"/>
@@ -1323,7 +1298,7 @@
             </w:rPr>
             <m:t>mouse average  = subspecies+sex+subspecies*sex+random(strain)+ε</m:t>
           </m:r>
-          <w:commentRangeEnd w:id="13"/>
+          <w:commentRangeEnd w:id="11"/>
           <m:r>
             <m:rPr>
               <m:sty m:val="p"/>
@@ -1331,9 +1306,9 @@
             <w:rPr>
               <w:rStyle w:val="CommentReference"/>
             </w:rPr>
-            <w:commentReference w:id="13"/>
+            <w:commentReference w:id="11"/>
           </m:r>
-          <w:commentRangeEnd w:id="14"/>
+          <w:commentRangeEnd w:id="12"/>
           <m:r>
             <m:rPr>
               <m:sty m:val="p"/>
@@ -1341,7 +1316,7 @@
             <w:rPr>
               <w:rStyle w:val="CommentReference"/>
             </w:rPr>
-            <w:commentReference w:id="14"/>
+            <w:commentReference w:id="12"/>
           </m:r>
         </m:oMath>
       </m:oMathPara>
@@ -1459,7 +1434,7 @@
             </w:rPr>
             <m:t>sex specific mouse average = strain+ε</m:t>
           </m:r>
-          <w:commentRangeEnd w:id="12"/>
+          <w:commentRangeEnd w:id="10"/>
           <m:r>
             <m:rPr>
               <m:sty m:val="p"/>
@@ -1467,7 +1442,7 @@
             <w:rPr>
               <w:rStyle w:val="CommentReference"/>
             </w:rPr>
-            <w:commentReference w:id="12"/>
+            <w:commentReference w:id="10"/>
           </m:r>
         </m:oMath>
       </m:oMathPara>
@@ -1500,9 +1475,9 @@
       <w:pPr>
         <w:pStyle w:val="Heading2"/>
       </w:pPr>
-      <w:bookmarkStart w:id="15" w:name="X073166cb59ef61796da98ebe25cd52cde777df7"/>
-    </w:p>
-    <w:bookmarkEnd w:id="15"/>
+      <w:bookmarkStart w:id="13" w:name="X073166cb59ef61796da98ebe25cd52cde777df7"/>
+    </w:p>
+    <w:bookmarkEnd w:id="13"/>
     <w:p>
       <w:pPr>
         <w:pStyle w:val="Heading2"/>
@@ -1793,16 +1768,16 @@
       <w:r>
         <w:t xml:space="preserve"> that strain (random effect p &lt; 10^{-6}), sex (p = </w:t>
       </w:r>
-      <w:commentRangeStart w:id="16"/>
+      <w:commentRangeStart w:id="14"/>
       <w:r>
         <w:t>1.5510</w:t>
       </w:r>
-      <w:commentRangeEnd w:id="16"/>
+      <w:commentRangeEnd w:id="14"/>
       <w:r>
         <w:rPr>
           <w:rStyle w:val="CommentReference"/>
         </w:rPr>
-        <w:commentReference w:id="16"/>
+        <w:commentReference w:id="14"/>
       </w:r>
       <w:r>
         <w:t>^{-8}), subspecies (p=1.7210^{-4}), and subspecies</w:t>
@@ -1947,16 +1922,16 @@
       <w:r>
         <w:t xml:space="preserve"> (p = </w:t>
       </w:r>
-      <w:commentRangeStart w:id="17"/>
+      <w:commentRangeStart w:id="15"/>
       <w:r>
         <w:t>0</w:t>
       </w:r>
-      <w:commentRangeEnd w:id="17"/>
+      <w:commentRangeEnd w:id="15"/>
       <w:r>
         <w:rPr>
           <w:rStyle w:val="CommentReference"/>
         </w:rPr>
-        <w:commentReference w:id="17"/>
+        <w:commentReference w:id="15"/>
       </w:r>
       <w:r>
         <w:t xml:space="preserve">; effect = 3.8), and </w:t>
@@ -2088,16 +2063,16 @@
       <w:pPr>
         <w:pStyle w:val="Heading2"/>
       </w:pPr>
-      <w:bookmarkStart w:id="18" w:name="Xe3147eb028742a1f58fd5528dca23be53977f05"/>
+      <w:bookmarkStart w:id="16" w:name="Xe3147eb028742a1f58fd5528dca23be53977f05"/>
     </w:p>
     <w:p>
       <w:pPr>
         <w:pStyle w:val="Heading2"/>
       </w:pPr>
-      <w:bookmarkStart w:id="19" w:name="sex-differences-in-meiotic-traits"/>
-      <w:bookmarkEnd w:id="18"/>
-    </w:p>
-    <w:bookmarkEnd w:id="19"/>
+      <w:bookmarkStart w:id="17" w:name="sex-differences-in-meiotic-traits"/>
+      <w:bookmarkEnd w:id="16"/>
+    </w:p>
+    <w:bookmarkEnd w:id="17"/>
     <w:p>
       <w:pPr>
         <w:pStyle w:val="Heading2"/>
@@ -2122,19 +2097,9 @@
       <w:r>
         <w:t xml:space="preserve"> </w:t>
       </w:r>
-      <w:del w:id="20" w:author="April Peterson" w:date="2020-05-22T10:39:00Z">
-        <w:r>
-          <w:delText>provides</w:delText>
-        </w:r>
-        <w:r>
-          <w:delText>d</w:delText>
-        </w:r>
-      </w:del>
-      <w:ins w:id="21" w:author="April Peterson" w:date="2020-05-22T10:39:00Z">
-        <w:r>
-          <w:t>provides</w:t>
-        </w:r>
-      </w:ins>
+      <w:r>
+        <w:t>provides</w:t>
+      </w:r>
       <w:r>
         <w:t xml:space="preserve"> </w:t>
       </w:r>
@@ -2329,7 +2294,7 @@
       <w:pPr>
         <w:pStyle w:val="Heading3"/>
       </w:pPr>
-      <w:bookmarkStart w:id="22" w:name="positions-of-single-crossovers"/>
+      <w:bookmarkStart w:id="18" w:name="positions-of-single-crossovers"/>
     </w:p>
     <w:p>
       <w:pPr>
@@ -2342,7 +2307,7 @@
         <w:t>s and crossover interference</w:t>
       </w:r>
     </w:p>
-    <w:bookmarkEnd w:id="22"/>
+    <w:bookmarkEnd w:id="18"/>
     <w:p>
       <w:pPr>
         <w:pStyle w:val="FirstParagraph"/>
@@ -2403,7 +2368,7 @@
       <w:pPr>
         <w:pStyle w:val="FirstParagraph"/>
       </w:pPr>
-      <w:bookmarkStart w:id="23" w:name="X70bbb310f97de95a96cbf952bde251043bb4ec3"/>
+      <w:bookmarkStart w:id="19" w:name="X70bbb310f97de95a96cbf952bde251043bb4ec3"/>
       <w:r>
         <w:t>Males have longer normalized mean inter-focal distances (IFD</w:t>
       </w:r>
@@ -2416,16 +2381,16 @@
       <w:r>
         <w:t xml:space="preserve">) than females in </w:t>
       </w:r>
-      <w:commentRangeStart w:id="24"/>
+      <w:commentRangeStart w:id="20"/>
       <w:r>
         <w:t>seven out of eight strains (t-tests; p &lt; 1.4910^{-12})</w:t>
       </w:r>
-      <w:commentRangeEnd w:id="24"/>
+      <w:commentRangeEnd w:id="20"/>
       <w:r>
         <w:rPr>
           <w:rStyle w:val="CommentReference"/>
         </w:rPr>
-        <w:commentReference w:id="24"/>
+        <w:commentReference w:id="20"/>
       </w:r>
       <w:r>
         <w:t xml:space="preserve">, with only </w:t>
@@ -2491,7 +2456,7 @@
       <w:r>
         <w:t xml:space="preserve">p = 0.01). </w:t>
       </w:r>
-      <w:bookmarkEnd w:id="23"/>
+      <w:bookmarkEnd w:id="19"/>
       <w:r>
         <w:t>In contrast, t</w:t>
       </w:r>
@@ -2555,9 +2520,9 @@
       <w:pPr>
         <w:pStyle w:val="Heading2"/>
       </w:pPr>
-      <w:bookmarkStart w:id="25" w:name="X6d0e3a51162cb18965439347f0757db534e5517"/>
-    </w:p>
-    <w:bookmarkEnd w:id="25"/>
+      <w:bookmarkStart w:id="21" w:name="X6d0e3a51162cb18965439347f0757db534e5517"/>
+    </w:p>
+    <w:bookmarkEnd w:id="21"/>
     <w:p>
       <w:pPr>
         <w:pStyle w:val="Heading2"/>
@@ -2682,23 +2647,21 @@
       <w:r>
         <w:t xml:space="preserve"> (</w:t>
       </w:r>
-      <w:ins w:id="26" w:author="April Peterson" w:date="2020-05-22T10:54:00Z">
+      <w:ins w:id="22" w:author="April Peterson" w:date="2020-05-22T10:54:00Z">
         <w:r>
           <w:t xml:space="preserve">SUP </w:t>
         </w:r>
       </w:ins>
-      <w:bookmarkStart w:id="27" w:name="_GoBack"/>
-      <w:bookmarkEnd w:id="27"/>
-      <w:commentRangeStart w:id="28"/>
+      <w:commentRangeStart w:id="23"/>
       <w:r>
         <w:t>Figure 3</w:t>
       </w:r>
-      <w:commentRangeEnd w:id="28"/>
+      <w:commentRangeEnd w:id="23"/>
       <w:r>
         <w:rPr>
           <w:rStyle w:val="CommentReference"/>
         </w:rPr>
-        <w:commentReference w:id="28"/>
+        <w:commentReference w:id="23"/>
       </w:r>
       <w:r>
         <w:t xml:space="preserve">). Following patterns in the genome-wide recombination rate, male </w:t>
@@ -2735,24 +2698,24 @@
       <w:r>
         <w:t xml:space="preserve"> have 2CO proportions that are more similar to each other than to strains from their own subspecies (chi-square tests;</w:t>
       </w:r>
-      <w:commentRangeStart w:id="29"/>
-      <w:commentRangeStart w:id="30"/>
+      <w:commentRangeStart w:id="24"/>
+      <w:commentRangeStart w:id="25"/>
       <w:r>
         <w:t xml:space="preserve"> </w:t>
       </w:r>
-      <w:commentRangeEnd w:id="29"/>
+      <w:commentRangeEnd w:id="24"/>
       <w:r>
         <w:rPr>
           <w:rStyle w:val="CommentReference"/>
         </w:rPr>
-        <w:commentReference w:id="29"/>
-      </w:r>
-      <w:commentRangeEnd w:id="30"/>
+        <w:commentReference w:id="24"/>
+      </w:r>
+      <w:commentRangeEnd w:id="25"/>
       <w:r>
         <w:rPr>
           <w:rStyle w:val="CommentReference"/>
         </w:rPr>
-        <w:commentReference w:id="30"/>
+        <w:commentReference w:id="25"/>
       </w:r>
       <w:r>
         <w:rPr>
@@ -2937,8 +2900,11 @@
     <w:p>
       <w:pPr>
         <w:pStyle w:val="BodyText"/>
-      </w:pPr>
-      <w:commentRangeStart w:id="31"/>
+        <w:rPr>
+          <w:ins w:id="26" w:author="April Peterson" w:date="2020-05-29T10:15:00Z"/>
+        </w:rPr>
+      </w:pPr>
+      <w:commentRangeStart w:id="27"/>
       <w:r>
         <w:lastRenderedPageBreak/>
         <w:t>Although there</w:t>
@@ -2970,7 +2936,7 @@
       <w:r>
         <w:t xml:space="preserve"> r = 0.48; p = 2.2410^{-10})</w:t>
       </w:r>
-      <w:commentRangeEnd w:id="31"/>
+      <w:commentRangeEnd w:id="27"/>
       <w:r>
         <w:t>,</w:t>
       </w:r>
@@ -2978,7 +2944,7 @@
         <w:rPr>
           <w:rStyle w:val="CommentReference"/>
         </w:rPr>
-        <w:commentReference w:id="31"/>
+        <w:commentReference w:id="27"/>
       </w:r>
       <w:r>
         <w:t xml:space="preserve"> </w:t>
@@ -3001,9 +2967,275 @@
       <w:r>
         <w:t xml:space="preserve"> low-recombination strains (</w:t>
       </w:r>
+      <w:commentRangeStart w:id="28"/>
+      <w:r>
+        <w:t>Figure 5</w:t>
+      </w:r>
+      <w:commentRangeEnd w:id="28"/>
+      <w:r>
+        <w:rPr>
+          <w:rStyle w:val="CommentReference"/>
+        </w:rPr>
+        <w:commentReference w:id="28"/>
+      </w:r>
+      <w:r>
+        <w:t>).</w:t>
+      </w:r>
+      <w:r>
+        <w:t xml:space="preserve"> </w:t>
+      </w:r>
+      <w:r>
+        <w:t>Wh</w:t>
+      </w:r>
+      <w:r>
+        <w:t>ereas</w:t>
+      </w:r>
+      <w:r>
+        <w:t xml:space="preserve"> high-recombination strains</w:t>
+      </w:r>
+      <w:r>
+        <w:t xml:space="preserve"> as a group</w:t>
+      </w:r>
+      <w:r>
+        <w:t xml:space="preserve"> have significantly greater </w:t>
+      </w:r>
+      <w:r>
+        <w:t>total SC length</w:t>
+      </w:r>
+      <w:r>
+        <w:t xml:space="preserve"> </w:t>
+      </w:r>
+      <w:r>
+        <w:t>than low-recombination strains</w:t>
+      </w:r>
+      <w:r>
+        <w:t xml:space="preserve"> (t-test; p = 0.01), separate tests </w:t>
+      </w:r>
+      <w:r>
+        <w:t xml:space="preserve">within subspecies </w:t>
+      </w:r>
+      <w:r>
+        <w:t xml:space="preserve">show that </w:t>
+      </w:r>
+      <w:r>
+        <w:t xml:space="preserve">the two strain categories differ within </w:t>
+      </w:r>
+      <w:r>
+        <w:rPr>
+          <w:i/>
+          <w:iCs/>
+        </w:rPr>
+        <w:t xml:space="preserve">M. m. molossinus </w:t>
+      </w:r>
+      <w:r>
+        <w:t xml:space="preserve">(p = 0.03) but not within </w:t>
+      </w:r>
+      <w:r>
+        <w:rPr>
+          <w:i/>
+          <w:iCs/>
+        </w:rPr>
+        <w:t>M. m. musculus</w:t>
+      </w:r>
+      <w:r>
+        <w:t xml:space="preserve"> (p = 0.87). </w:t>
+      </w:r>
+      <w:r>
+        <w:t xml:space="preserve">Additionally, mouse means for the reduced (short and long) bivalent datasets </w:t>
+      </w:r>
+      <w:r>
+        <w:t>do not differ</w:t>
+      </w:r>
+      <w:r>
+        <w:t xml:space="preserve"> between high-recombination and low-recombination strains (t-test; short: p = 0.88; long: p = 0.18).</w:t>
+      </w:r>
+      <w:r>
+        <w:t xml:space="preserve"> </w:t>
+      </w:r>
+      <w:r>
+        <w:t xml:space="preserve">In a model with total SC </w:t>
+      </w:r>
+      <w:r>
+        <w:t xml:space="preserve">length </w:t>
+      </w:r>
+      <w:r>
+        <w:t xml:space="preserve">as the dependent variable, </w:t>
+      </w:r>
+      <w:commentRangeStart w:id="29"/>
+      <w:r>
+        <w:t>two subspecies effects are significant (</w:t>
+      </w:r>
+      <w:r>
+        <w:rPr>
+          <w:i/>
+          <w:iCs/>
+        </w:rPr>
+        <w:t xml:space="preserve">M. m. </w:t>
+      </w:r>
+      <w:r>
+        <w:rPr>
+          <w:i/>
+          <w:iCs/>
+        </w:rPr>
+        <w:t>musculus</w:t>
+      </w:r>
+      <w:r>
+        <w:t xml:space="preserve"> p = 1.2410^{-6}, </w:t>
+      </w:r>
+      <w:r>
+        <w:rPr>
+          <w:i/>
+        </w:rPr>
+        <w:t>M. m. m</w:t>
+      </w:r>
+      <w:r>
+        <w:rPr>
+          <w:i/>
+        </w:rPr>
+        <w:t>olossinus</w:t>
+      </w:r>
+      <w:r>
+        <w:t>, p = 10^{-6})</w:t>
+      </w:r>
+      <w:commentRangeEnd w:id="29"/>
+      <w:r>
+        <w:rPr>
+          <w:rStyle w:val="CommentReference"/>
+        </w:rPr>
+        <w:commentReference w:id="29"/>
+      </w:r>
+      <w:r>
+        <w:t xml:space="preserve">. In models with </w:t>
+      </w:r>
+      <w:commentRangeStart w:id="30"/>
+      <w:r>
+        <w:t>SC lengths of short and long bivalents</w:t>
+      </w:r>
+      <w:commentRangeEnd w:id="30"/>
+      <w:r>
+        <w:rPr>
+          <w:rStyle w:val="CommentReference"/>
+        </w:rPr>
+        <w:commentReference w:id="30"/>
+      </w:r>
+      <w:r>
+        <w:t xml:space="preserve"> as</w:t>
+      </w:r>
+      <w:r>
+        <w:t xml:space="preserve"> dependent variables, several subspecies and strain effects reach significance (p &lt; 0.05)</w:t>
+      </w:r>
+      <w:r>
+        <w:t>,</w:t>
+      </w:r>
+      <w:r>
+        <w:t xml:space="preserve"> but they are not consistent across models</w:t>
+      </w:r>
+      <w:r>
+        <w:t>. Collectively, these observations reveal that evolution of the genome-wide recombination rate is not strongly associated with evolution of SC length.</w:t>
+      </w:r>
+      <w:bookmarkStart w:id="31" w:name="X55deda5641bb25546d2297bdd7bacc1713a25c5"/>
+    </w:p>
+    <w:p>
+      <w:pPr>
+        <w:pStyle w:val="BodyText"/>
+      </w:pPr>
+    </w:p>
+    <w:p>
+      <w:pPr>
+        <w:pStyle w:val="BodyText"/>
+      </w:pPr>
+      <w:r>
+        <w:t xml:space="preserve">High-recombination and low-recombination strains do not differ in MLH1 focus positions on bivalents with a single focus, either </w:t>
+      </w:r>
+      <w:bookmarkEnd w:id="31"/>
+      <w:r>
+        <w:t xml:space="preserve">for the </w:t>
+      </w:r>
+      <w:r>
+        <w:t>full dataset</w:t>
+      </w:r>
+      <w:r>
+        <w:t xml:space="preserve"> (t-test; p = 0.24) </w:t>
+      </w:r>
+      <w:r>
+        <w:t>or</w:t>
+      </w:r>
+      <w:r>
+        <w:t xml:space="preserve"> within subspecies (t-test; </w:t>
+      </w:r>
+      <w:r>
+        <w:rPr>
+          <w:i/>
+          <w:iCs/>
+        </w:rPr>
+        <w:t>M. m. musculus</w:t>
+      </w:r>
+      <w:r>
+        <w:t xml:space="preserve">: </w:t>
+      </w:r>
+      <w:r>
+        <w:t>p = 0.41</w:t>
+      </w:r>
+      <w:r>
+        <w:t xml:space="preserve">; </w:t>
+      </w:r>
+      <w:r>
+        <w:rPr>
+          <w:i/>
+          <w:iCs/>
+        </w:rPr>
+        <w:t>M. m. molossinus</w:t>
+      </w:r>
+      <w:r>
+        <w:t xml:space="preserve">: </w:t>
+      </w:r>
+      <w:r>
+        <w:t xml:space="preserve">p = 0.07). </w:t>
+      </w:r>
+      <w:r>
+        <w:t xml:space="preserve">While </w:t>
+      </w:r>
+      <w:r>
+        <w:rPr>
+          <w:i/>
+        </w:rPr>
+        <w:t>domesticus</w:t>
+      </w:r>
+      <w:r>
+        <w:rPr>
+          <w:i/>
+          <w:vertAlign w:val="superscript"/>
+        </w:rPr>
+        <w:t>WSB</w:t>
+      </w:r>
+      <w:r>
+        <w:t xml:space="preserve"> and </w:t>
+      </w:r>
+      <w:r>
+        <w:rPr>
+          <w:i/>
+        </w:rPr>
+        <w:t>molossinus</w:t>
+      </w:r>
+      <w:r>
+        <w:rPr>
+          <w:i/>
+          <w:vertAlign w:val="superscript"/>
+        </w:rPr>
+        <w:t>MOLF</w:t>
+      </w:r>
+      <w:r>
+        <w:t xml:space="preserve"> </w:t>
+      </w:r>
+      <w:r>
+        <w:t>exhibit</w:t>
+      </w:r>
+      <w:r>
+        <w:t xml:space="preserve"> strain effects in a model with normalized crossover position as the dependent variable </w:t>
+      </w:r>
       <w:commentRangeStart w:id="32"/>
       <w:r>
-        <w:t>Figure 5</w:t>
+        <w:t>()</w:t>
       </w:r>
       <w:commentRangeEnd w:id="32"/>
       <w:r>
@@ -3013,345 +3245,16 @@
         <w:commentReference w:id="32"/>
       </w:r>
       <w:r>
-        <w:t>).</w:t>
-      </w:r>
-      <w:r>
-        <w:t xml:space="preserve"> </w:t>
-      </w:r>
-      <w:r>
-        <w:t>Wh</w:t>
-      </w:r>
-      <w:r>
-        <w:t>ereas</w:t>
-      </w:r>
-      <w:r>
-        <w:t xml:space="preserve"> high-recombination strains</w:t>
-      </w:r>
-      <w:r>
-        <w:t xml:space="preserve"> as a group</w:t>
-      </w:r>
-      <w:r>
-        <w:t xml:space="preserve"> have significantly greater </w:t>
-      </w:r>
-      <w:r>
-        <w:t>total SC length</w:t>
-      </w:r>
-      <w:r>
-        <w:t xml:space="preserve"> </w:t>
-      </w:r>
-      <w:r>
-        <w:t>than low-recombination strains</w:t>
-      </w:r>
-      <w:r>
-        <w:t xml:space="preserve"> (t-test; p = 0.01), separate tests </w:t>
-      </w:r>
-      <w:r>
-        <w:t xml:space="preserve">within subspecies </w:t>
-      </w:r>
-      <w:r>
-        <w:t xml:space="preserve">show that </w:t>
-      </w:r>
-      <w:r>
-        <w:t xml:space="preserve">the two strain categories differ within </w:t>
-      </w:r>
-      <w:r>
-        <w:rPr>
-          <w:i/>
-          <w:iCs/>
-        </w:rPr>
-        <w:t xml:space="preserve">M. m. molossinus </w:t>
-      </w:r>
-      <w:r>
-        <w:t xml:space="preserve">(p = 0.03) but not within </w:t>
-      </w:r>
-      <w:r>
-        <w:rPr>
-          <w:i/>
-          <w:iCs/>
-        </w:rPr>
-        <w:t>M. m. musculus</w:t>
-      </w:r>
-      <w:r>
-        <w:t xml:space="preserve"> (p = 0.87). </w:t>
-      </w:r>
-      <w:r>
-        <w:t xml:space="preserve">Additionally, mouse means for the reduced (short and long) bivalent datasets </w:t>
-      </w:r>
-      <w:r>
-        <w:t>do not differ</w:t>
-      </w:r>
-      <w:r>
-        <w:t xml:space="preserve"> between high-recombination and low-recombination strains (t-test; short: p = 0.88; long: p = 0.18).</w:t>
-      </w:r>
-      <w:r>
-        <w:t xml:space="preserve"> </w:t>
-      </w:r>
-      <w:r>
-        <w:t xml:space="preserve">In a model with total SC </w:t>
-      </w:r>
-      <w:r>
-        <w:t xml:space="preserve">length </w:t>
-      </w:r>
-      <w:r>
-        <w:t xml:space="preserve">as the dependent variable, </w:t>
-      </w:r>
-      <w:commentRangeStart w:id="33"/>
-      <w:r>
-        <w:t>two subspecies effects are significant (</w:t>
-      </w:r>
-      <w:r>
-        <w:rPr>
-          <w:i/>
-          <w:iCs/>
-        </w:rPr>
-        <w:t xml:space="preserve">M. m. </w:t>
-      </w:r>
-      <w:r>
-        <w:rPr>
-          <w:i/>
-          <w:iCs/>
-        </w:rPr>
-        <w:t>musculus</w:t>
-      </w:r>
-      <w:r>
-        <w:t xml:space="preserve"> p = 1.2410^{-6}, </w:t>
-      </w:r>
-      <w:r>
-        <w:rPr>
-          <w:i/>
-        </w:rPr>
-        <w:t>M. m. m</w:t>
-      </w:r>
-      <w:r>
-        <w:rPr>
-          <w:i/>
-        </w:rPr>
-        <w:t>olossinus</w:t>
-      </w:r>
-      <w:r>
-        <w:t>, p = 10^{-6})</w:t>
-      </w:r>
-      <w:commentRangeEnd w:id="33"/>
-      <w:r>
-        <w:rPr>
-          <w:rStyle w:val="CommentReference"/>
-        </w:rPr>
-        <w:commentReference w:id="33"/>
-      </w:r>
-      <w:r>
-        <w:t xml:space="preserve">. In models with </w:t>
-      </w:r>
-      <w:commentRangeStart w:id="34"/>
-      <w:r>
-        <w:t>SC lengths of short and long bivalents</w:t>
-      </w:r>
-      <w:commentRangeEnd w:id="34"/>
-      <w:r>
-        <w:rPr>
-          <w:rStyle w:val="CommentReference"/>
-        </w:rPr>
-        <w:commentReference w:id="34"/>
-      </w:r>
-      <w:r>
-        <w:t xml:space="preserve"> as</w:t>
-      </w:r>
-      <w:r>
-        <w:t xml:space="preserve"> dependent variables, several subspecies and strain effects reach significance (p &lt; 0.05)</w:t>
-      </w:r>
-      <w:r>
-        <w:t>,</w:t>
-      </w:r>
-      <w:r>
-        <w:t xml:space="preserve"> but they are not consistent across models</w:t>
-      </w:r>
-      <w:r>
-        <w:t>. Collectively, these observations reveal that evolution of the genome-wide recombination rate is not strongly associated with evolution of SC length.</w:t>
-      </w:r>
-      <w:bookmarkStart w:id="35" w:name="X55deda5641bb25546d2297bdd7bacc1713a25c5"/>
+        <w:t>, these two strains do not differ in MLH1 count. These results show that evolution of crossover position on chromosomes with single crossovers is decoupled from evolution of the genome-wide recombination rate, at least at this scale of resolution.</w:t>
+      </w:r>
     </w:p>
     <w:p>
       <w:pPr>
         <w:pStyle w:val="BodyText"/>
       </w:pPr>
-      <w:r>
-        <w:t xml:space="preserve">High-recombination and low-recombination strains do not differ in MLH1 focus positions on bivalents with a single focus, either </w:t>
-      </w:r>
-      <w:bookmarkEnd w:id="35"/>
-      <w:r>
-        <w:t xml:space="preserve">for the </w:t>
-      </w:r>
-      <w:r>
-        <w:t>full dataset</w:t>
-      </w:r>
-      <w:r>
-        <w:t xml:space="preserve"> (t-test; p = 0.24) </w:t>
-      </w:r>
-      <w:r>
-        <w:t>or</w:t>
-      </w:r>
-      <w:r>
-        <w:t xml:space="preserve"> within subspecies (t-test; </w:t>
-      </w:r>
-      <w:r>
-        <w:rPr>
-          <w:i/>
-          <w:iCs/>
-        </w:rPr>
-        <w:t>M. m. musculus</w:t>
-      </w:r>
-      <w:r>
-        <w:t xml:space="preserve">: </w:t>
-      </w:r>
-      <w:r>
-        <w:t>p = 0.41</w:t>
-      </w:r>
-      <w:r>
-        <w:t xml:space="preserve">; </w:t>
-      </w:r>
-      <w:r>
-        <w:rPr>
-          <w:i/>
-          <w:iCs/>
-        </w:rPr>
-        <w:t>M. m. molossinus</w:t>
-      </w:r>
-      <w:r>
-        <w:t xml:space="preserve">: </w:t>
-      </w:r>
-      <w:r>
-        <w:t xml:space="preserve">p = 0.07). </w:t>
-      </w:r>
-      <w:r>
-        <w:rPr>
-          <w:b/>
-          <w:rPrChange w:id="36" w:author="April Peterson" w:date="2020-05-19T14:14:00Z">
-            <w:rPr/>
-          </w:rPrChange>
-        </w:rPr>
-        <w:t xml:space="preserve">While </w:t>
-      </w:r>
-      <w:r>
-        <w:rPr>
-          <w:b/>
-          <w:i/>
-          <w:rPrChange w:id="37" w:author="April Peterson" w:date="2020-05-19T14:14:00Z">
-            <w:rPr>
-              <w:i/>
-            </w:rPr>
-          </w:rPrChange>
-        </w:rPr>
-        <w:t>domesticus</w:t>
-      </w:r>
-      <w:r>
-        <w:rPr>
-          <w:b/>
-          <w:i/>
-          <w:vertAlign w:val="superscript"/>
-          <w:rPrChange w:id="38" w:author="April Peterson" w:date="2020-05-19T14:14:00Z">
-            <w:rPr>
-              <w:i/>
-              <w:vertAlign w:val="superscript"/>
-            </w:rPr>
-          </w:rPrChange>
-        </w:rPr>
-        <w:t>WSB</w:t>
-      </w:r>
-      <w:r>
-        <w:rPr>
-          <w:b/>
-          <w:rPrChange w:id="39" w:author="April Peterson" w:date="2020-05-19T14:14:00Z">
-            <w:rPr/>
-          </w:rPrChange>
-        </w:rPr>
-        <w:t xml:space="preserve"> and </w:t>
-      </w:r>
-      <w:r>
-        <w:rPr>
-          <w:b/>
-          <w:i/>
-          <w:rPrChange w:id="40" w:author="April Peterson" w:date="2020-05-19T14:14:00Z">
-            <w:rPr>
-              <w:i/>
-            </w:rPr>
-          </w:rPrChange>
-        </w:rPr>
-        <w:t>molossinus</w:t>
-      </w:r>
-      <w:r>
-        <w:rPr>
-          <w:b/>
-          <w:i/>
-          <w:vertAlign w:val="superscript"/>
-          <w:rPrChange w:id="41" w:author="April Peterson" w:date="2020-05-19T14:14:00Z">
-            <w:rPr>
-              <w:i/>
-              <w:vertAlign w:val="superscript"/>
-            </w:rPr>
-          </w:rPrChange>
-        </w:rPr>
-        <w:t>MOLF</w:t>
-      </w:r>
-      <w:r>
-        <w:rPr>
-          <w:b/>
-          <w:rPrChange w:id="42" w:author="April Peterson" w:date="2020-05-19T14:14:00Z">
-            <w:rPr/>
-          </w:rPrChange>
-        </w:rPr>
-        <w:t xml:space="preserve"> </w:t>
-      </w:r>
-      <w:r>
-        <w:rPr>
-          <w:b/>
-          <w:rPrChange w:id="43" w:author="April Peterson" w:date="2020-05-19T14:14:00Z">
-            <w:rPr/>
-          </w:rPrChange>
-        </w:rPr>
-        <w:t>exhibit</w:t>
-      </w:r>
-      <w:r>
-        <w:rPr>
-          <w:b/>
-          <w:rPrChange w:id="44" w:author="April Peterson" w:date="2020-05-19T14:14:00Z">
-            <w:rPr/>
-          </w:rPrChange>
-        </w:rPr>
-        <w:t xml:space="preserve"> strain effects in a model with normalized crossover position as the dependent variable </w:t>
-      </w:r>
-      <w:commentRangeStart w:id="45"/>
-      <w:r>
-        <w:rPr>
-          <w:b/>
-          <w:rPrChange w:id="46" w:author="April Peterson" w:date="2020-05-19T14:14:00Z">
-            <w:rPr/>
-          </w:rPrChange>
-        </w:rPr>
-        <w:t>()</w:t>
-      </w:r>
-      <w:commentRangeEnd w:id="45"/>
-      <w:r>
-        <w:rPr>
-          <w:rStyle w:val="CommentReference"/>
-          <w:b/>
-          <w:rPrChange w:id="47" w:author="April Peterson" w:date="2020-05-19T14:14:00Z">
-            <w:rPr>
-              <w:rStyle w:val="CommentReference"/>
-            </w:rPr>
-          </w:rPrChange>
-        </w:rPr>
-        <w:commentReference w:id="45"/>
-      </w:r>
-      <w:r>
-        <w:t>, these two strains do not differ in MLH1 count. These results show that evolution of crossover position on chromosomes with single crossovers is decoupled from evolution of the genome-wide recombination rate, at least at this scale of resolution.</w:t>
-      </w:r>
-    </w:p>
-    <w:p>
-      <w:pPr>
-        <w:pStyle w:val="BodyText"/>
-      </w:pPr>
-      <w:bookmarkStart w:id="48" w:name="Xd5d28095276b0140a2dc56c8b455c766d42a3b2"/>
-    </w:p>
-    <w:bookmarkEnd w:id="48"/>
+      <w:bookmarkStart w:id="33" w:name="Xd5d28095276b0140a2dc56c8b455c766d42a3b2"/>
+    </w:p>
+    <w:bookmarkEnd w:id="33"/>
     <w:p>
       <w:pPr>
         <w:pStyle w:val="Heading2"/>
@@ -3716,7 +3619,19 @@
       </w:r>
     </w:p>
     <w:p>
-      <w:bookmarkStart w:id="49" w:name="discussion"/>
+      <w:pPr>
+        <w:rPr>
+          <w:ins w:id="34" w:author="April Peterson" w:date="2020-05-29T09:55:00Z"/>
+        </w:rPr>
+      </w:pPr>
+      <w:bookmarkStart w:id="35" w:name="discussion"/>
+    </w:p>
+    <w:p>
+      <w:ins w:id="36" w:author="April Peterson" w:date="2020-05-29T09:55:00Z">
+        <w:r>
+          <w:t>&lt;shorten – to tests comparison?, explain that further tests are meant for another paper&gt;</w:t>
+        </w:r>
+      </w:ins>
     </w:p>
     <w:p>
       <w:pPr>
@@ -3761,7 +3676,7 @@
         <w:br w:type="page"/>
       </w:r>
     </w:p>
-    <w:bookmarkEnd w:id="49"/>
+    <w:bookmarkEnd w:id="35"/>
     <w:p>
       <w:pPr>
         <w:pStyle w:val="Heading1"/>
@@ -3770,9 +3685,9 @@
         <w:lastRenderedPageBreak/>
         <w:t>DISCUSSION</w:t>
       </w:r>
-      <w:bookmarkStart w:id="50" w:name="X570497454a9653dcb4c1c50922092f4c4451fa1"/>
-    </w:p>
-    <w:bookmarkEnd w:id="50"/>
+      <w:bookmarkStart w:id="37" w:name="X570497454a9653dcb4c1c50922092f4c4451fa1"/>
+    </w:p>
+    <w:bookmarkEnd w:id="37"/>
     <w:p>
       <w:pPr>
         <w:pStyle w:val="BodyText"/>
@@ -3804,7 +3719,7 @@
       <w:r>
         <w:t xml:space="preserve"> </w:t>
       </w:r>
-      <w:commentRangeStart w:id="51"/>
+      <w:commentRangeStart w:id="38"/>
       <w:r>
         <w:t xml:space="preserve">(Spearman’s correlation test </w:t>
       </w:r>
@@ -3832,12 +3747,12 @@
       <w:r>
         <w:t xml:space="preserve">). </w:t>
       </w:r>
-      <w:commentRangeEnd w:id="51"/>
+      <w:commentRangeEnd w:id="38"/>
       <w:r>
         <w:rPr>
           <w:rStyle w:val="CommentReference"/>
         </w:rPr>
-        <w:commentReference w:id="51"/>
+        <w:commentReference w:id="38"/>
       </w:r>
       <w:r>
         <w:t xml:space="preserve">These disparities are remarkable given that </w:t>
@@ -3867,6 +3782,9 @@
     <w:p>
       <w:pPr>
         <w:pStyle w:val="BodyText"/>
+        <w:rPr>
+          <w:ins w:id="39" w:author="April Peterson" w:date="2020-05-29T10:13:00Z"/>
+        </w:rPr>
       </w:pPr>
       <w:r>
         <w:t xml:space="preserve">At the genetic level, the sex-specific evolution we documented indicates that </w:t>
@@ -3950,7 +3868,23 @@
         <w:t xml:space="preserve"> These variants</w:t>
       </w:r>
       <w:r>
-        <w:t xml:space="preserve"> could differentially affect females and males at any step in the recombination pathway. Although our DMC1 profiling was limited to males from a </w:t>
+        <w:t xml:space="preserve"> could differentially affect females and males at any step in the recombination pathway. </w:t>
+      </w:r>
+    </w:p>
+    <w:p>
+      <w:pPr>
+        <w:pStyle w:val="BodyText"/>
+        <w:rPr>
+          <w:ins w:id="40" w:author="April Peterson" w:date="2020-05-29T10:13:00Z"/>
+        </w:rPr>
+      </w:pPr>
+    </w:p>
+    <w:p>
+      <w:pPr>
+        <w:pStyle w:val="BodyText"/>
+      </w:pPr>
+      <w:r>
+        <w:t xml:space="preserve">Although our DMC1 profiling was limited to males from a </w:t>
       </w:r>
       <w:r>
         <w:t>small number</w:t>
@@ -4108,7 +4042,11 @@
         <w:t>that l</w:t>
       </w:r>
       <w:r>
-        <w:t xml:space="preserve">ower recombination rates in males </w:t>
+        <w:t xml:space="preserve">ower recombination rates </w:t>
+      </w:r>
+      <w:r>
+        <w:lastRenderedPageBreak/>
+        <w:t xml:space="preserve">in males </w:t>
       </w:r>
       <w:r>
         <w:t>will</w:t>
@@ -4123,17 +4061,432 @@
         <w:t xml:space="preserve"> haploid selection (Lenormand 2003)</w:t>
       </w:r>
       <w:r>
-        <w:t xml:space="preserve"> or sexually antagonistic selection on coding and cis-regulatory regions of genes (Sardell and Kirkpatrick 2020). Another modifier model showed that meiotic drive could stimulate female-specific </w:t>
+        <w:t xml:space="preserve"> or sexually antagonistic selection on coding and cis-regulatory regions of genes (Sardell and Kirkpatrick 2020). Another modifier model showed that meiotic drive could stimulate female-specific evolution of the recombination rate (Brandvain and Coop 2012). </w:t>
+      </w:r>
+      <w:r>
+        <w:t xml:space="preserve">Although these models fit the conserved pattern of sex differences in crossover positions, they </w:t>
+      </w:r>
+      <w:r>
+        <w:t xml:space="preserve">do not readily explain our observations of sex-specific evolution in the genome-wide recombination rate. In particular, the alternation across strains in which sex has more crossovers is unexpected.  </w:t>
+      </w:r>
+    </w:p>
+    <w:p>
+      <w:pPr>
+        <w:pStyle w:val="BodyText"/>
+      </w:pPr>
+      <w:r>
+        <w:t>We propose an alternative</w:t>
+      </w:r>
+      <w:r>
+        <w:t xml:space="preserve"> interpretation</w:t>
+      </w:r>
+      <w:r>
+        <w:t xml:space="preserve"> based on </w:t>
+      </w:r>
+      <w:r>
+        <w:t xml:space="preserve">the </w:t>
+      </w:r>
+      <w:r>
+        <w:t>cell biology</w:t>
+      </w:r>
+      <w:r>
+        <w:t xml:space="preserve"> of gametogenesis</w:t>
+      </w:r>
+      <w:r>
+        <w:t xml:space="preserve">. </w:t>
+      </w:r>
+      <w:r>
+        <w:t xml:space="preserve">During meiosis, </w:t>
+      </w:r>
+      <w:r>
+        <w:t xml:space="preserve">achieving </w:t>
+      </w:r>
+      <w:r>
+        <w:t xml:space="preserve">a stable chromosome structure requires the attachment of kinetochores to opposite poles of the cell and at least one crossover to create tension across </w:t>
+      </w:r>
+      <w:commentRangeStart w:id="41"/>
+      <w:commentRangeStart w:id="42"/>
+      <w:r>
+        <w:rPr>
+          <w:b/>
+        </w:rPr>
+        <w:t>a proportion of sister cohesion</w:t>
+      </w:r>
+      <w:r>
+        <w:t xml:space="preserve"> </w:t>
+      </w:r>
+      <w:commentRangeEnd w:id="41"/>
+      <w:r>
+        <w:rPr>
+          <w:rStyle w:val="CommentReference"/>
+        </w:rPr>
+        <w:commentReference w:id="41"/>
+      </w:r>
+      <w:commentRangeEnd w:id="42"/>
+      <w:r>
+        <w:rPr>
+          <w:rStyle w:val="CommentReference"/>
+        </w:rPr>
+        <w:commentReference w:id="42"/>
+      </w:r>
+      <w:r>
+        <w:t>(Lane and Kauppi 2019)</w:t>
+      </w:r>
+      <w:ins w:id="43" w:author="April Peterson" w:date="2020-05-27T13:14:00Z">
+        <w:r>
+          <w:t xml:space="preserve">, </w:t>
+        </w:r>
+      </w:ins>
+      <w:r>
+        <w:t xml:space="preserve">. </w:t>
+      </w:r>
+      <w:r>
+        <w:t>The spindle assembly checkpoint (SAC) prevents aneuploidy by ensuring that all bivalents are correctly attached to the microtubule spindle (</w:t>
+      </w:r>
+      <w:r>
+        <w:t>“</w:t>
+      </w:r>
+      <w:r>
+        <w:t>bi-orient</w:t>
+      </w:r>
+      <w:r>
+        <w:t>ed</w:t>
+      </w:r>
+      <w:r>
+        <w:t>”</w:t>
+      </w:r>
+      <w:r>
+        <w:t>)</w:t>
+      </w:r>
+      <w:r>
+        <w:t xml:space="preserve"> before starting the metaphase-to-anaphase transition (Lane and Kauppi 2019).</w:t>
+      </w:r>
+      <w:r>
+        <w:t xml:space="preserve"> </w:t>
+      </w:r>
+      <w:r>
+        <w:t>Hence, s</w:t>
+      </w:r>
+      <w:r>
+        <w:t>election s</w:t>
+      </w:r>
+      <w:r>
+        <w:t>eems likely to</w:t>
+      </w:r>
+      <w:r>
+        <w:t xml:space="preserve"> favor mutations that optimize the process of bi-orientation</w:t>
+      </w:r>
+      <w:r>
+        <w:t>, ther</w:t>
+      </w:r>
+      <w:r>
+        <w:t>e</w:t>
+      </w:r>
+      <w:r>
+        <w:t>by</w:t>
+      </w:r>
+      <w:r>
+        <w:t xml:space="preserve"> pr</w:t>
+      </w:r>
+      <w:r>
+        <w:t>ohibiting</w:t>
+      </w:r>
+      <w:r>
+        <w:t xml:space="preserve"> the SAC from delaying the cell cycle or triggering apoptosis.</w:t>
+      </w:r>
+    </w:p>
+    <w:p>
+      <w:pPr>
+        <w:pStyle w:val="BodyText"/>
+      </w:pPr>
+      <w:r>
+        <w:t xml:space="preserve">Multiple lines of evidence indicate that the </w:t>
+      </w:r>
+      <w:r>
+        <w:t>SAC is more effective in spermatogenesis than in oogenesis</w:t>
+      </w:r>
+      <w:r>
+        <w:t xml:space="preserve"> (Lane and Kauppi 2019)</w:t>
+      </w:r>
+      <w:r>
+        <w:t>, perhaps due to the presence of the centrosome spindle</w:t>
+      </w:r>
+      <w:r>
+        <w:t xml:space="preserve"> (So et al. 2019)</w:t>
+      </w:r>
+      <w:r>
+        <w:t xml:space="preserve"> and higher cell volume</w:t>
+      </w:r>
+      <w:r>
+        <w:t xml:space="preserve"> (Kyogoku and Kitajima 2017)</w:t>
+      </w:r>
+      <w:r>
+        <w:t xml:space="preserve"> in oocytes. </w:t>
+      </w:r>
+      <w:r>
+        <w:t xml:space="preserve">The higher stringency of the SAC during spermatogenesis suggests that selection will be better at removing mutations that interfere with bi-orientation in males than in females. </w:t>
+      </w:r>
+      <w:r>
+        <w:t>Therefore, f</w:t>
+      </w:r>
+      <w:r>
+        <w:t>aster male evolution of the genome</w:t>
+      </w:r>
+      <w:r>
+        <w:t>-</w:t>
+      </w:r>
+      <w:r>
+        <w:t xml:space="preserve">wide recombination rate </w:t>
+      </w:r>
+      <w:r>
+        <w:t xml:space="preserve">could be driven by </w:t>
+      </w:r>
+      <w:r>
+        <w:t>the</w:t>
+      </w:r>
+      <w:r>
+        <w:t xml:space="preserve"> stronger</w:t>
+      </w:r>
+      <w:r>
+        <w:t xml:space="preserve"> </w:t>
+      </w:r>
+      <w:r>
+        <w:t>SAC</w:t>
+      </w:r>
+      <w:r>
+        <w:t xml:space="preserve"> acting on chromosome structures at </w:t>
+      </w:r>
+      <w:r>
+        <w:t xml:space="preserve">the </w:t>
+      </w:r>
+      <w:r>
+        <w:t>metaphase I alignment.</w:t>
+      </w:r>
+    </w:p>
+    <w:p>
+      <w:pPr>
+        <w:pStyle w:val="BodyText"/>
+      </w:pPr>
+      <w:r>
+        <w:t xml:space="preserve">Our SAC model is consistent with </w:t>
+      </w:r>
+      <w:r>
+        <w:t xml:space="preserve">other features of our data. </w:t>
+      </w:r>
+      <w:r>
+        <w:t xml:space="preserve">We showed that widespread sex differences in broad-scale crossover positioning (Sardell and Kirkpatrick 2020) </w:t>
+      </w:r>
+      <w:r>
+        <w:t>apply across house mice</w:t>
+      </w:r>
+      <w:r>
+        <w:t>,</w:t>
+      </w:r>
+      <w:r>
+        <w:t xml:space="preserve"> even </w:t>
+      </w:r>
+      <w:r>
+        <w:t xml:space="preserve">in lineages </w:t>
+      </w:r>
+      <w:r>
+        <w:t>whe</w:t>
+      </w:r>
+      <w:r>
+        <w:t>re</w:t>
+      </w:r>
+      <w:r>
+        <w:t xml:space="preserve"> the direction of heterochiasmy is reversed. </w:t>
+      </w:r>
+      <w:commentRangeStart w:id="44"/>
+      <w:commentRangeStart w:id="45"/>
+      <w:r>
+        <w:t xml:space="preserve">We hypothesize that </w:t>
+      </w:r>
+      <w:r>
+        <w:t xml:space="preserve">these </w:t>
+      </w:r>
+      <w:r>
+        <w:t>sex differences hinge on disparate requirements for chromosome cohesion in late meiosis I. The irreversible process of the metaphase-to-anaphase transition is initiated by the prot</w:t>
+      </w:r>
+      <w:r>
+        <w:t>eoly</w:t>
+      </w:r>
+      <w:r>
+        <w:t>tic decay of the sister cohesion</w:t>
+      </w:r>
+      <w:r>
+        <w:t xml:space="preserve"> proteins</w:t>
+      </w:r>
+      <w:r>
+        <w:t xml:space="preserve"> </w:t>
+      </w:r>
+      <w:r>
+        <w:t>that connect</w:t>
+      </w:r>
+      <w:r>
+        <w:t xml:space="preserve"> homologs (Lane and Kauppi 2019, @subramanian2014, @dumontDesai2012). The number and placement of crossovers alter the distribution of sister cohesion and the resulting chromosome structure when bivalents are aligned and bi-oriented on the metaphase plate (Veen and Hawley 2003, @altendorfer2020). Differences in timing of </w:t>
+      </w:r>
+      <w:r>
+        <w:t xml:space="preserve">the </w:t>
+      </w:r>
+      <w:r>
+        <w:t xml:space="preserve">cell cycle between oogenesis and spermatogenesis </w:t>
+      </w:r>
+      <w:r>
+        <w:t>could impose contrasting</w:t>
+      </w:r>
+      <w:r>
+        <w:t xml:space="preserve"> selective pressures on how sister cohesion affects chromosome structure. </w:t>
+      </w:r>
+      <w:commentRangeStart w:id="46"/>
+      <w:commentRangeStart w:id="47"/>
+      <w:r>
+        <w:rPr>
+          <w:b/>
+        </w:rPr>
+        <w:t>Faster spermatogenesis may select for synchronization of the separation homologs (cite).</w:t>
+      </w:r>
+      <w:r>
+        <w:t xml:space="preserve"> </w:t>
+      </w:r>
+      <w:commentRangeEnd w:id="46"/>
+      <w:r>
+        <w:rPr>
+          <w:rStyle w:val="CommentReference"/>
+        </w:rPr>
+        <w:commentReference w:id="46"/>
+      </w:r>
+      <w:commentRangeEnd w:id="47"/>
+      <w:r>
+        <w:rPr>
+          <w:rStyle w:val="CommentReference"/>
+        </w:rPr>
+        <w:commentReference w:id="47"/>
+      </w:r>
+      <w:r>
+        <w:t>While in oogenesis, the slower cell cycle and multiple arrest stages may require chromosome structures with greater stability on the MI spindle, esp</w:t>
+      </w:r>
+      <w:r>
+        <w:t>e</w:t>
+      </w:r>
+      <w:r>
+        <w:t>cially for those with dic</w:t>
+      </w:r>
+      <w:r>
+        <w:t>t</w:t>
+      </w:r>
+      <w:r>
+        <w:t>yate arrest (Lee 2019).</w:t>
+      </w:r>
+      <w:commentRangeEnd w:id="44"/>
+      <w:r>
+        <w:rPr>
+          <w:rStyle w:val="CommentReference"/>
+        </w:rPr>
+        <w:commentReference w:id="44"/>
+      </w:r>
+      <w:commentRangeEnd w:id="45"/>
+      <w:r>
+        <w:rPr>
+          <w:rStyle w:val="CommentReference"/>
+        </w:rPr>
+        <w:commentReference w:id="45"/>
+      </w:r>
+    </w:p>
+    <w:p>
+      <w:pPr>
+        <w:pStyle w:val="BodyText"/>
+      </w:pPr>
+      <w:r>
+        <w:t xml:space="preserve">We propose that the </w:t>
+      </w:r>
+      <w:r>
+        <w:t>SAC</w:t>
+      </w:r>
+      <w:r>
+        <w:t xml:space="preserve"> model </w:t>
+      </w:r>
+      <w:r>
+        <w:t xml:space="preserve">also </w:t>
+      </w:r>
+      <w:r>
+        <w:t xml:space="preserve">can explain </w:t>
+      </w:r>
+      <w:r>
+        <w:t>the correlated evolution of stronger crossover interference</w:t>
+      </w:r>
+      <w:r>
+        <w:t xml:space="preserve"> </w:t>
+      </w:r>
+      <w:r>
+        <w:t>and higher genome-wide recombination rate in male house mice</w:t>
+      </w:r>
+      <w:r>
+        <w:t xml:space="preserve">. </w:t>
+      </w:r>
+      <w:r>
+        <w:t xml:space="preserve">Our results show that crossovers are spaced further apart in strains enriched for double-crossover bivalents when SC length is </w:t>
+      </w:r>
+      <w:r>
+        <w:t>taken into account</w:t>
+      </w:r>
+      <w:r>
+        <w:t xml:space="preserve"> and chromosome size effects are minimized. Assuming chromatin compaction between (prophase) pachtyene and </w:t>
       </w:r>
       <w:r>
         <w:lastRenderedPageBreak/>
-        <w:t xml:space="preserve">evolution of the recombination rate (Brandvain and Coop 2012). </w:t>
-      </w:r>
-      <w:r>
-        <w:t xml:space="preserve">Although these models fit the conserved pattern of sex differences in crossover positions, they </w:t>
-      </w:r>
-      <w:r>
-        <w:t xml:space="preserve">do not readily explain our observations of sex-specific evolution in the genome-wide recombination rate. In particular, the alternation across strains in which sex has more crossovers is unexpected.  </w:t>
+        <w:t>metaphase is uniform along bivalents, this increased spacing is expected to expand the area for sister cohesion</w:t>
+      </w:r>
+      <w:r>
+        <w:t xml:space="preserve"> </w:t>
+      </w:r>
+      <w:r>
+        <w:t>to connect</w:t>
+      </w:r>
+      <w:r>
+        <w:t xml:space="preserve"> homologs and </w:t>
+      </w:r>
+      <w:r>
+        <w:t>improve the fidelity of chromosomal segregation</w:t>
+      </w:r>
+      <w:r>
+        <w:t>.</w:t>
+      </w:r>
+      <w:r>
+        <w:t xml:space="preserve"> Although </w:t>
+      </w:r>
+      <w:r>
+        <w:t>the</w:t>
+      </w:r>
+      <w:r>
+        <w:t xml:space="preserve"> SAC model postulates direct fitness effects of interference, </w:t>
+      </w:r>
+      <w:r>
+        <w:t xml:space="preserve">a modifier model predicts that </w:t>
+      </w:r>
+      <w:r>
+        <w:t>indirect selection on recombination rate</w:t>
+      </w:r>
+      <w:r>
+        <w:t xml:space="preserve"> – via its modulation of offspring genotypes –</w:t>
+      </w:r>
+      <w:r>
+        <w:t xml:space="preserve"> can </w:t>
+      </w:r>
+      <w:r>
+        <w:t>strengthen</w:t>
+      </w:r>
+      <w:r>
+        <w:t xml:space="preserve"> int</w:t>
+      </w:r>
+      <w:r>
+        <w:t>erference</w:t>
+      </w:r>
+      <w:r>
+        <w:t xml:space="preserve"> as well</w:t>
+      </w:r>
+      <w:r>
+        <w:t xml:space="preserve"> (Goldstein et al. 1993). </w:t>
       </w:r>
     </w:p>
     <w:p>
@@ -4141,108 +4494,184 @@
         <w:pStyle w:val="BodyText"/>
       </w:pPr>
       <w:r>
-        <w:t>We propose an alternative</w:t>
-      </w:r>
-      <w:r>
-        <w:t xml:space="preserve"> interpretation</w:t>
-      </w:r>
-      <w:r>
-        <w:t xml:space="preserve"> based on </w:t>
+        <w:t xml:space="preserve">Regardless of the underlying mechanism, our </w:t>
+      </w:r>
+      <w:r>
+        <w:t xml:space="preserve">results </w:t>
+      </w:r>
+      <w:r>
+        <w:t xml:space="preserve">provide a rare </w:t>
+      </w:r>
+      <w:r>
+        <w:t>demonstrat</w:t>
+      </w:r>
+      <w:r>
+        <w:t>ion</w:t>
+      </w:r>
+      <w:r>
+        <w:t xml:space="preserve"> that crossover interference can </w:t>
+      </w:r>
+      <w:r>
+        <w:t>diverge</w:t>
+      </w:r>
+      <w:r>
+        <w:t xml:space="preserve"> o</w:t>
+      </w:r>
+      <w:r>
+        <w:t>ver</w:t>
+      </w:r>
+      <w:r>
+        <w:t xml:space="preserve"> short evolutionary timescales</w:t>
+      </w:r>
+      <w:r>
+        <w:t>.</w:t>
+      </w:r>
+      <w:r>
+        <w:t xml:space="preserve"> </w:t>
+      </w:r>
+      <w:r>
+        <w:t>The notion that stronger interference can co-evolve with higher genome-wide recombination rate is supported by differences between breeds of cattle (Ma et al. 2015) and differences between wild-born and laboratory-raised white-footed mice (Peterson et al. 2019). In contrast, mammalian species with stronger interference tend to exhibit lower genome-wide recombination rates (</w:t>
+      </w:r>
+      <w:r>
+        <w:t xml:space="preserve">Segura et al. 2014; </w:t>
+      </w:r>
+      <w:r>
+        <w:t>Otto and Payseur 2019). Collectively, these patterns s</w:t>
+      </w:r>
+      <w:r>
+        <w:t xml:space="preserve">uggest that inferences about the evolutionary dynamics of interference depend on </w:t>
       </w:r>
       <w:r>
         <w:t xml:space="preserve">the </w:t>
       </w:r>
       <w:r>
-        <w:t>cell biology</w:t>
-      </w:r>
-      <w:r>
-        <w:t xml:space="preserve"> of gametogenesis</w:t>
-      </w:r>
-      <w:r>
-        <w:t xml:space="preserve">. </w:t>
-      </w:r>
-      <w:r>
-        <w:t xml:space="preserve">During meiosis, </w:t>
-      </w:r>
-      <w:r>
-        <w:t xml:space="preserve">achieving </w:t>
-      </w:r>
-      <w:r>
-        <w:t xml:space="preserve">a stable chromosome structure requires the attachment of kinetochores to opposite poles of the cell and at least one crossover to create tension across </w:t>
-      </w:r>
-      <w:commentRangeStart w:id="52"/>
-      <w:r>
-        <w:rPr>
-          <w:b/>
-        </w:rPr>
-        <w:t>a proportion of sister cohesion</w:t>
-      </w:r>
-      <w:r>
-        <w:t xml:space="preserve"> </w:t>
-      </w:r>
-      <w:commentRangeEnd w:id="52"/>
+        <w:t>timescale</w:t>
+      </w:r>
+      <w:r>
+        <w:t xml:space="preserve"> under consideration</w:t>
+      </w:r>
+      <w:r>
+        <w:t>.</w:t>
+      </w:r>
+    </w:p>
+    <w:p>
+      <w:pPr>
+        <w:pStyle w:val="BodyText"/>
+      </w:pPr>
+      <w:r>
+        <w:t xml:space="preserve">Our findings </w:t>
+      </w:r>
+      <w:r>
+        <w:t>further</w:t>
+      </w:r>
+      <w:r>
+        <w:t xml:space="preserve"> reveal that evolution of the genome-wide recombination rate does not require changes in the degree of chromatin compaction. </w:t>
+      </w:r>
+      <w:r>
+        <w:t xml:space="preserve">Females consistently showed longer SCs, even in strains with </w:t>
+      </w:r>
+      <w:r>
+        <w:t>more</w:t>
+      </w:r>
+      <w:r>
+        <w:t xml:space="preserve"> recombination in males. </w:t>
+      </w:r>
+      <w:r>
+        <w:t xml:space="preserve">Studies in mice (Lynn et al. 2002; Petkov et al. 2007) and humans (Gruhn et al. 2013) suggest </w:t>
+      </w:r>
+      <w:r>
+        <w:t>that chromosomal axes are longer (and DNA loops are shorter) in females than males. A cellular model</w:t>
+      </w:r>
+      <w:r>
+        <w:t xml:space="preserve"> designed to explain interference</w:t>
+      </w:r>
+      <w:r>
+        <w:t xml:space="preserve"> attributes sexual dimorphism in chromatin structure to </w:t>
+      </w:r>
+      <w:r>
+        <w:t xml:space="preserve">greater cell volumes </w:t>
+      </w:r>
+      <w:r>
+        <w:t xml:space="preserve">and </w:t>
+      </w:r>
+      <w:r>
+        <w:t>oscillatory movements of telomeres and kinetochores</w:t>
+      </w:r>
+      <w:r>
+        <w:t xml:space="preserve"> in oocytes</w:t>
+      </w:r>
+      <w:r>
+        <w:t xml:space="preserve"> (</w:t>
+      </w:r>
+      <w:r>
+        <w:t>Hultén</w:t>
+      </w:r>
+      <w:r>
+        <w:t xml:space="preserve"> 2011).</w:t>
+      </w:r>
+    </w:p>
+    <w:p>
+      <w:pPr>
+        <w:pStyle w:val="FirstParagraph"/>
+      </w:pPr>
+      <w:r>
+        <w:t xml:space="preserve">Our conclusions are accompanied by several caveats. First, </w:t>
+      </w:r>
+      <w:r>
+        <w:t xml:space="preserve">MLH1 foci only identify interfering crossovers </w:t>
+      </w:r>
+      <w:commentRangeStart w:id="48"/>
+      <w:r>
+        <w:t xml:space="preserve">(REF). </w:t>
+      </w:r>
+      <w:commentRangeEnd w:id="48"/>
       <w:r>
         <w:rPr>
           <w:rStyle w:val="CommentReference"/>
         </w:rPr>
-        <w:commentReference w:id="52"/>
-      </w:r>
-      <w:r>
-        <w:t xml:space="preserve">(Lane and Kauppi 2019). </w:t>
-      </w:r>
-      <w:r>
-        <w:t>The spindle assembly checkpoint (SAC) prevents aneuploidy by ensuring that all bivalents are correctly attached to the microtubule spindle (</w:t>
-      </w:r>
-      <w:r>
-        <w:t>“</w:t>
-      </w:r>
-      <w:r>
-        <w:t>bi-orient</w:t>
-      </w:r>
-      <w:r>
-        <w:t>ed</w:t>
-      </w:r>
-      <w:r>
-        <w:t>”</w:t>
+        <w:commentReference w:id="48"/>
+      </w:r>
+      <w:r>
+        <w:t>Although most crossovers</w:t>
+      </w:r>
+      <w:r>
+        <w:t xml:space="preserve"> (XX%</w:t>
+      </w:r>
+      <w:r>
+        <w:t>; REF</w:t>
       </w:r>
       <w:r>
         <w:t>)</w:t>
       </w:r>
       <w:r>
-        <w:t xml:space="preserve"> before starting the metaphase-to-anaphase transition (Lane and Kauppi 2019).</w:t>
-      </w:r>
-      <w:r>
-        <w:t xml:space="preserve"> </w:t>
-      </w:r>
-      <w:r>
-        <w:t>Hence, s</w:t>
-      </w:r>
-      <w:r>
-        <w:t>election s</w:t>
-      </w:r>
-      <w:r>
-        <w:t>eems likely to</w:t>
-      </w:r>
-      <w:r>
-        <w:t xml:space="preserve"> favor mutations that optimize the process of bi-orientation</w:t>
-      </w:r>
-      <w:r>
-        <w:t>, ther</w:t>
-      </w:r>
-      <w:r>
-        <w:t>e</w:t>
-      </w:r>
-      <w:r>
-        <w:t>by</w:t>
-      </w:r>
-      <w:r>
-        <w:t xml:space="preserve"> pr</w:t>
-      </w:r>
-      <w:r>
-        <w:t>ohibiting</w:t>
-      </w:r>
-      <w:r>
-        <w:t xml:space="preserve"> the SAC from delaying the cell cycle or triggering apoptosis.</w:t>
+        <w:t xml:space="preserve"> belong to this class</w:t>
+      </w:r>
+      <w:r>
+        <w:t>,</w:t>
+      </w:r>
+      <w:r>
+        <w:t xml:space="preserve"> our approach likely underestimated genome-wide recombination rate</w:t>
+      </w:r>
+      <w:r>
+        <w:t>s</w:t>
+      </w:r>
+      <w:r>
+        <w:t xml:space="preserve">. Evolution of the number of non-interfering crossovers is a topic worth examining. </w:t>
+      </w:r>
+      <w:r>
+        <w:t>A second limitation is that</w:t>
+      </w:r>
+      <w:r>
+        <w:t xml:space="preserve"> our investigation of crossover positions was confined to the relatively low resolution possible with immunofluorescent cytology. </w:t>
+      </w:r>
+      <w:r>
+        <w:t>Positioning crossovers with</w:t>
+      </w:r>
+      <w:r>
+        <w:t xml:space="preserve"> higher resolution could reveal additional evolutionary patterns. </w:t>
+      </w:r>
+      <w:r>
+        <w:t>Finally, the panel of inbred lines we surveyed may not be representative of recombination rate variation within and between subspecies of house mice. We considered most available wild-derived inbred lines, but house mice have a broad geographic distribution. Nevertheless, we expect our conclusion that recombination evolves in a sex-specific manner to be robust to geographic sampling because differences between females and males exist for the same set of inbred strains.</w:t>
       </w:r>
     </w:p>
     <w:p>
@@ -4250,524 +4679,75 @@
         <w:pStyle w:val="BodyText"/>
       </w:pPr>
       <w:r>
-        <w:t xml:space="preserve">Multiple lines of evidence indicate that the </w:t>
-      </w:r>
-      <w:r>
-        <w:t>SAC is more effective in spermatogenesis than in oogenesis</w:t>
-      </w:r>
-      <w:r>
-        <w:t xml:space="preserve"> (Lane and Kauppi 2019)</w:t>
-      </w:r>
-      <w:r>
-        <w:t>, perhaps due to the presence of the centrosome spindle</w:t>
-      </w:r>
-      <w:r>
-        <w:t xml:space="preserve"> (So et al. 2019)</w:t>
-      </w:r>
-      <w:r>
-        <w:t xml:space="preserve"> and higher cell volume</w:t>
-      </w:r>
-      <w:r>
-        <w:t xml:space="preserve"> (Kyogoku and Kitajima 2017)</w:t>
-      </w:r>
-      <w:r>
-        <w:t xml:space="preserve"> in oocytes. </w:t>
-      </w:r>
-      <w:r>
-        <w:t xml:space="preserve">The higher stringency of the SAC during spermatogenesis suggests that selection will be better at removing mutations that interfere with bi-orientation in males than in females. </w:t>
-      </w:r>
-      <w:r>
-        <w:t>Therefore, f</w:t>
-      </w:r>
-      <w:r>
-        <w:t>aster male evolution of the genome</w:t>
-      </w:r>
-      <w:r>
-        <w:t>-</w:t>
-      </w:r>
-      <w:r>
-        <w:t xml:space="preserve">wide recombination rate </w:t>
-      </w:r>
-      <w:r>
-        <w:t xml:space="preserve">could be driven by </w:t>
-      </w:r>
-      <w:r>
-        <w:t>the</w:t>
-      </w:r>
-      <w:r>
-        <w:t xml:space="preserve"> stronger</w:t>
-      </w:r>
-      <w:r>
-        <w:t xml:space="preserve"> </w:t>
-      </w:r>
-      <w:r>
-        <w:t>SAC</w:t>
-      </w:r>
-      <w:r>
-        <w:t xml:space="preserve"> acting on chromosome structures at </w:t>
-      </w:r>
-      <w:r>
-        <w:t xml:space="preserve">the </w:t>
-      </w:r>
-      <w:r>
-        <w:t>metaphase I alignment.</w:t>
-      </w:r>
-    </w:p>
-    <w:p>
-      <w:pPr>
-        <w:pStyle w:val="BodyText"/>
-      </w:pPr>
-      <w:r>
-        <w:t xml:space="preserve">Our SAC model is consistent with </w:t>
-      </w:r>
-      <w:r>
-        <w:t xml:space="preserve">other features of our data. </w:t>
-      </w:r>
-      <w:r>
-        <w:t xml:space="preserve">We showed that widespread sex differences in broad-scale crossover positioning (Sardell and Kirkpatrick 2020) </w:t>
-      </w:r>
-      <w:r>
-        <w:t>apply across house mice</w:t>
-      </w:r>
-      <w:r>
-        <w:t>,</w:t>
-      </w:r>
-      <w:r>
-        <w:t xml:space="preserve"> even </w:t>
-      </w:r>
-      <w:r>
-        <w:t xml:space="preserve">in lineages </w:t>
-      </w:r>
-      <w:r>
-        <w:t>whe</w:t>
-      </w:r>
-      <w:r>
-        <w:t>re</w:t>
-      </w:r>
-      <w:r>
-        <w:t xml:space="preserve"> the direction of heterochiasmy is reversed. </w:t>
-      </w:r>
-      <w:commentRangeStart w:id="53"/>
-      <w:commentRangeStart w:id="54"/>
-      <w:r>
-        <w:t xml:space="preserve">We hypothesize that </w:t>
-      </w:r>
-      <w:r>
-        <w:t xml:space="preserve">these </w:t>
-      </w:r>
-      <w:r>
-        <w:t>sex differences hinge on disparate requirements for chromosome cohesion in late meiosis I. The irreversible process of the metaphase-to-anaphase transition is initiated by the prot</w:t>
-      </w:r>
-      <w:r>
-        <w:t>eoly</w:t>
-      </w:r>
-      <w:r>
-        <w:t>tic decay of the sister cohesion</w:t>
-      </w:r>
-      <w:r>
-        <w:t xml:space="preserve"> proteins</w:t>
-      </w:r>
-      <w:r>
-        <w:t xml:space="preserve"> </w:t>
-      </w:r>
-      <w:r>
-        <w:t>that connect</w:t>
-      </w:r>
-      <w:r>
-        <w:t xml:space="preserve"> homologs (Lane and Kauppi 2019, @subramanian2014, @dumontDesai2012). The number and placement of crossovers alter the distribution of sister cohesion and the resulting chromosome structure when bivalents are aligned and bi-oriented on the metaphase plate (Veen and Hawley 2003, @altendorfer2020). Differences in timing of </w:t>
-      </w:r>
-      <w:r>
-        <w:t xml:space="preserve">the </w:t>
-      </w:r>
-      <w:r>
-        <w:t xml:space="preserve">cell cycle between oogenesis and spermatogenesis </w:t>
-      </w:r>
-      <w:r>
-        <w:t>could impose contrasting</w:t>
-      </w:r>
-      <w:r>
-        <w:t xml:space="preserve"> selective pressures on how sister cohesion affects chromosome structure. </w:t>
-      </w:r>
-      <w:commentRangeStart w:id="55"/>
-      <w:commentRangeStart w:id="56"/>
-      <w:r>
-        <w:rPr>
-          <w:b/>
-        </w:rPr>
-        <w:t>Faster spermatogenesis may select for synchronization of the separation homologs (cite).</w:t>
-      </w:r>
-      <w:r>
-        <w:t xml:space="preserve"> </w:t>
-      </w:r>
-      <w:commentRangeEnd w:id="55"/>
+        <w:t xml:space="preserve">The causes of sex differences in recombination remain mysterious (Lenormand et al. 2016). Our </w:t>
+      </w:r>
+      <w:r>
+        <w:t>conclusions</w:t>
+      </w:r>
+      <w:r>
+        <w:t xml:space="preserve"> have implications for a wide range of recombination research. For biologists uncovering the cellular and molecular determinants of recombination, our results suggest that mechanistic differences between the sexes could vary by genetic background. For researchers </w:t>
+      </w:r>
+      <w:r>
+        <w:t xml:space="preserve">charting the evolutionary trajectory of recombination, our findings indicate that sex-specific comparisons are crucial. For theoreticians building evolutionary models of recombination, different fitness regimes and genetic architectures in females and males should be considered. Elevating sex as a primary determinant of recombination would be a promising step toward integrating knowledge of cellular </w:t>
+      </w:r>
+      <w:r>
+        <w:lastRenderedPageBreak/>
+        <w:t>mechanisms with evolutionary patterns to understand recombination rate variation in nature.</w:t>
+      </w:r>
+    </w:p>
+    <w:p>
+      <w:bookmarkStart w:id="49" w:name="references"/>
+    </w:p>
+    <w:p>
+      <w:pPr>
+        <w:pStyle w:val="Heading2"/>
+        <w:rPr>
+          <w:i/>
+          <w:iCs/>
+        </w:rPr>
+      </w:pPr>
+      <w:commentRangeStart w:id="50"/>
+      <w:r>
+        <w:rPr>
+          <w:i/>
+          <w:iCs/>
+        </w:rPr>
+        <w:t xml:space="preserve">[Reserve for chapter 3?] </w:t>
+      </w:r>
+      <w:r>
+        <w:rPr>
+          <w:i/>
+          <w:iCs/>
+        </w:rPr>
+        <w:t>Conservation in sexual dimorphism in between cell variation in crossover number</w:t>
+      </w:r>
+      <w:commentRangeEnd w:id="50"/>
       <w:r>
         <w:rPr>
           <w:rStyle w:val="CommentReference"/>
-        </w:rPr>
-        <w:commentReference w:id="55"/>
-      </w:r>
-      <w:commentRangeEnd w:id="56"/>
-      <w:r>
-        <w:rPr>
-          <w:rStyle w:val="CommentReference"/>
-        </w:rPr>
-        <w:commentReference w:id="56"/>
-      </w:r>
-      <w:r>
-        <w:t>While in oogenesis, the slower cell cycle and multiple arrest stages may require chromosome structures with greater stability on the MI spindle, esp</w:t>
-      </w:r>
-      <w:r>
-        <w:t>e</w:t>
-      </w:r>
-      <w:r>
-        <w:t>cially for those with dic</w:t>
-      </w:r>
-      <w:r>
-        <w:t>t</w:t>
-      </w:r>
-      <w:r>
-        <w:t>yate arrest (Lee 2019).</w:t>
-      </w:r>
-      <w:commentRangeEnd w:id="53"/>
-      <w:r>
-        <w:rPr>
-          <w:rStyle w:val="CommentReference"/>
-        </w:rPr>
-        <w:commentReference w:id="53"/>
-      </w:r>
-      <w:commentRangeEnd w:id="54"/>
-      <w:r>
-        <w:rPr>
-          <w:rStyle w:val="CommentReference"/>
-        </w:rPr>
-        <w:commentReference w:id="54"/>
-      </w:r>
-    </w:p>
-    <w:p>
-      <w:pPr>
-        <w:pStyle w:val="BodyText"/>
-      </w:pPr>
-      <w:r>
-        <w:t xml:space="preserve">We propose that the </w:t>
-      </w:r>
-      <w:r>
-        <w:t>SAC</w:t>
-      </w:r>
-      <w:r>
-        <w:t xml:space="preserve"> model </w:t>
-      </w:r>
-      <w:r>
-        <w:t xml:space="preserve">also </w:t>
-      </w:r>
-      <w:r>
-        <w:t xml:space="preserve">can explain </w:t>
-      </w:r>
-      <w:r>
-        <w:t>the correlated evolution of stronger crossover interference</w:t>
-      </w:r>
-      <w:r>
-        <w:t xml:space="preserve"> </w:t>
-      </w:r>
-      <w:r>
-        <w:t>and higher genome-wide recombination rate in male house mice</w:t>
-      </w:r>
-      <w:r>
-        <w:t xml:space="preserve">. </w:t>
-      </w:r>
-      <w:r>
-        <w:t xml:space="preserve">Our results show that crossovers are spaced further apart in strains enriched for double-crossover bivalents when SC length is </w:t>
-      </w:r>
-      <w:r>
-        <w:t>taken into account</w:t>
-      </w:r>
-      <w:r>
-        <w:t xml:space="preserve"> and chromosome size effects are minimized. Assuming chromatin compaction between (prophase) pachtyene and metaphase is uniform along bivalents, this increased spacing is expected to expand the area for sister cohesion</w:t>
-      </w:r>
-      <w:r>
-        <w:t xml:space="preserve"> </w:t>
-      </w:r>
-      <w:r>
-        <w:t>to connect</w:t>
-      </w:r>
-      <w:r>
-        <w:t xml:space="preserve"> homologs and improve the fidelity of chromosomal segregation.</w:t>
-      </w:r>
-      <w:r>
-        <w:t xml:space="preserve"> Although </w:t>
-      </w:r>
-      <w:r>
-        <w:t>the</w:t>
-      </w:r>
-      <w:r>
-        <w:t xml:space="preserve"> SAC model postulates direct fitness effects of interference, </w:t>
-      </w:r>
-      <w:r>
-        <w:t xml:space="preserve">a </w:t>
-      </w:r>
-      <w:r>
-        <w:lastRenderedPageBreak/>
-        <w:t xml:space="preserve">modifier model predicts that </w:t>
-      </w:r>
-      <w:r>
-        <w:t>indirect selection on recombination rate</w:t>
-      </w:r>
-      <w:r>
-        <w:t xml:space="preserve"> – via its modulation of offspring genotypes –</w:t>
-      </w:r>
-      <w:r>
-        <w:t xml:space="preserve"> can </w:t>
-      </w:r>
-      <w:r>
-        <w:t>strengthen</w:t>
-      </w:r>
-      <w:r>
-        <w:t xml:space="preserve"> int</w:t>
-      </w:r>
-      <w:r>
-        <w:t>erference</w:t>
-      </w:r>
-      <w:r>
-        <w:t xml:space="preserve"> as well</w:t>
-      </w:r>
-      <w:r>
-        <w:t xml:space="preserve"> (Goldstein et al. 1993). </w:t>
-      </w:r>
-    </w:p>
-    <w:p>
-      <w:pPr>
-        <w:pStyle w:val="BodyText"/>
-      </w:pPr>
-      <w:r>
-        <w:t xml:space="preserve">Regardless of the underlying mechanism, our </w:t>
-      </w:r>
-      <w:r>
-        <w:t xml:space="preserve">results </w:t>
-      </w:r>
-      <w:r>
-        <w:t xml:space="preserve">provide a rare </w:t>
-      </w:r>
-      <w:r>
-        <w:t>demonstrat</w:t>
-      </w:r>
-      <w:r>
-        <w:t>ion</w:t>
-      </w:r>
-      <w:r>
-        <w:t xml:space="preserve"> that crossover interference can </w:t>
-      </w:r>
-      <w:r>
-        <w:t>diverge</w:t>
-      </w:r>
-      <w:r>
-        <w:t xml:space="preserve"> o</w:t>
-      </w:r>
-      <w:r>
-        <w:t>ver</w:t>
-      </w:r>
-      <w:r>
-        <w:t xml:space="preserve"> short evolutionary timescales</w:t>
-      </w:r>
-      <w:r>
-        <w:t>.</w:t>
-      </w:r>
-      <w:r>
-        <w:t xml:space="preserve"> </w:t>
-      </w:r>
-      <w:r>
-        <w:t>The notion that stronger interference can co-evolve with higher genome-wide recombination rate is supported by differences between breeds of cattle (Ma et al. 2015) and differences between wild-born and laboratory-raised white-footed mice (Peterson et al. 2019). In contrast, mammalian species with stronger interference tend to exhibit lower genome-wide recombination rates (</w:t>
-      </w:r>
-      <w:r>
-        <w:t xml:space="preserve">Segura et al. 2014; </w:t>
-      </w:r>
-      <w:r>
-        <w:t>Otto and Payseur 2019). Collectively, these patterns s</w:t>
-      </w:r>
-      <w:r>
-        <w:t xml:space="preserve">uggest that inferences about the evolutionary dynamics of interference depend on </w:t>
-      </w:r>
-      <w:r>
-        <w:t xml:space="preserve">the </w:t>
-      </w:r>
-      <w:r>
-        <w:t>timescale</w:t>
-      </w:r>
-      <w:r>
-        <w:t xml:space="preserve"> under consideration</w:t>
-      </w:r>
-      <w:r>
-        <w:t>.</w:t>
-      </w:r>
-    </w:p>
-    <w:p>
-      <w:pPr>
-        <w:pStyle w:val="BodyText"/>
-      </w:pPr>
-      <w:r>
-        <w:t xml:space="preserve">Our findings </w:t>
-      </w:r>
-      <w:r>
-        <w:t>further</w:t>
-      </w:r>
-      <w:r>
-        <w:t xml:space="preserve"> reveal that evolution of the genome-wide recombination rate does not require changes in the degree of chromatin compaction. </w:t>
-      </w:r>
-      <w:r>
-        <w:t xml:space="preserve">Females consistently showed longer SCs, even in strains with </w:t>
-      </w:r>
-      <w:r>
-        <w:t>more</w:t>
-      </w:r>
-      <w:r>
-        <w:t xml:space="preserve"> recombination in males. </w:t>
-      </w:r>
-      <w:r>
-        <w:t xml:space="preserve">Studies in mice (Lynn et al. 2002; Petkov et al. 2007) and humans (Gruhn et al. 2013) suggest </w:t>
-      </w:r>
-      <w:r>
-        <w:t>that chromosomal axes are longer (and DNA loops are shorter) in females than males. A cellular model</w:t>
-      </w:r>
-      <w:r>
-        <w:t xml:space="preserve"> designed to explain interference</w:t>
-      </w:r>
-      <w:r>
-        <w:t xml:space="preserve"> attributes sexual dimorphism in chromatin structure to </w:t>
-      </w:r>
-      <w:r>
-        <w:t xml:space="preserve">greater cell volumes </w:t>
-      </w:r>
-      <w:r>
-        <w:t xml:space="preserve">and </w:t>
-      </w:r>
-      <w:r>
-        <w:t>oscillatory movements of telomeres and kinetochores</w:t>
-      </w:r>
-      <w:r>
-        <w:t xml:space="preserve"> in oocytes</w:t>
-      </w:r>
-      <w:r>
-        <w:t xml:space="preserve"> (</w:t>
-      </w:r>
-      <w:r>
-        <w:t>Hultén</w:t>
-      </w:r>
-      <w:r>
-        <w:t xml:space="preserve"> 2011).</w:t>
+          <w:rFonts w:asciiTheme="minorHAnsi" w:eastAsiaTheme="minorHAnsi" w:hAnsiTheme="minorHAnsi" w:cstheme="minorBidi"/>
+          <w:b w:val="0"/>
+          <w:bCs w:val="0"/>
+          <w:color w:val="auto"/>
+        </w:rPr>
+        <w:commentReference w:id="50"/>
       </w:r>
     </w:p>
     <w:p>
       <w:pPr>
         <w:pStyle w:val="FirstParagraph"/>
-      </w:pPr>
-      <w:r>
-        <w:t xml:space="preserve">Our conclusions are accompanied by several caveats. First, </w:t>
-      </w:r>
-      <w:r>
-        <w:t>MLH1 foci only identify interfering crossovers (REF). Although most crossovers</w:t>
-      </w:r>
-      <w:r>
-        <w:t xml:space="preserve"> (XX%</w:t>
-      </w:r>
-      <w:r>
-        <w:t>; REF</w:t>
-      </w:r>
-      <w:r>
-        <w:t>)</w:t>
-      </w:r>
-      <w:r>
-        <w:t xml:space="preserve"> belong to this class</w:t>
-      </w:r>
-      <w:r>
-        <w:t>,</w:t>
-      </w:r>
-      <w:r>
-        <w:t xml:space="preserve"> our approach likely underestimated genome-wide recombination rate</w:t>
-      </w:r>
-      <w:r>
-        <w:t>s</w:t>
-      </w:r>
-      <w:r>
-        <w:t xml:space="preserve">. Evolution of the number of non-interfering crossovers is a topic worth examining. </w:t>
-      </w:r>
-      <w:r>
-        <w:t>A second limitation is that</w:t>
-      </w:r>
-      <w:r>
-        <w:t xml:space="preserve"> our investigation of crossover positions was confined to the relatively low resolution possible with immunofluorescent cytology. </w:t>
-      </w:r>
-      <w:r>
-        <w:t>Positioning crossovers with</w:t>
-      </w:r>
-      <w:r>
-        <w:t xml:space="preserve"> higher resolution could reveal additional evolutionary patterns. </w:t>
-      </w:r>
-      <w:r>
-        <w:t>Finally, the panel of inbred lines we surveyed may not be representative of recombination rate variation within and between subspecies of house mice. We considered most available wild-derived inbred lines, but house mice have a broad geographic distribution. Nevertheless, we expect our conclusion that recombination evolves in a sex-specific manner to be robust to geographic sampling because differences between females and males exist for the same set of inbred strains.</w:t>
-      </w:r>
-    </w:p>
-    <w:p>
-      <w:pPr>
-        <w:pStyle w:val="BodyText"/>
-      </w:pPr>
-      <w:r>
-        <w:t xml:space="preserve">The causes of sex differences in recombination remain mysterious (Lenormand et al. 2016). Our </w:t>
-      </w:r>
-      <w:r>
-        <w:t>conclusions</w:t>
-      </w:r>
-      <w:r>
-        <w:t xml:space="preserve"> have implications for a wide range of recombination research. For biologists uncovering the cellular and molecular determinants of recombination, our results suggest that mechanistic differences between the sexes could vary by genetic background. For researchers </w:t>
-      </w:r>
-      <w:r>
-        <w:t>charting the evolutionary trajectory of recombination, our findings indicate that sex-specific comparisons are crucial. For theoreticians building evolutionary models of recombination, different fitness regimes and genetic architectures in females and males should be considered. Elevating sex as a primary determinant of recombination would be a promising step toward integrating knowledge of cellular mechanisms with evolutionary patterns to understand recombination rate variation in nature.</w:t>
-      </w:r>
-    </w:p>
-    <w:p>
-      <w:bookmarkStart w:id="57" w:name="references"/>
-    </w:p>
-    <w:p>
-      <w:pPr>
-        <w:pStyle w:val="Heading2"/>
         <w:rPr>
           <w:i/>
           <w:iCs/>
         </w:rPr>
       </w:pPr>
+      <w:bookmarkStart w:id="51" w:name="_GoBack"/>
       <w:r>
         <w:rPr>
           <w:i/>
           <w:iCs/>
         </w:rPr>
-        <w:t xml:space="preserve">[Reserve for chapter 3?] </w:t>
-      </w:r>
-      <w:r>
-        <w:rPr>
-          <w:i/>
-          <w:iCs/>
-        </w:rPr>
-        <w:t>Conservation in sexual dimorphism in between cell variation in crossover number</w:t>
-      </w:r>
-    </w:p>
-    <w:p>
-      <w:pPr>
-        <w:pStyle w:val="FirstParagraph"/>
-        <w:rPr>
-          <w:i/>
-          <w:iCs/>
-        </w:rPr>
-      </w:pPr>
-      <w:r>
-        <w:rPr>
-          <w:i/>
-          <w:iCs/>
-        </w:rPr>
-        <w:t xml:space="preserve">Across all strains, including the high-recombining strains, </w:t>
-      </w:r>
-      <w:r>
-        <w:rPr>
-          <w:i/>
-          <w:iCs/>
-        </w:rPr>
-        <w:t>muscuslus</w:t>
+        <w:t>Across all strains, including the high-recombining strains, muscuslus</w:t>
       </w:r>
       <w:r>
         <w:rPr>
@@ -4782,14 +4762,7 @@
           <w:i/>
           <w:iCs/>
         </w:rPr>
-        <w:t xml:space="preserve">, </w:t>
-      </w:r>
-      <w:r>
-        <w:rPr>
-          <w:i/>
-          <w:iCs/>
-        </w:rPr>
-        <w:t>muscuslus</w:t>
+        <w:t>, muscuslus</w:t>
       </w:r>
       <w:r>
         <w:rPr>
@@ -4804,14 +4777,7 @@
           <w:i/>
           <w:iCs/>
         </w:rPr>
-        <w:t xml:space="preserve"> and </w:t>
-      </w:r>
-      <w:r>
-        <w:rPr>
-          <w:i/>
-          <w:iCs/>
-        </w:rPr>
-        <w:t>molossinus</w:t>
+        <w:t xml:space="preserve"> and molossinus</w:t>
       </w:r>
       <w:r>
         <w:rPr>
@@ -4861,6 +4827,7 @@
         <w:t>Regardless of whether these hypotheses are true, our results further support the results of females having greater variation in the number of crossovers across cells in mice and humans (Lynn et al. 2002, @gruhn2013). This feature of heterochiasmy supports evolutionary theories predicting distinct reproductive strategies between females (diversifying offspring) and males (maintain successful haplotypes) (Trivers and others 2002).</w:t>
       </w:r>
     </w:p>
+    <w:bookmarkEnd w:id="51"/>
     <w:p>
       <w:pPr>
         <w:rPr>
@@ -4876,7 +4843,7 @@
         <w:br w:type="page"/>
       </w:r>
     </w:p>
-    <w:bookmarkEnd w:id="57"/>
+    <w:bookmarkEnd w:id="49"/>
     <w:p>
       <w:pPr>
         <w:pStyle w:val="Heading1"/>
@@ -4895,8 +4862,8 @@
       <w:pPr>
         <w:pStyle w:val="Bibliography"/>
       </w:pPr>
-      <w:bookmarkStart w:id="58" w:name="ref-altendorfer2020"/>
-      <w:bookmarkStart w:id="59" w:name="refs"/>
+      <w:bookmarkStart w:id="52" w:name="ref-altendorfer2020"/>
+      <w:bookmarkStart w:id="53" w:name="refs"/>
       <w:r>
         <w:t xml:space="preserve">Altendorfer, Elisabeth, Laura I Láscarez-Lagunas, Saravanapriah Nadarajan, Iain Mathieson, and Monica P Colaiácovo. 2020. “Crossover Position Drives Chromosome Remodeling for Accurate Meiotic Chromosome Segregation.” </w:t>
       </w:r>
@@ -4914,217 +4881,217 @@
       <w:pPr>
         <w:pStyle w:val="Bibliography"/>
       </w:pPr>
-      <w:bookmarkStart w:id="60" w:name="ref-anderson1999"/>
+      <w:bookmarkStart w:id="54" w:name="ref-anderson1999"/>
+      <w:bookmarkEnd w:id="52"/>
+      <w:r>
+        <w:t xml:space="preserve">Anderson, Lorinda K, Aaron Reeves, Lisa M Webb, and Terry Ashley. 1999. “Distribution of Crossing over on Mouse Synaptonemal Complexes Using Immunofluorescent Localization of Mlh1 Protein.” </w:t>
+      </w:r>
+      <w:r>
+        <w:rPr>
+          <w:i/>
+        </w:rPr>
+        <w:t>Genetics</w:t>
+      </w:r>
+      <w:r>
+        <w:t xml:space="preserve"> 151 (4): 1569–79.</w:t>
+      </w:r>
+    </w:p>
+    <w:p>
+      <w:pPr>
+        <w:pStyle w:val="Bibliography"/>
+      </w:pPr>
+      <w:bookmarkStart w:id="55" w:name="ref-battagin2016"/>
+      <w:bookmarkEnd w:id="54"/>
+      <w:r>
+        <w:t xml:space="preserve">Battagin, Mara, Gregor Gorjanc, Anne-Michelle Faux, Susan E Johnston, and John M Hickey. 2016. “Effect of Manipulating Recombination Rates on Response to Selection in Livestock Breeding Programs.” </w:t>
+      </w:r>
+      <w:r>
+        <w:rPr>
+          <w:i/>
+        </w:rPr>
+        <w:t>Genetics Selection Evolution</w:t>
+      </w:r>
+      <w:r>
+        <w:t xml:space="preserve"> 48 (1): 44.</w:t>
+      </w:r>
+    </w:p>
+    <w:p>
+      <w:pPr>
+        <w:pStyle w:val="Bibliography"/>
+      </w:pPr>
+      <w:bookmarkStart w:id="56" w:name="ref-brandvain2012scrambling"/>
+      <w:bookmarkEnd w:id="55"/>
+      <w:r>
+        <w:t xml:space="preserve">Brandvain, Yaniv, and Graham Coop. 2012. “Scrambling Eggs: Meiotic Drive and the Evolution of Female Recombination Rates.” </w:t>
+      </w:r>
+      <w:r>
+        <w:rPr>
+          <w:i/>
+        </w:rPr>
+        <w:t>Genetics</w:t>
+      </w:r>
+      <w:r>
+        <w:t xml:space="preserve"> 190 (2): 709–23.</w:t>
+      </w:r>
+    </w:p>
+    <w:p>
+      <w:pPr>
+        <w:pStyle w:val="Bibliography"/>
+      </w:pPr>
+      <w:bookmarkStart w:id="57" w:name="ref-cahoonLibuda2019"/>
+      <w:bookmarkEnd w:id="56"/>
+      <w:r>
+        <w:t xml:space="preserve">Cahoon, Cori K, and Diana E Libuda. 2019. “Leagues of Their Own: Sexually Dimorphic Features of Meiotic Prophase I.” </w:t>
+      </w:r>
+      <w:r>
+        <w:rPr>
+          <w:i/>
+        </w:rPr>
+        <w:t>Chromosoma</w:t>
+      </w:r>
+      <w:r>
+        <w:t>, 1–16.</w:t>
+      </w:r>
+    </w:p>
+    <w:p>
+      <w:pPr>
+        <w:pStyle w:val="Bibliography"/>
+      </w:pPr>
+      <w:bookmarkStart w:id="58" w:name="ref-cole2012"/>
+      <w:bookmarkEnd w:id="57"/>
+      <w:r>
+        <w:t xml:space="preserve">Cole, Francesca, Liisa Kauppi, Julian Lange, Ignasi Roig, Raymond Wang, Scott Keeney, and Maria Jasin. 2012. “Homeostatic Control of Recombination Is Implemented Progressively in Mouse Meiosis.” </w:t>
+      </w:r>
+      <w:r>
+        <w:rPr>
+          <w:i/>
+        </w:rPr>
+        <w:t>Nature Cell Biology</w:t>
+      </w:r>
+      <w:r>
+        <w:t xml:space="preserve"> 14 (4): 424–30.</w:t>
+      </w:r>
+    </w:p>
+    <w:p>
+      <w:pPr>
+        <w:pStyle w:val="Bibliography"/>
+      </w:pPr>
+      <w:bookmarkStart w:id="59" w:name="ref-dapperPayseur2017"/>
       <w:bookmarkEnd w:id="58"/>
       <w:r>
-        <w:t xml:space="preserve">Anderson, Lorinda K, Aaron Reeves, Lisa M Webb, and Terry Ashley. 1999. “Distribution of Crossing over on Mouse Synaptonemal Complexes Using Immunofluorescent Localization of Mlh1 Protein.” </w:t>
-      </w:r>
-      <w:r>
-        <w:rPr>
-          <w:i/>
-        </w:rPr>
-        <w:t>Genetics</w:t>
-      </w:r>
-      <w:r>
-        <w:t xml:space="preserve"> 151 (4): 1569–79.</w:t>
+        <w:t xml:space="preserve">Dapper, Amy L, and Bret A Payseur. 2017. “Connecting Theory and Data to Understand Recombination Rate Evolution.” </w:t>
+      </w:r>
+      <w:r>
+        <w:rPr>
+          <w:i/>
+        </w:rPr>
+        <w:t>Philosophical Transactions of the Royal Society B: Biological Sciences</w:t>
+      </w:r>
+      <w:r>
+        <w:t xml:space="preserve"> 372 (1736): 20160469.</w:t>
       </w:r>
     </w:p>
     <w:p>
       <w:pPr>
         <w:pStyle w:val="Bibliography"/>
       </w:pPr>
-      <w:bookmarkStart w:id="61" w:name="ref-battagin2016"/>
+      <w:bookmarkStart w:id="60" w:name="ref-dumont2011"/>
+      <w:bookmarkEnd w:id="59"/>
+      <w:r>
+        <w:t xml:space="preserve">Dumont, Beth L, and Bret A Payseur. 2011. “Genetic Analysis of Genome-Scale Recombination Rate Evolution in House Mice.” </w:t>
+      </w:r>
+      <w:r>
+        <w:rPr>
+          <w:i/>
+        </w:rPr>
+        <w:t>PLoS Genetics</w:t>
+      </w:r>
+      <w:r>
+        <w:t xml:space="preserve"> 7 (6).</w:t>
+      </w:r>
+    </w:p>
+    <w:p>
+      <w:pPr>
+        <w:pStyle w:val="Bibliography"/>
+      </w:pPr>
+      <w:bookmarkStart w:id="61" w:name="ref-dumontDesai2012"/>
       <w:bookmarkEnd w:id="60"/>
       <w:r>
-        <w:t xml:space="preserve">Battagin, Mara, Gregor Gorjanc, Anne-Michelle Faux, Susan E Johnston, and John M Hickey. 2016. “Effect of Manipulating Recombination Rates on Response to Selection in Livestock Breeding Programs.” </w:t>
-      </w:r>
-      <w:r>
-        <w:rPr>
-          <w:i/>
-        </w:rPr>
-        <w:t>Genetics Selection Evolution</w:t>
-      </w:r>
-      <w:r>
-        <w:t xml:space="preserve"> 48 (1): 44.</w:t>
+        <w:t xml:space="preserve">Dumont, Julien, and Arshad Desai. 2012. “Acentrosomal Spindle Assembly and Chromosome Segregation During Oocyte Meiosis.” </w:t>
+      </w:r>
+      <w:r>
+        <w:rPr>
+          <w:i/>
+        </w:rPr>
+        <w:t>Trends in Cell Biology</w:t>
+      </w:r>
+      <w:r>
+        <w:t xml:space="preserve"> 22 (5): 241–49.</w:t>
       </w:r>
     </w:p>
     <w:p>
       <w:pPr>
         <w:pStyle w:val="Bibliography"/>
       </w:pPr>
-      <w:bookmarkStart w:id="62" w:name="ref-brandvain2012scrambling"/>
+      <w:bookmarkStart w:id="62" w:name="ref-geraldes2011"/>
       <w:bookmarkEnd w:id="61"/>
       <w:r>
-        <w:t xml:space="preserve">Brandvain, Yaniv, and Graham Coop. 2012. “Scrambling Eggs: Meiotic Drive and the Evolution of Female Recombination Rates.” </w:t>
-      </w:r>
-      <w:r>
-        <w:rPr>
-          <w:i/>
-        </w:rPr>
-        <w:t>Genetics</w:t>
-      </w:r>
-      <w:r>
-        <w:t xml:space="preserve"> 190 (2): 709–23.</w:t>
+        <w:t xml:space="preserve">Geraldes, Armando, Patrick Basset, Kimberley L Smith, and Michael W Nachman. 2011. “Higher Differentiation Among Subspecies of the House Mouse (Mus Musculus) in Genomic Regions with Low Recombination.” </w:t>
+      </w:r>
+      <w:r>
+        <w:rPr>
+          <w:i/>
+        </w:rPr>
+        <w:t>Molecular Ecology</w:t>
+      </w:r>
+      <w:r>
+        <w:t xml:space="preserve"> 20 (22): 4722–36.</w:t>
       </w:r>
     </w:p>
     <w:p>
       <w:pPr>
         <w:pStyle w:val="Bibliography"/>
       </w:pPr>
-      <w:bookmarkStart w:id="63" w:name="ref-cahoonLibuda2019"/>
+      <w:bookmarkStart w:id="63" w:name="ref-goldstein1993"/>
       <w:bookmarkEnd w:id="62"/>
       <w:r>
-        <w:t xml:space="preserve">Cahoon, Cori K, and Diana E Libuda. 2019. “Leagues of Their Own: Sexually Dimorphic Features of Meiotic Prophase I.” </w:t>
-      </w:r>
-      <w:r>
-        <w:rPr>
-          <w:i/>
-        </w:rPr>
-        <w:t>Chromosoma</w:t>
-      </w:r>
-      <w:r>
-        <w:t>, 1–16.</w:t>
+        <w:t xml:space="preserve">Goldstein, David B, Aviv Bergman, and Marcus W Feldman. 1993. “The Evolution of Interference: Reduction of Recombination Among Three Loci.” </w:t>
+      </w:r>
+      <w:r>
+        <w:rPr>
+          <w:i/>
+        </w:rPr>
+        <w:t>Theoretical Population Biology</w:t>
+      </w:r>
+      <w:r>
+        <w:t xml:space="preserve"> 44 (2): 246–59.</w:t>
       </w:r>
     </w:p>
     <w:p>
       <w:pPr>
         <w:pStyle w:val="Bibliography"/>
       </w:pPr>
-      <w:bookmarkStart w:id="64" w:name="ref-cole2012"/>
+      <w:bookmarkStart w:id="64" w:name="ref-gruhn2013"/>
       <w:bookmarkEnd w:id="63"/>
       <w:r>
-        <w:t xml:space="preserve">Cole, Francesca, Liisa Kauppi, Julian Lange, Ignasi Roig, Raymond Wang, Scott Keeney, and Maria Jasin. 2012. “Homeostatic Control of Recombination Is Implemented Progressively in Mouse Meiosis.” </w:t>
-      </w:r>
-      <w:r>
-        <w:rPr>
-          <w:i/>
-        </w:rPr>
-        <w:t>Nature Cell Biology</w:t>
-      </w:r>
-      <w:r>
-        <w:t xml:space="preserve"> 14 (4): 424–30.</w:t>
+        <w:t xml:space="preserve">Gruhn, Jennifer R, Carmen Rubio, Karl W Broman, Patricia A Hunt, and Terry Hassold. 2013. “Cytological Studies of Human Meiosis: Sex-Specific Differences in Recombination Originate at, or Prior to, Establishment of Double-Strand Breaks.” </w:t>
+      </w:r>
+      <w:r>
+        <w:rPr>
+          <w:i/>
+        </w:rPr>
+        <w:t>PloS One</w:t>
+      </w:r>
+      <w:r>
+        <w:t xml:space="preserve"> 8 (12).</w:t>
       </w:r>
     </w:p>
     <w:p>
       <w:pPr>
         <w:pStyle w:val="Bibliography"/>
       </w:pPr>
-      <w:bookmarkStart w:id="65" w:name="ref-dapperPayseur2017"/>
+      <w:bookmarkStart w:id="65" w:name="ref-gyllensten1987_SKIVE"/>
       <w:bookmarkEnd w:id="64"/>
-      <w:r>
-        <w:t xml:space="preserve">Dapper, Amy L, and Bret A Payseur. 2017. “Connecting Theory and Data to Understand Recombination Rate Evolution.” </w:t>
-      </w:r>
-      <w:r>
-        <w:rPr>
-          <w:i/>
-        </w:rPr>
-        <w:t>Philosophical Transactions of the Royal Society B: Biological Sciences</w:t>
-      </w:r>
-      <w:r>
-        <w:t xml:space="preserve"> 372 (1736): 20160469.</w:t>
-      </w:r>
-    </w:p>
-    <w:p>
-      <w:pPr>
-        <w:pStyle w:val="Bibliography"/>
-      </w:pPr>
-      <w:bookmarkStart w:id="66" w:name="ref-dumont2011"/>
-      <w:bookmarkEnd w:id="65"/>
-      <w:r>
-        <w:t xml:space="preserve">Dumont, Beth L, and Bret A Payseur. 2011. “Genetic Analysis of Genome-Scale Recombination Rate Evolution in House Mice.” </w:t>
-      </w:r>
-      <w:r>
-        <w:rPr>
-          <w:i/>
-        </w:rPr>
-        <w:t>PLoS Genetics</w:t>
-      </w:r>
-      <w:r>
-        <w:t xml:space="preserve"> 7 (6).</w:t>
-      </w:r>
-    </w:p>
-    <w:p>
-      <w:pPr>
-        <w:pStyle w:val="Bibliography"/>
-      </w:pPr>
-      <w:bookmarkStart w:id="67" w:name="ref-dumontDesai2012"/>
-      <w:bookmarkEnd w:id="66"/>
-      <w:r>
-        <w:t xml:space="preserve">Dumont, Julien, and Arshad Desai. 2012. “Acentrosomal Spindle Assembly and Chromosome Segregation During Oocyte Meiosis.” </w:t>
-      </w:r>
-      <w:r>
-        <w:rPr>
-          <w:i/>
-        </w:rPr>
-        <w:t>Trends in Cell Biology</w:t>
-      </w:r>
-      <w:r>
-        <w:t xml:space="preserve"> 22 (5): 241–49.</w:t>
-      </w:r>
-    </w:p>
-    <w:p>
-      <w:pPr>
-        <w:pStyle w:val="Bibliography"/>
-      </w:pPr>
-      <w:bookmarkStart w:id="68" w:name="ref-geraldes2011"/>
-      <w:bookmarkEnd w:id="67"/>
-      <w:r>
-        <w:t xml:space="preserve">Geraldes, Armando, Patrick Basset, Kimberley L Smith, and Michael W Nachman. 2011. “Higher Differentiation Among Subspecies of the House Mouse (Mus Musculus) in Genomic Regions with Low Recombination.” </w:t>
-      </w:r>
-      <w:r>
-        <w:rPr>
-          <w:i/>
-        </w:rPr>
-        <w:t>Molecular Ecology</w:t>
-      </w:r>
-      <w:r>
-        <w:t xml:space="preserve"> 20 (22): 4722–36.</w:t>
-      </w:r>
-    </w:p>
-    <w:p>
-      <w:pPr>
-        <w:pStyle w:val="Bibliography"/>
-      </w:pPr>
-      <w:bookmarkStart w:id="69" w:name="ref-goldstein1993"/>
-      <w:bookmarkEnd w:id="68"/>
-      <w:r>
-        <w:t xml:space="preserve">Goldstein, David B, Aviv Bergman, and Marcus W Feldman. 1993. “The Evolution of Interference: Reduction of Recombination Among Three Loci.” </w:t>
-      </w:r>
-      <w:r>
-        <w:rPr>
-          <w:i/>
-        </w:rPr>
-        <w:t>Theoretical Population Biology</w:t>
-      </w:r>
-      <w:r>
-        <w:t xml:space="preserve"> 44 (2): 246–59.</w:t>
-      </w:r>
-    </w:p>
-    <w:p>
-      <w:pPr>
-        <w:pStyle w:val="Bibliography"/>
-      </w:pPr>
-      <w:bookmarkStart w:id="70" w:name="ref-gruhn2013"/>
-      <w:bookmarkEnd w:id="69"/>
-      <w:r>
-        <w:t xml:space="preserve">Gruhn, Jennifer R, Carmen Rubio, Karl W Broman, Patricia A Hunt, and Terry Hassold. 2013. “Cytological Studies of Human Meiosis: Sex-Specific Differences in Recombination Originate at, or Prior to, Establishment of Double-Strand Breaks.” </w:t>
-      </w:r>
-      <w:r>
-        <w:rPr>
-          <w:i/>
-        </w:rPr>
-        <w:t>PloS One</w:t>
-      </w:r>
-      <w:r>
-        <w:t xml:space="preserve"> 8 (12).</w:t>
-      </w:r>
-    </w:p>
-    <w:p>
-      <w:pPr>
-        <w:pStyle w:val="Bibliography"/>
-      </w:pPr>
-      <w:bookmarkStart w:id="71" w:name="ref-gyllensten1987_SKIVE"/>
-      <w:bookmarkEnd w:id="70"/>
       <w:r>
         <w:lastRenderedPageBreak/>
         <w:t xml:space="preserve">Gyllensten, Ulf, and Allan C Wilson. 1987. “Interspecific Mitochondrial Dna Transfer and the Colonization of Scandinavia by Mice.” </w:t>
@@ -5143,236 +5110,236 @@
       <w:pPr>
         <w:pStyle w:val="Bibliography"/>
       </w:pPr>
-      <w:bookmarkStart w:id="72" w:name="ref-haenel2018"/>
+      <w:bookmarkStart w:id="66" w:name="ref-haenel2018"/>
+      <w:bookmarkEnd w:id="65"/>
+      <w:r>
+        <w:t xml:space="preserve">Haenel, Quiterie, Telma G Laurentino, Marius Roesti, and Daniel Berner. 2018. “Meta-Analysis of Chromosome-Scale Crossover Rate Variation in Eukaryotes and Its Significance to Evolutionary Genomics.” </w:t>
+      </w:r>
+      <w:r>
+        <w:rPr>
+          <w:i/>
+        </w:rPr>
+        <w:t>Molecular Ecology</w:t>
+      </w:r>
+      <w:r>
+        <w:t xml:space="preserve"> 27 (11): 2477–97.</w:t>
+      </w:r>
+    </w:p>
+    <w:p>
+      <w:pPr>
+        <w:pStyle w:val="Bibliography"/>
+      </w:pPr>
+      <w:bookmarkStart w:id="67" w:name="ref-hulten2011_COM"/>
+      <w:bookmarkEnd w:id="66"/>
+      <w:r>
+        <w:t xml:space="preserve">Hultén, Maj A. 2011. “On the Origin of Crossover Interference: A Chromosome Oscillatory Movement (Com) Model.” </w:t>
+      </w:r>
+      <w:r>
+        <w:rPr>
+          <w:i/>
+        </w:rPr>
+        <w:t>Molecular Cytogenetics</w:t>
+      </w:r>
+      <w:r>
+        <w:t xml:space="preserve"> 4 (1): 10.</w:t>
+      </w:r>
+    </w:p>
+    <w:p>
+      <w:pPr>
+        <w:pStyle w:val="Bibliography"/>
+      </w:pPr>
+      <w:bookmarkStart w:id="68" w:name="ref-koehler2002"/>
+      <w:bookmarkEnd w:id="67"/>
+      <w:r>
+        <w:t xml:space="preserve">Koehler, Kara E, Jonathan P Cherry, Audrey Lynn, Patricia A Hunt, and Terry J Hassold. 2002. “Genetic Control of Mammalian Meiotic Recombination. I. Variation in Exchange Frequencies Among Males from Inbred Mouse Strains.” </w:t>
+      </w:r>
+      <w:r>
+        <w:rPr>
+          <w:i/>
+        </w:rPr>
+        <w:t>Genetics</w:t>
+      </w:r>
+      <w:r>
+        <w:t xml:space="preserve"> 162 (1): 297–306.</w:t>
+      </w:r>
+    </w:p>
+    <w:p>
+      <w:pPr>
+        <w:pStyle w:val="Bibliography"/>
+      </w:pPr>
+      <w:bookmarkStart w:id="69" w:name="ref-kyogoku2017"/>
+      <w:bookmarkEnd w:id="68"/>
+      <w:r>
+        <w:t xml:space="preserve">Kyogoku, Hirohisa, and Tomoya S Kitajima. 2017. “Large Cytoplasm Is Linked to the Error-Prone Nature of Oocytes.” </w:t>
+      </w:r>
+      <w:r>
+        <w:rPr>
+          <w:i/>
+        </w:rPr>
+        <w:t>Developmental Cell</w:t>
+      </w:r>
+      <w:r>
+        <w:t xml:space="preserve"> 41 (3): 287–98.</w:t>
+      </w:r>
+    </w:p>
+    <w:p>
+      <w:pPr>
+        <w:pStyle w:val="Bibliography"/>
+      </w:pPr>
+      <w:bookmarkStart w:id="70" w:name="ref-laneKauppi2019"/>
+      <w:bookmarkEnd w:id="69"/>
+      <w:r>
+        <w:t xml:space="preserve">Lane, Simon, and Liisa Kauppi. 2019. “Meiotic Spindle Assembly Checkpoint and Aneuploidy in Males Versus Females.” </w:t>
+      </w:r>
+      <w:r>
+        <w:rPr>
+          <w:i/>
+        </w:rPr>
+        <w:t>Cellular and Molecular Life Sciences</w:t>
+      </w:r>
+      <w:r>
+        <w:t xml:space="preserve"> 76 (6): 1135–50.</w:t>
+      </w:r>
+    </w:p>
+    <w:p>
+      <w:pPr>
+        <w:pStyle w:val="Bibliography"/>
+      </w:pPr>
+      <w:bookmarkStart w:id="71" w:name="ref-lee2019"/>
+      <w:bookmarkEnd w:id="70"/>
+      <w:r>
+        <w:t xml:space="preserve">Lee, Jibak. 2019. “Is Age-Related Increase of Chromosome Segregation Errors in Mammalian Oocytes Caused by Cohesin Deterioration?” </w:t>
+      </w:r>
+      <w:r>
+        <w:rPr>
+          <w:i/>
+        </w:rPr>
+        <w:t>Reproductive Medicine and Biology</w:t>
+      </w:r>
+      <w:r>
+        <w:t>.</w:t>
+      </w:r>
+    </w:p>
+    <w:p>
+      <w:pPr>
+        <w:pStyle w:val="Bibliography"/>
+      </w:pPr>
+      <w:bookmarkStart w:id="72" w:name="ref-lenormand2016"/>
       <w:bookmarkEnd w:id="71"/>
       <w:r>
-        <w:t xml:space="preserve">Haenel, Quiterie, Telma G Laurentino, Marius Roesti, and Daniel Berner. 2018. “Meta-Analysis of Chromosome-Scale Crossover Rate Variation in Eukaryotes and Its Significance to Evolutionary Genomics.” </w:t>
-      </w:r>
-      <w:r>
-        <w:rPr>
-          <w:i/>
-        </w:rPr>
-        <w:t>Molecular Ecology</w:t>
-      </w:r>
-      <w:r>
-        <w:t xml:space="preserve"> 27 (11): 2477–97.</w:t>
+        <w:t xml:space="preserve">Lenormand, Thomas, Jan Engelstädter, Susan E Johnston, Erik Wijnker, and Christoph R Haag. 2016. “Evolutionary Mysteries in Meiosis.” </w:t>
+      </w:r>
+      <w:r>
+        <w:rPr>
+          <w:i/>
+        </w:rPr>
+        <w:t>Philosophical Transactions of the Royal Society B: Biological Sciences</w:t>
+      </w:r>
+      <w:r>
+        <w:t xml:space="preserve"> 371 (1706): 20160001.</w:t>
       </w:r>
     </w:p>
     <w:p>
       <w:pPr>
         <w:pStyle w:val="Bibliography"/>
       </w:pPr>
-      <w:bookmarkStart w:id="73" w:name="ref-hulten2011_COM"/>
+      <w:bookmarkStart w:id="73" w:name="ref-lenzi2005"/>
       <w:bookmarkEnd w:id="72"/>
       <w:r>
-        <w:t xml:space="preserve">Hultén, Maj A. 2011. “On the Origin of Crossover Interference: A Chromosome Oscillatory Movement (Com) Model.” </w:t>
-      </w:r>
-      <w:r>
-        <w:rPr>
-          <w:i/>
-        </w:rPr>
-        <w:t>Molecular Cytogenetics</w:t>
-      </w:r>
-      <w:r>
-        <w:t xml:space="preserve"> 4 (1): 10.</w:t>
+        <w:t xml:space="preserve">Lenzi, Michelle L, Jenetta Smith, Timothy Snowden, Mimi Kim, Richard Fishel, Bradford K Poulos, and Paula E Cohen. 2005. “Extreme Heterogeneity in the Molecular Events Leading to the Establishment of Chiasmata During Meiosis I in Human Oocytes.” </w:t>
+      </w:r>
+      <w:r>
+        <w:rPr>
+          <w:i/>
+        </w:rPr>
+        <w:t>The American Journal of Human Genetics</w:t>
+      </w:r>
+      <w:r>
+        <w:t xml:space="preserve"> 76 (1): 112–27.</w:t>
       </w:r>
     </w:p>
     <w:p>
       <w:pPr>
         <w:pStyle w:val="Bibliography"/>
       </w:pPr>
-      <w:bookmarkStart w:id="74" w:name="ref-koehler2002"/>
+      <w:bookmarkStart w:id="74" w:name="ref-lynn2002"/>
       <w:bookmarkEnd w:id="73"/>
       <w:r>
-        <w:t xml:space="preserve">Koehler, Kara E, Jonathan P Cherry, Audrey Lynn, Patricia A Hunt, and Terry J Hassold. 2002. “Genetic Control of Mammalian Meiotic Recombination. I. Variation in Exchange Frequencies Among Males from Inbred Mouse Strains.” </w:t>
-      </w:r>
-      <w:r>
-        <w:rPr>
-          <w:i/>
-        </w:rPr>
-        <w:t>Genetics</w:t>
-      </w:r>
-      <w:r>
-        <w:t xml:space="preserve"> 162 (1): 297–306.</w:t>
+        <w:t xml:space="preserve">Lynn, Audrey, Kara E Koehler, LuAnn Judis, Ernest R Chan, Jonathan P Cherry, Stuart Schwartz, Allen Seftel, Patricia A Hunt, and Terry J Hassold. 2002. “Covariation of Synaptonemal Complex Length and Mammalian Meiotic Exchange Rates.” </w:t>
+      </w:r>
+      <w:r>
+        <w:rPr>
+          <w:i/>
+        </w:rPr>
+        <w:t>Science</w:t>
+      </w:r>
+      <w:r>
+        <w:t xml:space="preserve"> 296 (5576): 2222–5.</w:t>
       </w:r>
     </w:p>
     <w:p>
       <w:pPr>
         <w:pStyle w:val="Bibliography"/>
       </w:pPr>
-      <w:bookmarkStart w:id="75" w:name="ref-kyogoku2017"/>
+      <w:bookmarkStart w:id="75" w:name="ref-ma2015_cattle"/>
       <w:bookmarkEnd w:id="74"/>
       <w:r>
-        <w:t xml:space="preserve">Kyogoku, Hirohisa, and Tomoya S Kitajima. 2017. “Large Cytoplasm Is Linked to the Error-Prone Nature of Oocytes.” </w:t>
-      </w:r>
-      <w:r>
-        <w:rPr>
-          <w:i/>
-        </w:rPr>
-        <w:t>Developmental Cell</w:t>
-      </w:r>
-      <w:r>
-        <w:t xml:space="preserve"> 41 (3): 287–98.</w:t>
+        <w:t xml:space="preserve">Ma, Li, Jeffrey R O’Connell, Paul M VanRaden, Botong Shen, Abinash Padhi, Chuanyu Sun, Derek M Bickhart, et al. 2015. “Cattle Sex-Specific Recombination and Genetic Control from a Large Pedigree Analysis.” </w:t>
+      </w:r>
+      <w:r>
+        <w:rPr>
+          <w:i/>
+        </w:rPr>
+        <w:t>PLoS Genetics</w:t>
+      </w:r>
+      <w:r>
+        <w:t xml:space="preserve"> 11 (11).</w:t>
       </w:r>
     </w:p>
     <w:p>
       <w:pPr>
         <w:pStyle w:val="Bibliography"/>
       </w:pPr>
-      <w:bookmarkStart w:id="76" w:name="ref-laneKauppi2019"/>
+      <w:bookmarkStart w:id="76" w:name="ref-manandhar2005centrosome"/>
       <w:bookmarkEnd w:id="75"/>
       <w:r>
-        <w:t xml:space="preserve">Lane, Simon, and Liisa Kauppi. 2019. “Meiotic Spindle Assembly Checkpoint and Aneuploidy in Males Versus Females.” </w:t>
-      </w:r>
-      <w:r>
-        <w:rPr>
-          <w:i/>
-        </w:rPr>
-        <w:t>Cellular and Molecular Life Sciences</w:t>
-      </w:r>
-      <w:r>
-        <w:t xml:space="preserve"> 76 (6): 1135–50.</w:t>
+        <w:t xml:space="preserve">Manandhar, Gaurishankar, Heide Schatten, and Peter Sutovsky. 2005. “Centrosome Reduction During Gametogenesis and Its Significance.” </w:t>
+      </w:r>
+      <w:r>
+        <w:rPr>
+          <w:i/>
+        </w:rPr>
+        <w:t>Biology of Reproduction</w:t>
+      </w:r>
+      <w:r>
+        <w:t xml:space="preserve"> 72 (1): 2–13.</w:t>
       </w:r>
     </w:p>
     <w:p>
       <w:pPr>
         <w:pStyle w:val="Bibliography"/>
       </w:pPr>
-      <w:bookmarkStart w:id="77" w:name="ref-lee2019"/>
+      <w:bookmarkStart w:id="77" w:name="ref-mercier2015"/>
       <w:bookmarkEnd w:id="76"/>
       <w:r>
-        <w:t xml:space="preserve">Lee, Jibak. 2019. “Is Age-Related Increase of Chromosome Segregation Errors in Mammalian Oocytes Caused by Cohesin Deterioration?” </w:t>
-      </w:r>
-      <w:r>
-        <w:rPr>
-          <w:i/>
-        </w:rPr>
-        <w:t>Reproductive Medicine and Biology</w:t>
-      </w:r>
-      <w:r>
-        <w:t>.</w:t>
+        <w:t xml:space="preserve">Mercier, Raphaël, Christine Mézard, Eric Jenczewski, Nicolas Macaisne, and Mathilde Grelon. 2015. “The Molecular Biology of Meiosis in Plants.” </w:t>
+      </w:r>
+      <w:r>
+        <w:rPr>
+          <w:i/>
+        </w:rPr>
+        <w:t>Annual Review of Plant Biology</w:t>
+      </w:r>
+      <w:r>
+        <w:t xml:space="preserve"> 66: 297–327.</w:t>
       </w:r>
     </w:p>
     <w:p>
       <w:pPr>
         <w:pStyle w:val="Bibliography"/>
       </w:pPr>
-      <w:bookmarkStart w:id="78" w:name="ref-lenormand2016"/>
+      <w:bookmarkStart w:id="78" w:name="ref-ottoPaysuer2019"/>
       <w:bookmarkEnd w:id="77"/>
-      <w:r>
-        <w:t xml:space="preserve">Lenormand, Thomas, Jan Engelstädter, Susan E Johnston, Erik Wijnker, and Christoph R Haag. 2016. “Evolutionary Mysteries in Meiosis.” </w:t>
-      </w:r>
-      <w:r>
-        <w:rPr>
-          <w:i/>
-        </w:rPr>
-        <w:t>Philosophical Transactions of the Royal Society B: Biological Sciences</w:t>
-      </w:r>
-      <w:r>
-        <w:t xml:space="preserve"> 371 (1706): 20160001.</w:t>
-      </w:r>
-    </w:p>
-    <w:p>
-      <w:pPr>
-        <w:pStyle w:val="Bibliography"/>
-      </w:pPr>
-      <w:bookmarkStart w:id="79" w:name="ref-lenzi2005"/>
-      <w:bookmarkEnd w:id="78"/>
-      <w:r>
-        <w:t xml:space="preserve">Lenzi, Michelle L, Jenetta Smith, Timothy Snowden, Mimi Kim, Richard Fishel, Bradford K Poulos, and Paula E Cohen. 2005. “Extreme Heterogeneity in the Molecular Events Leading to the Establishment of Chiasmata During Meiosis I in Human Oocytes.” </w:t>
-      </w:r>
-      <w:r>
-        <w:rPr>
-          <w:i/>
-        </w:rPr>
-        <w:t>The American Journal of Human Genetics</w:t>
-      </w:r>
-      <w:r>
-        <w:t xml:space="preserve"> 76 (1): 112–27.</w:t>
-      </w:r>
-    </w:p>
-    <w:p>
-      <w:pPr>
-        <w:pStyle w:val="Bibliography"/>
-      </w:pPr>
-      <w:bookmarkStart w:id="80" w:name="ref-lynn2002"/>
-      <w:bookmarkEnd w:id="79"/>
-      <w:r>
-        <w:t xml:space="preserve">Lynn, Audrey, Kara E Koehler, LuAnn Judis, Ernest R Chan, Jonathan P Cherry, Stuart Schwartz, Allen Seftel, Patricia A Hunt, and Terry J Hassold. 2002. “Covariation of Synaptonemal Complex Length and Mammalian Meiotic Exchange Rates.” </w:t>
-      </w:r>
-      <w:r>
-        <w:rPr>
-          <w:i/>
-        </w:rPr>
-        <w:t>Science</w:t>
-      </w:r>
-      <w:r>
-        <w:t xml:space="preserve"> 296 (5576): 2222–5.</w:t>
-      </w:r>
-    </w:p>
-    <w:p>
-      <w:pPr>
-        <w:pStyle w:val="Bibliography"/>
-      </w:pPr>
-      <w:bookmarkStart w:id="81" w:name="ref-ma2015_cattle"/>
-      <w:bookmarkEnd w:id="80"/>
-      <w:r>
-        <w:t xml:space="preserve">Ma, Li, Jeffrey R O’Connell, Paul M VanRaden, Botong Shen, Abinash Padhi, Chuanyu Sun, Derek M Bickhart, et al. 2015. “Cattle Sex-Specific Recombination and Genetic Control from a Large Pedigree Analysis.” </w:t>
-      </w:r>
-      <w:r>
-        <w:rPr>
-          <w:i/>
-        </w:rPr>
-        <w:t>PLoS Genetics</w:t>
-      </w:r>
-      <w:r>
-        <w:t xml:space="preserve"> 11 (11).</w:t>
-      </w:r>
-    </w:p>
-    <w:p>
-      <w:pPr>
-        <w:pStyle w:val="Bibliography"/>
-      </w:pPr>
-      <w:bookmarkStart w:id="82" w:name="ref-manandhar2005centrosome"/>
-      <w:bookmarkEnd w:id="81"/>
-      <w:r>
-        <w:t xml:space="preserve">Manandhar, Gaurishankar, Heide Schatten, and Peter Sutovsky. 2005. “Centrosome Reduction During Gametogenesis and Its Significance.” </w:t>
-      </w:r>
-      <w:r>
-        <w:rPr>
-          <w:i/>
-        </w:rPr>
-        <w:t>Biology of Reproduction</w:t>
-      </w:r>
-      <w:r>
-        <w:t xml:space="preserve"> 72 (1): 2–13.</w:t>
-      </w:r>
-    </w:p>
-    <w:p>
-      <w:pPr>
-        <w:pStyle w:val="Bibliography"/>
-      </w:pPr>
-      <w:bookmarkStart w:id="83" w:name="ref-mercier2015"/>
-      <w:bookmarkEnd w:id="82"/>
-      <w:r>
-        <w:t xml:space="preserve">Mercier, Raphaël, Christine Mézard, Eric Jenczewski, Nicolas Macaisne, and Mathilde Grelon. 2015. “The Molecular Biology of Meiosis in Plants.” </w:t>
-      </w:r>
-      <w:r>
-        <w:rPr>
-          <w:i/>
-        </w:rPr>
-        <w:t>Annual Review of Plant Biology</w:t>
-      </w:r>
-      <w:r>
-        <w:t xml:space="preserve"> 66: 297–327.</w:t>
-      </w:r>
-    </w:p>
-    <w:p>
-      <w:pPr>
-        <w:pStyle w:val="Bibliography"/>
-      </w:pPr>
-      <w:bookmarkStart w:id="84" w:name="ref-ottoPaysuer2019"/>
-      <w:bookmarkEnd w:id="83"/>
       <w:r>
         <w:lastRenderedPageBreak/>
         <w:t xml:space="preserve">Otto, Sarah P, and Bret A Payseur. 2019. “Crossover Interference: Shedding Light on the Evolution of Recombination.” </w:t>
@@ -5391,8 +5358,8 @@
       <w:pPr>
         <w:pStyle w:val="Bibliography"/>
       </w:pPr>
-      <w:bookmarkStart w:id="85" w:name="ref-peters_1997"/>
-      <w:bookmarkEnd w:id="84"/>
+      <w:bookmarkStart w:id="79" w:name="ref-peters_1997"/>
+      <w:bookmarkEnd w:id="78"/>
       <w:r>
         <w:t xml:space="preserve">Peters, Antoine HFM, Annemieke W. Plug, Martine J. van Vugt, and Peter De Boer. 1997. “SHORT COMMUNICATIONS A Drying-down Technique for the Spreading of Mammalian Meiocytes from the Male and Female Germline.” </w:t>
       </w:r>
@@ -5410,8 +5377,8 @@
       <w:pPr>
         <w:pStyle w:val="Bibliography"/>
       </w:pPr>
-      <w:bookmarkStart w:id="86" w:name="ref-peterson2019"/>
-      <w:bookmarkEnd w:id="85"/>
+      <w:bookmarkStart w:id="80" w:name="ref-peterson2019"/>
+      <w:bookmarkEnd w:id="79"/>
       <w:r>
         <w:t xml:space="preserve">Peterson, April L, Nathan D Miller, and Bret A Payseur. 2019. “Conservation of the Genome-Wide Recombination Rate in White-Footed Mice.” </w:t>
       </w:r>
@@ -5429,8 +5396,8 @@
       <w:pPr>
         <w:pStyle w:val="Bibliography"/>
       </w:pPr>
-      <w:bookmarkStart w:id="87" w:name="ref-petkov2007"/>
-      <w:bookmarkEnd w:id="86"/>
+      <w:bookmarkStart w:id="81" w:name="ref-petkov2007"/>
+      <w:bookmarkEnd w:id="80"/>
       <w:r>
         <w:t xml:space="preserve">Petkov, Petko M, Karl W Broman, Jin P Szatkiewicz, and Kenneth Paigen. 2007. “Crossover Interference Underlies Sex Differences in Recombination Rates.” </w:t>
       </w:r>
@@ -5448,8 +5415,8 @@
       <w:pPr>
         <w:pStyle w:val="Bibliography"/>
       </w:pPr>
-      <w:bookmarkStart w:id="88" w:name="ref-ross2015"/>
-      <w:bookmarkEnd w:id="87"/>
+      <w:bookmarkStart w:id="82" w:name="ref-ross2015"/>
+      <w:bookmarkEnd w:id="81"/>
       <w:r>
         <w:t xml:space="preserve">Ross, L, and BB Normark. 2015. “Evolutionary Problems in Centrosome and Centriole Biology.” </w:t>
       </w:r>
@@ -5467,8 +5434,8 @@
       <w:pPr>
         <w:pStyle w:val="Bibliography"/>
       </w:pPr>
-      <w:bookmarkStart w:id="89" w:name="ref-rubin2020mixing"/>
-      <w:bookmarkEnd w:id="88"/>
+      <w:bookmarkStart w:id="83" w:name="ref-rubin2020mixing"/>
+      <w:bookmarkEnd w:id="82"/>
       <w:r>
         <w:t xml:space="preserve">Rubin, Thomas, Nicolas Macaisne, and Jean-René Huynh. 2020. “Mixing and Matching Chromosomes During Female Meiosis.” </w:t>
       </w:r>
@@ -5486,8 +5453,8 @@
       <w:pPr>
         <w:pStyle w:val="Bibliography"/>
       </w:pPr>
-      <w:bookmarkStart w:id="90" w:name="ref-sardell_sex_2020"/>
-      <w:bookmarkEnd w:id="89"/>
+      <w:bookmarkStart w:id="84" w:name="ref-sardell_sex_2020"/>
+      <w:bookmarkEnd w:id="83"/>
       <w:r>
         <w:t xml:space="preserve">Sardell, Jason M., and Mark Kirkpatrick. 2020. “Sex Differences in the Recombination Landscape.” </w:t>
       </w:r>
@@ -5516,8 +5483,8 @@
       <w:pPr>
         <w:pStyle w:val="Bibliography"/>
       </w:pPr>
-      <w:bookmarkStart w:id="91" w:name="ref-fiji"/>
-      <w:bookmarkEnd w:id="90"/>
+      <w:bookmarkStart w:id="85" w:name="ref-fiji"/>
+      <w:bookmarkEnd w:id="84"/>
       <w:r>
         <w:t xml:space="preserve">Schindelin, Johannes, Ignacio Arganda-Carreras, Erwin Frise, Verena Kaynig, Mark Longair, Tobias Pietzsch, Stephan Preibisch, Curtis Rueden, Stephan Saalfeld, and Benjamin Schmid. 2012. “Fiji: An Open-Source Platform for Biological-Image Analysis.” </w:t>
       </w:r>
@@ -5535,8 +5502,8 @@
       <w:pPr>
         <w:pStyle w:val="Bibliography"/>
       </w:pPr>
-      <w:bookmarkStart w:id="92" w:name="ref-schuh2007"/>
-      <w:bookmarkEnd w:id="91"/>
+      <w:bookmarkStart w:id="86" w:name="ref-schuh2007"/>
+      <w:bookmarkEnd w:id="85"/>
       <w:r>
         <w:t xml:space="preserve">Schuh, Melina, and Jan Ellenberg. 2007. “Self-Organization of Mtocs Replaces Centrosome Function During Acentrosomal Spindle Assembly in Live Mouse Oocytes.” </w:t>
       </w:r>
@@ -5554,8 +5521,8 @@
       <w:pPr>
         <w:pStyle w:val="Bibliography"/>
       </w:pPr>
-      <w:bookmarkStart w:id="93" w:name="ref-So2019"/>
-      <w:bookmarkEnd w:id="92"/>
+      <w:bookmarkStart w:id="87" w:name="ref-So2019"/>
+      <w:bookmarkEnd w:id="86"/>
       <w:r>
         <w:t xml:space="preserve">So, Chun, K Bianka Seres, Anna M Steyer, Eike Mönnich, Dean Clift, Anastasija Pejkovska, Wiebke Möbius, and Melina Schuh. 2019. “A Liquid-Like Spindle Domain Promotes Acentrosomal Spindle Assembly in Mammalian Oocytes.” </w:t>
       </w:r>
@@ -5573,8 +5540,8 @@
       <w:pPr>
         <w:pStyle w:val="Bibliography"/>
       </w:pPr>
-      <w:bookmarkStart w:id="94" w:name="ref-stapley_variation_2017"/>
-      <w:bookmarkEnd w:id="93"/>
+      <w:bookmarkStart w:id="88" w:name="ref-stapley_variation_2017"/>
+      <w:bookmarkEnd w:id="87"/>
       <w:r>
         <w:t xml:space="preserve">Stapley, Jessica, Philine G. D. Feulner, Susan E. Johnston, Anna W. Santure, and Carole M. Smadja. 2017. “Variation in Recombination Frequency and Distribution Across Eukaryotes: Patterns and Processes.” </w:t>
       </w:r>
@@ -5603,8 +5570,8 @@
       <w:pPr>
         <w:pStyle w:val="Bibliography"/>
       </w:pPr>
-      <w:bookmarkStart w:id="95" w:name="ref-subramanian2014"/>
-      <w:bookmarkEnd w:id="94"/>
+      <w:bookmarkStart w:id="89" w:name="ref-subramanian2014"/>
+      <w:bookmarkEnd w:id="88"/>
       <w:r>
         <w:t xml:space="preserve">Subramanian, Vijayalakshmi V, and Andreas Hochwagen. 2014. “The Meiotic Checkpoint Network: Step-by-Step Through Meiotic Prophase.” </w:t>
       </w:r>
@@ -5622,8 +5589,8 @@
       <w:pPr>
         <w:pStyle w:val="Bibliography"/>
       </w:pPr>
-      <w:bookmarkStart w:id="96" w:name="ref-Rstudio"/>
-      <w:bookmarkEnd w:id="95"/>
+      <w:bookmarkStart w:id="90" w:name="ref-Rstudio"/>
+      <w:bookmarkEnd w:id="89"/>
       <w:r>
         <w:t xml:space="preserve">Team, RStudio. 2015. “RStudio: Integrated Development Environment for R.” Boston, MA. </w:t>
       </w:r>
@@ -5643,8 +5610,8 @@
       <w:pPr>
         <w:pStyle w:val="Bibliography"/>
       </w:pPr>
-      <w:bookmarkStart w:id="97" w:name="ref-trivers2002"/>
-      <w:bookmarkEnd w:id="96"/>
+      <w:bookmarkStart w:id="91" w:name="ref-trivers2002"/>
+      <w:bookmarkEnd w:id="90"/>
       <w:r>
         <w:lastRenderedPageBreak/>
         <w:t xml:space="preserve">Trivers, Robert, and others. 2002. </w:t>
@@ -5663,8 +5630,8 @@
       <w:pPr>
         <w:pStyle w:val="Bibliography"/>
       </w:pPr>
-      <w:bookmarkStart w:id="98" w:name="ref-vanVeen2003"/>
-      <w:bookmarkEnd w:id="97"/>
+      <w:bookmarkStart w:id="92" w:name="ref-vanVeen2003"/>
+      <w:bookmarkEnd w:id="91"/>
       <w:r>
         <w:t xml:space="preserve">Veen, J Edward van, and R Scott Hawley. 2003. “Meiosis: When Even Two Is a Crowd.” </w:t>
       </w:r>
@@ -5682,8 +5649,8 @@
       <w:pPr>
         <w:pStyle w:val="Bibliography"/>
       </w:pPr>
-      <w:bookmarkStart w:id="99" w:name="ref-veller2019shuffle"/>
-      <w:bookmarkEnd w:id="98"/>
+      <w:bookmarkStart w:id="93" w:name="ref-veller2019shuffle"/>
+      <w:bookmarkEnd w:id="92"/>
       <w:r>
         <w:t xml:space="preserve">Veller, Carl, Nancy Kleckner, and Martin A Nowak. 2019. “A Rigorous Measure of Genome-Wide Genetic Shuffling That Takes into Account Crossover Positions and Mendel’s Second Law.” </w:t>
       </w:r>
@@ -5701,8 +5668,8 @@
       <w:pPr>
         <w:pStyle w:val="Bibliography"/>
       </w:pPr>
-      <w:bookmarkStart w:id="100" w:name="ref-wang_2019_sc"/>
-      <w:bookmarkEnd w:id="99"/>
+      <w:bookmarkStart w:id="94" w:name="ref-wang_2019_sc"/>
+      <w:bookmarkEnd w:id="93"/>
       <w:r>
         <w:t xml:space="preserve">Wang, RJ, BL Dumont, P Jing, and BA Payseur. 2019. “A First Genetic Portrait of Synaptonemal Complex Variation.” </w:t>
       </w:r>
@@ -5720,8 +5687,8 @@
       <w:pPr>
         <w:pStyle w:val="Bibliography"/>
       </w:pPr>
-      <w:bookmarkStart w:id="101" w:name="ref-zickler1999"/>
-      <w:bookmarkEnd w:id="100"/>
+      <w:bookmarkStart w:id="95" w:name="ref-zickler1999"/>
+      <w:bookmarkEnd w:id="94"/>
       <w:r>
         <w:t xml:space="preserve">Zickler, Denise, and Nancy Kleckner. 1999. “Meiotic Chromosomes: Integrating Structure and Function.” </w:t>
       </w:r>
@@ -5739,8 +5706,8 @@
       <w:pPr>
         <w:pStyle w:val="Bibliography"/>
       </w:pPr>
-      <w:bookmarkStart w:id="102" w:name="ref-zicklerKleckner2015"/>
-      <w:bookmarkEnd w:id="101"/>
+      <w:bookmarkStart w:id="96" w:name="ref-zicklerKleckner2015"/>
+      <w:bookmarkEnd w:id="95"/>
       <w:r>
         <w:t xml:space="preserve">———. 2015. “Recombination, Pairing, and Synapsis of Homologs During Meiosis.” </w:t>
       </w:r>
@@ -5753,8 +5720,8 @@
       <w:r>
         <w:t xml:space="preserve"> 7 (6): a016626.</w:t>
       </w:r>
-      <w:bookmarkEnd w:id="59"/>
-      <w:bookmarkEnd w:id="102"/>
+      <w:bookmarkEnd w:id="53"/>
+      <w:bookmarkEnd w:id="96"/>
     </w:p>
     <w:sectPr>
       <w:pgSz w:w="12240" w:h="15840"/>
@@ -5863,7 +5830,7 @@
       </w:r>
     </w:p>
   </w:comment>
-  <w:comment w:id="5" w:author="April Peterson" w:date="2020-05-22T10:07:00Z" w:initials="AP">
+  <w:comment w:id="6" w:author="Bret Payseur" w:date="2020-05-07T13:01:00Z" w:initials="BP">
     <w:p>
       <w:pPr>
         <w:pStyle w:val="CommentText"/>
@@ -5875,11 +5842,11 @@
         <w:annotationRef/>
       </w:r>
       <w:r>
-        <w:t>Too much close citation?</w:t>
+        <w:t>I’m confused. Doesn’t this information come from your manual MLH1 counts? What does this have to do with SC length?</w:t>
       </w:r>
     </w:p>
   </w:comment>
-  <w:comment w:id="7" w:author="April Peterson" w:date="2020-05-22T10:09:00Z" w:initials="AP">
+  <w:comment w:id="7" w:author="April Peterson" w:date="2020-05-19T12:27:00Z" w:initials="AP">
     <w:p>
       <w:pPr>
         <w:pStyle w:val="CommentText"/>
@@ -5891,11 +5858,19 @@
         <w:annotationRef/>
       </w:r>
       <w:r>
-        <w:t>Check these numbers</w:t>
+        <w:t xml:space="preserve">My MLH1 data doesn’t have chromosome class numbers, only the cell count of MLH1. </w:t>
+      </w:r>
+    </w:p>
+    <w:p>
+      <w:pPr>
+        <w:pStyle w:val="CommentText"/>
+      </w:pPr>
+      <w:r>
+        <w:t>The curation step includes checking that the CO number (chromosome class) was accurate calculated by the algorithm. So the chromosome class proportion are from the curated single bivalent data.</w:t>
       </w:r>
     </w:p>
   </w:comment>
-  <w:comment w:id="8" w:author="Bret Payseur" w:date="2020-05-07T13:01:00Z" w:initials="BP">
+  <w:comment w:id="8" w:author="Bret Payseur" w:date="2020-05-07T14:03:00Z" w:initials="BP">
     <w:p>
       <w:pPr>
         <w:pStyle w:val="CommentText"/>
@@ -5907,11 +5882,11 @@
         <w:annotationRef/>
       </w:r>
       <w:r>
-        <w:t>I’m confused. Doesn’t this information come from your manual MLH1 counts? What does this have to do with SC length?</w:t>
+        <w:t>Insert numbers of oocytes and spermatocytes in the long bivalent dataset here</w:t>
       </w:r>
     </w:p>
   </w:comment>
-  <w:comment w:id="9" w:author="April Peterson" w:date="2020-05-19T12:27:00Z" w:initials="AP">
+  <w:comment w:id="9" w:author="Bret Payseur" w:date="2020-05-07T11:19:00Z" w:initials="BP">
     <w:p>
       <w:pPr>
         <w:pStyle w:val="CommentText"/>
@@ -5923,51 +5898,11 @@
         <w:annotationRef/>
       </w:r>
       <w:r>
-        <w:t xml:space="preserve">My MLH1 data doesn’t have chromosome class numbers, only the cell count of MLH1. </w:t>
-      </w:r>
-    </w:p>
-    <w:p>
-      <w:pPr>
-        <w:pStyle w:val="CommentText"/>
-      </w:pPr>
-      <w:r>
-        <w:t>The curation step includes checking that the CO number (chromosome class) was accurate calculated by the algorithm. So the chromosome class proportion are from the curated single bivalent data.</w:t>
+        <w:t>Describe hierarchical structure of the mixed model (e.g. nesting)</w:t>
       </w:r>
     </w:p>
   </w:comment>
-  <w:comment w:id="10" w:author="Bret Payseur" w:date="2020-05-07T14:03:00Z" w:initials="BP">
-    <w:p>
-      <w:pPr>
-        <w:pStyle w:val="CommentText"/>
-      </w:pPr>
-      <w:r>
-        <w:rPr>
-          <w:rStyle w:val="CommentReference"/>
-        </w:rPr>
-        <w:annotationRef/>
-      </w:r>
-      <w:r>
-        <w:t>Insert numbers of oocytes and spermatocytes in the long bivalent dataset here</w:t>
-      </w:r>
-    </w:p>
-  </w:comment>
-  <w:comment w:id="11" w:author="Bret Payseur" w:date="2020-05-07T11:19:00Z" w:initials="BP">
-    <w:p>
-      <w:pPr>
-        <w:pStyle w:val="CommentText"/>
-      </w:pPr>
-      <w:r>
-        <w:rPr>
-          <w:rStyle w:val="CommentReference"/>
-        </w:rPr>
-        <w:annotationRef/>
-      </w:r>
-      <w:r>
-        <w:t>Describe hierarchical structure of the mixed model (e.g. nesting)</w:t>
-      </w:r>
-    </w:p>
-  </w:comment>
-  <w:comment w:id="13" w:author="Bret Payseur" w:date="2020-05-07T11:08:00Z" w:initials="BP">
+  <w:comment w:id="11" w:author="Bret Payseur" w:date="2020-05-07T11:08:00Z" w:initials="BP">
     <w:p>
       <w:pPr>
         <w:pStyle w:val="CommentText"/>
@@ -5990,7 +5925,7 @@
       </w:r>
     </w:p>
   </w:comment>
-  <w:comment w:id="14" w:author="April Peterson" w:date="2020-05-19T12:31:00Z" w:initials="AP">
+  <w:comment w:id="12" w:author="April Peterson" w:date="2020-05-19T12:31:00Z" w:initials="AP">
     <w:p>
       <w:pPr>
         <w:pStyle w:val="CommentText"/>
@@ -6006,7 +5941,7 @@
       </w:r>
     </w:p>
   </w:comment>
-  <w:comment w:id="12" w:author="Bret Payseur" w:date="2020-05-07T09:40:00Z" w:initials="BP">
+  <w:comment w:id="10" w:author="Bret Payseur" w:date="2020-05-07T09:40:00Z" w:initials="BP">
     <w:p>
       <w:pPr>
         <w:pStyle w:val="CommentText"/>
@@ -6022,7 +5957,7 @@
       </w:r>
     </w:p>
   </w:comment>
-  <w:comment w:id="16" w:author="Bret Payseur" w:date="2020-05-11T16:53:00Z" w:initials="BP">
+  <w:comment w:id="14" w:author="Bret Payseur" w:date="2020-05-11T16:53:00Z" w:initials="BP">
     <w:p>
       <w:pPr>
         <w:pStyle w:val="CommentText"/>
@@ -6038,7 +5973,7 @@
       </w:r>
     </w:p>
   </w:comment>
-  <w:comment w:id="17" w:author="Bret Payseur" w:date="2020-05-07T15:26:00Z" w:initials="BP">
+  <w:comment w:id="15" w:author="Bret Payseur" w:date="2020-05-07T15:26:00Z" w:initials="BP">
     <w:p>
       <w:pPr>
         <w:pStyle w:val="CommentText"/>
@@ -6054,7 +5989,7 @@
       </w:r>
     </w:p>
   </w:comment>
-  <w:comment w:id="24" w:author="Bret Payseur" w:date="2020-05-07T16:38:00Z" w:initials="BP">
+  <w:comment w:id="20" w:author="Bret Payseur" w:date="2020-05-07T16:38:00Z" w:initials="BP">
     <w:p>
       <w:pPr>
         <w:pStyle w:val="CommentText"/>
@@ -6070,7 +6005,7 @@
       </w:r>
     </w:p>
   </w:comment>
-  <w:comment w:id="28" w:author="Bret Payseur" w:date="2020-05-11T14:50:00Z" w:initials="BP">
+  <w:comment w:id="23" w:author="Bret Payseur" w:date="2020-05-11T14:50:00Z" w:initials="BP">
     <w:p>
       <w:pPr>
         <w:pStyle w:val="CommentText"/>
@@ -6086,7 +6021,7 @@
       </w:r>
     </w:p>
   </w:comment>
-  <w:comment w:id="29" w:author="Bret Payseur" w:date="2020-05-08T11:21:00Z" w:initials="BP">
+  <w:comment w:id="24" w:author="Bret Payseur" w:date="2020-05-08T11:21:00Z" w:initials="BP">
     <w:p>
       <w:pPr>
         <w:pStyle w:val="CommentText"/>
@@ -6102,7 +6037,7 @@
       </w:r>
     </w:p>
   </w:comment>
-  <w:comment w:id="30" w:author="April Peterson" w:date="2020-05-19T12:33:00Z" w:initials="AP">
+  <w:comment w:id="25" w:author="April Peterson" w:date="2020-05-19T12:33:00Z" w:initials="AP">
     <w:p>
       <w:pPr>
         <w:pStyle w:val="CommentText"/>
@@ -6118,7 +6053,7 @@
       </w:r>
     </w:p>
   </w:comment>
-  <w:comment w:id="31" w:author="Bret Payseur" w:date="2020-05-11T09:07:00Z" w:initials="BP">
+  <w:comment w:id="27" w:author="Bret Payseur" w:date="2020-05-11T09:07:00Z" w:initials="BP">
     <w:p>
       <w:pPr>
         <w:pStyle w:val="CommentText"/>
@@ -6134,7 +6069,7 @@
       </w:r>
     </w:p>
   </w:comment>
-  <w:comment w:id="32" w:author="Bret Payseur" w:date="2020-05-11T14:53:00Z" w:initials="BP">
+  <w:comment w:id="28" w:author="Bret Payseur" w:date="2020-05-11T14:53:00Z" w:initials="BP">
     <w:p>
       <w:pPr>
         <w:pStyle w:val="CommentText"/>
@@ -6150,7 +6085,7 @@
       </w:r>
     </w:p>
   </w:comment>
-  <w:comment w:id="33" w:author="Bret Payseur" w:date="2020-05-11T14:55:00Z" w:initials="BP">
+  <w:comment w:id="29" w:author="Bret Payseur" w:date="2020-05-11T14:55:00Z" w:initials="BP">
     <w:p>
       <w:pPr>
         <w:pStyle w:val="CommentText"/>
@@ -6166,7 +6101,7 @@
       </w:r>
     </w:p>
   </w:comment>
-  <w:comment w:id="34" w:author="Bret Payseur" w:date="2020-05-11T17:11:00Z" w:initials="BP">
+  <w:comment w:id="30" w:author="Bret Payseur" w:date="2020-05-11T17:11:00Z" w:initials="BP">
     <w:p>
       <w:pPr>
         <w:pStyle w:val="CommentText"/>
@@ -6182,7 +6117,7 @@
       </w:r>
     </w:p>
   </w:comment>
-  <w:comment w:id="45" w:author="Bret Payseur" w:date="2020-05-11T09:44:00Z" w:initials="BP">
+  <w:comment w:id="32" w:author="Bret Payseur" w:date="2020-05-11T09:44:00Z" w:initials="BP">
     <w:p>
       <w:pPr>
         <w:pStyle w:val="CommentText"/>
@@ -6201,7 +6136,7 @@
       </w:r>
     </w:p>
   </w:comment>
-  <w:comment w:id="51" w:author="Bret Payseur" w:date="2020-05-19T09:55:00Z" w:initials="BP">
+  <w:comment w:id="38" w:author="Bret Payseur" w:date="2020-05-19T09:55:00Z" w:initials="BP">
     <w:p>
       <w:pPr>
         <w:pStyle w:val="CommentText"/>
@@ -6217,7 +6152,7 @@
       </w:r>
     </w:p>
   </w:comment>
-  <w:comment w:id="52" w:author="Bret Payseur" w:date="2020-05-13T14:34:00Z" w:initials="BP">
+  <w:comment w:id="41" w:author="Bret Payseur" w:date="2020-05-13T14:34:00Z" w:initials="BP">
     <w:p>
       <w:pPr>
         <w:pStyle w:val="CommentText"/>
@@ -6233,7 +6168,7 @@
       </w:r>
     </w:p>
   </w:comment>
-  <w:comment w:id="55" w:author="Bret Payseur" w:date="2020-05-13T15:36:00Z" w:initials="BP">
+  <w:comment w:id="42" w:author="April Peterson" w:date="2020-05-27T13:14:00Z" w:initials="AP">
     <w:p>
       <w:pPr>
         <w:pStyle w:val="CommentText"/>
@@ -6245,11 +6180,27 @@
         <w:annotationRef/>
       </w:r>
       <w:r>
+        <w:t>Small figure?</w:t>
+      </w:r>
+    </w:p>
+  </w:comment>
+  <w:comment w:id="46" w:author="Bret Payseur" w:date="2020-05-13T15:36:00Z" w:initials="BP">
+    <w:p>
+      <w:pPr>
+        <w:pStyle w:val="CommentText"/>
+      </w:pPr>
+      <w:r>
+        <w:rPr>
+          <w:rStyle w:val="CommentReference"/>
+        </w:rPr>
+        <w:annotationRef/>
+      </w:r>
+      <w:r>
         <w:t>Rephrase?</w:t>
       </w:r>
     </w:p>
   </w:comment>
-  <w:comment w:id="56" w:author="April Peterson" w:date="2020-05-19T12:34:00Z" w:initials="AP">
+  <w:comment w:id="47" w:author="April Peterson" w:date="2020-05-19T12:34:00Z" w:initials="AP">
     <w:p>
       <w:pPr>
         <w:pStyle w:val="CommentText"/>
@@ -6265,7 +6216,7 @@
       </w:r>
     </w:p>
   </w:comment>
-  <w:comment w:id="53" w:author="Bret Payseur" w:date="2020-05-14T09:41:00Z" w:initials="BP">
+  <w:comment w:id="44" w:author="Bret Payseur" w:date="2020-05-14T09:41:00Z" w:initials="BP">
     <w:p>
       <w:pPr>
         <w:pStyle w:val="CommentText"/>
@@ -6281,7 +6232,7 @@
       </w:r>
     </w:p>
   </w:comment>
-  <w:comment w:id="54" w:author="April Peterson" w:date="2020-05-19T12:34:00Z" w:initials="AP">
+  <w:comment w:id="45" w:author="April Peterson" w:date="2020-05-19T12:34:00Z" w:initials="AP">
     <w:p>
       <w:pPr>
         <w:pStyle w:val="CommentText"/>
@@ -6294,6 +6245,90 @@
       </w:r>
       <w:r>
         <w:t xml:space="preserve">Yes, SAC shouldn’t dominate … </w:t>
+      </w:r>
+    </w:p>
+  </w:comment>
+  <w:comment w:id="48" w:author="April Peterson" w:date="2020-05-27T13:25:00Z" w:initials="AP">
+    <w:p>
+      <w:pPr>
+        <w:pStyle w:val="CommentText"/>
+      </w:pPr>
+      <w:r>
+        <w:rPr>
+          <w:rStyle w:val="CommentReference"/>
+        </w:rPr>
+        <w:annotationRef/>
+      </w:r>
+      <w:r>
+        <w:t>holloway</w:t>
+      </w:r>
+    </w:p>
+  </w:comment>
+  <w:comment w:id="50" w:author="April Peterson" w:date="2020-05-27T13:27:00Z" w:initials="AP">
+    <w:p>
+      <w:pPr>
+        <w:pStyle w:val="CommentText"/>
+      </w:pPr>
+    </w:p>
+    <w:p>
+      <w:pPr>
+        <w:pStyle w:val="CommentText"/>
+      </w:pPr>
+      <w:r>
+        <w:rPr>
+          <w:rStyle w:val="CommentReference"/>
+        </w:rPr>
+        <w:annotationRef/>
+      </w:r>
+      <w:r>
+        <w:t>How would this paragraph in chapter 3 be different?</w:t>
+      </w:r>
+    </w:p>
+    <w:p>
+      <w:pPr>
+        <w:pStyle w:val="CommentText"/>
+      </w:pPr>
+      <w:r>
+        <w:t>More pathway focused?</w:t>
+      </w:r>
+    </w:p>
+    <w:p>
+      <w:pPr>
+        <w:pStyle w:val="CommentText"/>
+      </w:pPr>
+    </w:p>
+    <w:p>
+      <w:pPr>
+        <w:pStyle w:val="CommentText"/>
+      </w:pPr>
+      <w:r>
+        <w:t>(I think acentriolar – evolution differences are kinda important – relevant to this paper)</w:t>
+      </w:r>
+    </w:p>
+    <w:p>
+      <w:pPr>
+        <w:pStyle w:val="CommentText"/>
+      </w:pPr>
+    </w:p>
+    <w:p>
+      <w:pPr>
+        <w:pStyle w:val="CommentText"/>
+      </w:pPr>
+      <w:r>
+        <w:t>Can it be shortened?</w:t>
+      </w:r>
+    </w:p>
+    <w:p>
+      <w:pPr>
+        <w:pStyle w:val="CommentText"/>
+      </w:pPr>
+    </w:p>
+    <w:p>
+      <w:pPr>
+        <w:pStyle w:val="CommentText"/>
+      </w:pPr>
+      <w:r>
+        <w:t>How would this paragraph in c3 reference the SAC model  (pretty easy)</w:t>
       </w:r>
     </w:p>
   </w:comment>
@@ -6304,8 +6339,6 @@
 <w15:commentsEx xmlns:wpc="http://schemas.microsoft.com/office/word/2010/wordprocessingCanvas" xmlns:mc="http://schemas.openxmlformats.org/markup-compatibility/2006" xmlns:o="urn:schemas-microsoft-com:office:office" xmlns:r="http://schemas.openxmlformats.org/officeDocument/2006/relationships" xmlns:m="http://schemas.openxmlformats.org/officeDocument/2006/math" xmlns:v="urn:schemas-microsoft-com:vml" xmlns:wp14="http://schemas.microsoft.com/office/word/2010/wordprocessingDrawing" xmlns:wp="http://schemas.openxmlformats.org/drawingml/2006/wordprocessingDrawing" xmlns:w10="urn:schemas-microsoft-com:office:word" xmlns:w="http://schemas.openxmlformats.org/wordprocessingml/2006/main" xmlns:w14="http://schemas.microsoft.com/office/word/2010/wordml" xmlns:w15="http://schemas.microsoft.com/office/word/2012/wordml" xmlns:wpg="http://schemas.microsoft.com/office/word/2010/wordprocessingGroup" xmlns:wpi="http://schemas.microsoft.com/office/word/2010/wordprocessingInk" xmlns:wne="http://schemas.microsoft.com/office/word/2006/wordml" xmlns:wps="http://schemas.microsoft.com/office/word/2010/wordprocessingShape" mc:Ignorable="w14 w15 wp14">
   <w15:commentEx w15:paraId="5FA4D743" w15:done="0"/>
   <w15:commentEx w15:paraId="01E2E66B" w15:done="0"/>
-  <w15:commentEx w15:paraId="2461122A" w15:done="0"/>
-  <w15:commentEx w15:paraId="0D4AEB09" w15:done="0"/>
   <w15:commentEx w15:paraId="38AEA641" w15:done="0"/>
   <w15:commentEx w15:paraId="40B78B1B" w15:paraIdParent="38AEA641" w15:done="0"/>
   <w15:commentEx w15:paraId="305F03F4" w15:done="0"/>
@@ -6326,10 +6359,13 @@
   <w15:commentEx w15:paraId="501CAFF3" w15:done="0"/>
   <w15:commentEx w15:paraId="4684EB3E" w15:done="0"/>
   <w15:commentEx w15:paraId="1F936331" w15:done="0"/>
+  <w15:commentEx w15:paraId="19A60DB6" w15:paraIdParent="1F936331" w15:done="0"/>
   <w15:commentEx w15:paraId="1BB5D571" w15:done="0"/>
   <w15:commentEx w15:paraId="3BBCAD1E" w15:paraIdParent="1BB5D571" w15:done="0"/>
   <w15:commentEx w15:paraId="07DD1789" w15:done="0"/>
   <w15:commentEx w15:paraId="1A738989" w15:paraIdParent="07DD1789" w15:done="0"/>
+  <w15:commentEx w15:paraId="288D08ED" w15:done="0"/>
+  <w15:commentEx w15:paraId="081247E9" w15:done="0"/>
 </w15:commentsEx>
 </file>
 
@@ -7110,6 +7146,24 @@
     <w:semiHidden/>
     <w:unhideWhenUsed/>
   </w:style>
+  <w:style w:type="numbering" w:customStyle="1" w:styleId="ListNo1">
+    <w:name w:val="List No"/>
+    <w:uiPriority w:val="99"/>
+    <w:semiHidden/>
+    <w:unhideWhenUsed/>
+  </w:style>
+  <w:style w:type="numbering" w:customStyle="1" w:styleId="ListNo2">
+    <w:name w:val="List No"/>
+    <w:uiPriority w:val="99"/>
+    <w:semiHidden/>
+    <w:unhideWhenUsed/>
+  </w:style>
+  <w:style w:type="numbering" w:customStyle="1" w:styleId="ListNo3">
+    <w:name w:val="List No"/>
+    <w:uiPriority w:val="99"/>
+    <w:semiHidden/>
+    <w:unhideWhenUsed/>
+  </w:style>
   <w:style w:type="paragraph" w:styleId="BodyText">
     <w:name w:val="Body Text"/>
     <w:basedOn w:val="Normal"/>
@@ -8137,7 +8191,7 @@
 </file>
 
 <file path=customXml/itemProps1.xml><?xml version="1.0" encoding="utf-8"?>
-<ds:datastoreItem xmlns:ds="http://schemas.openxmlformats.org/officeDocument/2006/customXml" ds:itemID="{DB604A98-E695-42E7-8DEB-CABA6B0C5455}">
+<ds:datastoreItem xmlns:ds="http://schemas.openxmlformats.org/officeDocument/2006/customXml" ds:itemID="{18A81D86-E8F7-4182-8E7D-DF53BC477744}">
   <ds:schemaRefs>
     <ds:schemaRef ds:uri="http://schemas.openxmlformats.org/officeDocument/2006/bibliography"/>
   </ds:schemaRefs>

</xml_diff>